<commit_message>
Q 1.4 and 1.5 done
</commit_message>
<xml_diff>
--- a/Assignment_1/Assignment1Report.docx
+++ b/Assignment_1/Assignment1Report.docx
@@ -57,11 +57,18 @@
         </w:numPr>
         <w:rPr>
           <w:rFonts w:ascii="Times New Roman" w:hAnsi="Times New Roman" w:cs="Times New Roman"/>
-          <w:sz w:val="24"/>
-        </w:rPr>
-      </w:pPr>
-      <w:bookmarkStart w:id="0" w:name="_GoBack"/>
-      <w:bookmarkEnd w:id="0"/>
+          <w:color w:val="FFFFFF" w:themeColor="background1"/>
+          <w:sz w:val="24"/>
+        </w:rPr>
+      </w:pPr>
+      <w:r>
+        <w:rPr>
+          <w:rFonts w:ascii="Times New Roman" w:hAnsi="Times New Roman" w:cs="Times New Roman"/>
+          <w:color w:val="FFFFFF" w:themeColor="background1"/>
+          <w:sz w:val="24"/>
+        </w:rPr>
+        <w:t>l</w:t>
+      </w:r>
     </w:p>
     <w:p>
       <w:pPr>
@@ -90,6 +97,213 @@
         </w:rPr>
         <w:t xml:space="preserve"> Hence after all the tasks are completed, the entire product matrix will be produced.</w:t>
       </w:r>
+    </w:p>
+    <w:p>
+      <w:pPr>
+        <w:pStyle w:val="ListParagraph"/>
+        <w:numPr>
+          <w:ilvl w:val="0"/>
+          <w:numId w:val="4"/>
+        </w:numPr>
+        <w:jc w:val="both"/>
+        <w:rPr>
+          <w:rFonts w:ascii="Times New Roman" w:hAnsi="Times New Roman" w:cs="Times New Roman"/>
+          <w:color w:val="FFFFFF" w:themeColor="background1"/>
+          <w:sz w:val="24"/>
+        </w:rPr>
+      </w:pPr>
+      <w:r>
+        <w:rPr>
+          <w:rFonts w:ascii="Times New Roman" w:hAnsi="Times New Roman" w:cs="Times New Roman"/>
+          <w:color w:val="FFFFFF" w:themeColor="background1"/>
+          <w:sz w:val="24"/>
+        </w:rPr>
+        <w:t>K</w:t>
+      </w:r>
+    </w:p>
+    <w:p>
+      <w:pPr>
+        <w:pStyle w:val="ListParagraph"/>
+        <w:numPr>
+          <w:ilvl w:val="0"/>
+          <w:numId w:val="4"/>
+        </w:numPr>
+        <w:jc w:val="both"/>
+        <w:rPr>
+          <w:rFonts w:ascii="Times New Roman" w:hAnsi="Times New Roman" w:cs="Times New Roman"/>
+          <w:sz w:val="24"/>
+        </w:rPr>
+      </w:pPr>
+      <w:r>
+        <w:rPr>
+          <w:noProof/>
+          <w:lang w:eastAsia="en-CA"/>
+        </w:rPr>
+        <w:drawing>
+          <wp:anchor distT="0" distB="0" distL="114300" distR="114300" simplePos="0" relativeHeight="251658240" behindDoc="0" locked="0" layoutInCell="1" allowOverlap="1" wp14:anchorId="64A39BA0" wp14:editId="307CB32B">
+            <wp:simplePos x="0" y="0"/>
+            <wp:positionH relativeFrom="margin">
+              <wp:align>right</wp:align>
+            </wp:positionH>
+            <wp:positionV relativeFrom="paragraph">
+              <wp:posOffset>185420</wp:posOffset>
+            </wp:positionV>
+            <wp:extent cx="5468620" cy="2418715"/>
+            <wp:effectExtent l="0" t="0" r="17780" b="635"/>
+            <wp:wrapSquare wrapText="bothSides"/>
+            <wp:docPr id="1" name="Chart 1"/>
+            <wp:cNvGraphicFramePr/>
+            <a:graphic xmlns:a="http://schemas.openxmlformats.org/drawingml/2006/main">
+              <a:graphicData uri="http://schemas.openxmlformats.org/drawingml/2006/chart">
+                <c:chart xmlns:c="http://schemas.openxmlformats.org/drawingml/2006/chart" xmlns:r="http://schemas.openxmlformats.org/officeDocument/2006/relationships" r:id="rId5"/>
+              </a:graphicData>
+            </a:graphic>
+            <wp14:sizeRelH relativeFrom="margin">
+              <wp14:pctWidth>0</wp14:pctWidth>
+            </wp14:sizeRelH>
+            <wp14:sizeRelV relativeFrom="margin">
+              <wp14:pctHeight>0</wp14:pctHeight>
+            </wp14:sizeRelV>
+          </wp:anchor>
+        </w:drawing>
+      </w:r>
+    </w:p>
+    <w:p>
+      <w:pPr>
+        <w:jc w:val="both"/>
+        <w:rPr>
+          <w:rFonts w:ascii="Times New Roman" w:hAnsi="Times New Roman" w:cs="Times New Roman"/>
+          <w:sz w:val="24"/>
+        </w:rPr>
+      </w:pPr>
+    </w:p>
+    <w:p>
+      <w:pPr>
+        <w:jc w:val="both"/>
+        <w:rPr>
+          <w:rFonts w:ascii="Times New Roman" w:hAnsi="Times New Roman" w:cs="Times New Roman"/>
+          <w:sz w:val="24"/>
+        </w:rPr>
+      </w:pPr>
+    </w:p>
+    <w:p>
+      <w:pPr>
+        <w:jc w:val="both"/>
+        <w:rPr>
+          <w:rFonts w:ascii="Times New Roman" w:hAnsi="Times New Roman" w:cs="Times New Roman"/>
+          <w:sz w:val="24"/>
+        </w:rPr>
+      </w:pPr>
+    </w:p>
+    <w:p>
+      <w:pPr>
+        <w:jc w:val="both"/>
+        <w:rPr>
+          <w:rFonts w:ascii="Times New Roman" w:hAnsi="Times New Roman" w:cs="Times New Roman"/>
+          <w:sz w:val="24"/>
+        </w:rPr>
+      </w:pPr>
+    </w:p>
+    <w:p>
+      <w:pPr>
+        <w:jc w:val="both"/>
+        <w:rPr>
+          <w:rFonts w:ascii="Times New Roman" w:hAnsi="Times New Roman" w:cs="Times New Roman"/>
+          <w:sz w:val="24"/>
+        </w:rPr>
+      </w:pPr>
+    </w:p>
+    <w:p>
+      <w:pPr>
+        <w:jc w:val="both"/>
+        <w:rPr>
+          <w:rFonts w:ascii="Times New Roman" w:hAnsi="Times New Roman" w:cs="Times New Roman"/>
+          <w:sz w:val="24"/>
+        </w:rPr>
+      </w:pPr>
+    </w:p>
+    <w:p>
+      <w:pPr>
+        <w:jc w:val="both"/>
+        <w:rPr>
+          <w:rFonts w:ascii="Times New Roman" w:hAnsi="Times New Roman" w:cs="Times New Roman"/>
+          <w:sz w:val="24"/>
+        </w:rPr>
+      </w:pPr>
+    </w:p>
+    <w:p>
+      <w:pPr>
+        <w:jc w:val="both"/>
+        <w:rPr>
+          <w:rFonts w:ascii="Times New Roman" w:hAnsi="Times New Roman" w:cs="Times New Roman"/>
+          <w:sz w:val="24"/>
+        </w:rPr>
+      </w:pPr>
+    </w:p>
+    <w:p>
+      <w:pPr>
+        <w:jc w:val="both"/>
+        <w:rPr>
+          <w:rFonts w:ascii="Times New Roman" w:hAnsi="Times New Roman" w:cs="Times New Roman"/>
+          <w:sz w:val="24"/>
+        </w:rPr>
+      </w:pPr>
+    </w:p>
+    <w:p>
+      <w:pPr>
+        <w:pStyle w:val="ListParagraph"/>
+        <w:numPr>
+          <w:ilvl w:val="0"/>
+          <w:numId w:val="4"/>
+        </w:numPr>
+        <w:jc w:val="both"/>
+        <w:rPr>
+          <w:rFonts w:ascii="Times New Roman" w:hAnsi="Times New Roman" w:cs="Times New Roman"/>
+          <w:sz w:val="24"/>
+        </w:rPr>
+      </w:pPr>
+      <w:r>
+        <w:rPr>
+          <w:noProof/>
+          <w:lang w:eastAsia="en-CA"/>
+        </w:rPr>
+        <w:drawing>
+          <wp:anchor distT="0" distB="0" distL="114300" distR="114300" simplePos="0" relativeHeight="251659264" behindDoc="0" locked="0" layoutInCell="1" allowOverlap="1" wp14:anchorId="573B505C" wp14:editId="3772C4EC">
+            <wp:simplePos x="0" y="0"/>
+            <wp:positionH relativeFrom="margin">
+              <wp:align>right</wp:align>
+            </wp:positionH>
+            <wp:positionV relativeFrom="paragraph">
+              <wp:posOffset>207645</wp:posOffset>
+            </wp:positionV>
+            <wp:extent cx="5474335" cy="2355215"/>
+            <wp:effectExtent l="0" t="0" r="12065" b="6985"/>
+            <wp:wrapSquare wrapText="bothSides"/>
+            <wp:docPr id="2" name="Chart 2"/>
+            <wp:cNvGraphicFramePr/>
+            <a:graphic xmlns:a="http://schemas.openxmlformats.org/drawingml/2006/main">
+              <a:graphicData uri="http://schemas.openxmlformats.org/drawingml/2006/chart">
+                <c:chart xmlns:c="http://schemas.openxmlformats.org/drawingml/2006/chart" xmlns:r="http://schemas.openxmlformats.org/officeDocument/2006/relationships" r:id="rId6"/>
+              </a:graphicData>
+            </a:graphic>
+            <wp14:sizeRelH relativeFrom="margin">
+              <wp14:pctWidth>0</wp14:pctWidth>
+            </wp14:sizeRelH>
+            <wp14:sizeRelV relativeFrom="margin">
+              <wp14:pctHeight>0</wp14:pctHeight>
+            </wp14:sizeRelV>
+          </wp:anchor>
+        </w:drawing>
+      </w:r>
+    </w:p>
+    <w:p>
+      <w:r>
+        <w:br w:type="page"/>
+      </w:r>
+    </w:p>
+    <w:p>
+      <w:bookmarkStart w:id="0" w:name="_GoBack"/>
+      <w:bookmarkEnd w:id="0"/>
     </w:p>
     <w:p>
       <w:pPr>
@@ -1268,6 +1482,2087 @@
 </w:styles>
 </file>
 
+<file path=word/charts/chart1.xml><?xml version="1.0" encoding="utf-8"?>
+<c:chartSpace xmlns:c="http://schemas.openxmlformats.org/drawingml/2006/chart" xmlns:a="http://schemas.openxmlformats.org/drawingml/2006/main" xmlns:r="http://schemas.openxmlformats.org/officeDocument/2006/relationships">
+  <c:date1904 val="0"/>
+  <c:lang val="en-US"/>
+  <c:roundedCorners val="0"/>
+  <mc:AlternateContent xmlns:mc="http://schemas.openxmlformats.org/markup-compatibility/2006">
+    <mc:Choice xmlns:c14="http://schemas.microsoft.com/office/drawing/2007/8/2/chart" Requires="c14">
+      <c14:style val="102"/>
+    </mc:Choice>
+    <mc:Fallback>
+      <c:style val="2"/>
+    </mc:Fallback>
+  </mc:AlternateContent>
+  <c:chart>
+    <c:title>
+      <c:tx>
+        <c:rich>
+          <a:bodyPr rot="0" spcFirstLastPara="1" vertOverflow="ellipsis" vert="horz" wrap="square" anchor="ctr" anchorCtr="1"/>
+          <a:lstStyle/>
+          <a:p>
+            <a:pPr>
+              <a:defRPr sz="1400" b="0" i="0" u="none" strike="noStrike" kern="1200" spc="0" baseline="0">
+                <a:solidFill>
+                  <a:schemeClr val="tx1">
+                    <a:lumMod val="65000"/>
+                    <a:lumOff val="35000"/>
+                  </a:schemeClr>
+                </a:solidFill>
+                <a:latin typeface="+mn-lt"/>
+                <a:ea typeface="+mn-ea"/>
+                <a:cs typeface="+mn-cs"/>
+              </a:defRPr>
+            </a:pPr>
+            <a:r>
+              <a:rPr lang="en-US"/>
+              <a:t>Execution Time</a:t>
+            </a:r>
+            <a:r>
+              <a:rPr lang="en-US" baseline="0"/>
+              <a:t> of 2000x2000 Matrix Multiplication</a:t>
+            </a:r>
+            <a:endParaRPr lang="en-US"/>
+          </a:p>
+        </c:rich>
+      </c:tx>
+      <c:overlay val="0"/>
+      <c:spPr>
+        <a:noFill/>
+        <a:ln>
+          <a:noFill/>
+        </a:ln>
+        <a:effectLst/>
+      </c:spPr>
+      <c:txPr>
+        <a:bodyPr rot="0" spcFirstLastPara="1" vertOverflow="ellipsis" vert="horz" wrap="square" anchor="ctr" anchorCtr="1"/>
+        <a:lstStyle/>
+        <a:p>
+          <a:pPr>
+            <a:defRPr sz="1400" b="0" i="0" u="none" strike="noStrike" kern="1200" spc="0" baseline="0">
+              <a:solidFill>
+                <a:schemeClr val="tx1">
+                  <a:lumMod val="65000"/>
+                  <a:lumOff val="35000"/>
+                </a:schemeClr>
+              </a:solidFill>
+              <a:latin typeface="+mn-lt"/>
+              <a:ea typeface="+mn-ea"/>
+              <a:cs typeface="+mn-cs"/>
+            </a:defRPr>
+          </a:pPr>
+          <a:endParaRPr lang="en-US"/>
+        </a:p>
+      </c:txPr>
+    </c:title>
+    <c:autoTitleDeleted val="0"/>
+    <c:plotArea>
+      <c:layout/>
+      <c:lineChart>
+        <c:grouping val="standard"/>
+        <c:varyColors val="0"/>
+        <c:ser>
+          <c:idx val="0"/>
+          <c:order val="0"/>
+          <c:tx>
+            <c:v>Execution time (s)</c:v>
+          </c:tx>
+          <c:spPr>
+            <a:ln w="28575" cap="rnd">
+              <a:solidFill>
+                <a:schemeClr val="accent1"/>
+              </a:solidFill>
+              <a:round/>
+            </a:ln>
+            <a:effectLst/>
+          </c:spPr>
+          <c:marker>
+            <c:symbol val="none"/>
+          </c:marker>
+          <c:cat>
+            <c:numRef>
+              <c:f>Sheet1!$A$3:$A$10</c:f>
+              <c:numCache>
+                <c:formatCode>General</c:formatCode>
+                <c:ptCount val="8"/>
+                <c:pt idx="0">
+                  <c:v>1</c:v>
+                </c:pt>
+                <c:pt idx="1">
+                  <c:v>2</c:v>
+                </c:pt>
+                <c:pt idx="2">
+                  <c:v>3</c:v>
+                </c:pt>
+                <c:pt idx="3">
+                  <c:v>4</c:v>
+                </c:pt>
+                <c:pt idx="4">
+                  <c:v>5</c:v>
+                </c:pt>
+                <c:pt idx="5">
+                  <c:v>6</c:v>
+                </c:pt>
+                <c:pt idx="6">
+                  <c:v>10</c:v>
+                </c:pt>
+                <c:pt idx="7">
+                  <c:v>20</c:v>
+                </c:pt>
+              </c:numCache>
+            </c:numRef>
+          </c:cat>
+          <c:val>
+            <c:numRef>
+              <c:f>Sheet1!$B$3:$B$10</c:f>
+              <c:numCache>
+                <c:formatCode>General</c:formatCode>
+                <c:ptCount val="8"/>
+                <c:pt idx="0">
+                  <c:v>81.376999999999995</c:v>
+                </c:pt>
+                <c:pt idx="1">
+                  <c:v>49.577333333333335</c:v>
+                </c:pt>
+                <c:pt idx="2">
+                  <c:v>44.106000000000002</c:v>
+                </c:pt>
+                <c:pt idx="3">
+                  <c:v>46.893000000000001</c:v>
+                </c:pt>
+                <c:pt idx="4">
+                  <c:v>47.059666666666658</c:v>
+                </c:pt>
+                <c:pt idx="5">
+                  <c:v>46.842666666666673</c:v>
+                </c:pt>
+                <c:pt idx="6">
+                  <c:v>46.599333333333334</c:v>
+                </c:pt>
+                <c:pt idx="7">
+                  <c:v>46.715333333333341</c:v>
+                </c:pt>
+              </c:numCache>
+            </c:numRef>
+          </c:val>
+          <c:smooth val="0"/>
+        </c:ser>
+        <c:dLbls>
+          <c:showLegendKey val="0"/>
+          <c:showVal val="0"/>
+          <c:showCatName val="0"/>
+          <c:showSerName val="0"/>
+          <c:showPercent val="0"/>
+          <c:showBubbleSize val="0"/>
+        </c:dLbls>
+        <c:smooth val="0"/>
+        <c:axId val="498553272"/>
+        <c:axId val="498554448"/>
+      </c:lineChart>
+      <c:catAx>
+        <c:axId val="498553272"/>
+        <c:scaling>
+          <c:orientation val="minMax"/>
+        </c:scaling>
+        <c:delete val="0"/>
+        <c:axPos val="b"/>
+        <c:title>
+          <c:tx>
+            <c:rich>
+              <a:bodyPr rot="0" spcFirstLastPara="1" vertOverflow="ellipsis" vert="horz" wrap="square" anchor="ctr" anchorCtr="1"/>
+              <a:lstStyle/>
+              <a:p>
+                <a:pPr>
+                  <a:defRPr sz="1000" b="0" i="0" u="none" strike="noStrike" kern="1200" baseline="0">
+                    <a:solidFill>
+                      <a:schemeClr val="tx1">
+                        <a:lumMod val="65000"/>
+                        <a:lumOff val="35000"/>
+                      </a:schemeClr>
+                    </a:solidFill>
+                    <a:latin typeface="+mn-lt"/>
+                    <a:ea typeface="+mn-ea"/>
+                    <a:cs typeface="+mn-cs"/>
+                  </a:defRPr>
+                </a:pPr>
+                <a:r>
+                  <a:rPr lang="en-CA"/>
+                  <a:t>Number of threads</a:t>
+                </a:r>
+              </a:p>
+            </c:rich>
+          </c:tx>
+          <c:overlay val="0"/>
+          <c:spPr>
+            <a:noFill/>
+            <a:ln>
+              <a:noFill/>
+            </a:ln>
+            <a:effectLst/>
+          </c:spPr>
+          <c:txPr>
+            <a:bodyPr rot="0" spcFirstLastPara="1" vertOverflow="ellipsis" vert="horz" wrap="square" anchor="ctr" anchorCtr="1"/>
+            <a:lstStyle/>
+            <a:p>
+              <a:pPr>
+                <a:defRPr sz="1000" b="0" i="0" u="none" strike="noStrike" kern="1200" baseline="0">
+                  <a:solidFill>
+                    <a:schemeClr val="tx1">
+                      <a:lumMod val="65000"/>
+                      <a:lumOff val="35000"/>
+                    </a:schemeClr>
+                  </a:solidFill>
+                  <a:latin typeface="+mn-lt"/>
+                  <a:ea typeface="+mn-ea"/>
+                  <a:cs typeface="+mn-cs"/>
+                </a:defRPr>
+              </a:pPr>
+              <a:endParaRPr lang="en-US"/>
+            </a:p>
+          </c:txPr>
+        </c:title>
+        <c:numFmt formatCode="General" sourceLinked="1"/>
+        <c:majorTickMark val="none"/>
+        <c:minorTickMark val="none"/>
+        <c:tickLblPos val="nextTo"/>
+        <c:spPr>
+          <a:noFill/>
+          <a:ln w="9525" cap="flat" cmpd="sng" algn="ctr">
+            <a:solidFill>
+              <a:schemeClr val="tx1">
+                <a:lumMod val="15000"/>
+                <a:lumOff val="85000"/>
+              </a:schemeClr>
+            </a:solidFill>
+            <a:round/>
+          </a:ln>
+          <a:effectLst/>
+        </c:spPr>
+        <c:txPr>
+          <a:bodyPr rot="-60000000" spcFirstLastPara="1" vertOverflow="ellipsis" vert="horz" wrap="square" anchor="ctr" anchorCtr="1"/>
+          <a:lstStyle/>
+          <a:p>
+            <a:pPr>
+              <a:defRPr sz="900" b="0" i="0" u="none" strike="noStrike" kern="1200" baseline="0">
+                <a:solidFill>
+                  <a:schemeClr val="tx1">
+                    <a:lumMod val="65000"/>
+                    <a:lumOff val="35000"/>
+                  </a:schemeClr>
+                </a:solidFill>
+                <a:latin typeface="+mn-lt"/>
+                <a:ea typeface="+mn-ea"/>
+                <a:cs typeface="+mn-cs"/>
+              </a:defRPr>
+            </a:pPr>
+            <a:endParaRPr lang="en-US"/>
+          </a:p>
+        </c:txPr>
+        <c:crossAx val="498554448"/>
+        <c:crosses val="autoZero"/>
+        <c:auto val="1"/>
+        <c:lblAlgn val="ctr"/>
+        <c:lblOffset val="100"/>
+        <c:noMultiLvlLbl val="0"/>
+      </c:catAx>
+      <c:valAx>
+        <c:axId val="498554448"/>
+        <c:scaling>
+          <c:orientation val="minMax"/>
+        </c:scaling>
+        <c:delete val="0"/>
+        <c:axPos val="l"/>
+        <c:majorGridlines>
+          <c:spPr>
+            <a:ln w="9525" cap="flat" cmpd="sng" algn="ctr">
+              <a:solidFill>
+                <a:schemeClr val="tx1">
+                  <a:lumMod val="15000"/>
+                  <a:lumOff val="85000"/>
+                </a:schemeClr>
+              </a:solidFill>
+              <a:round/>
+            </a:ln>
+            <a:effectLst/>
+          </c:spPr>
+        </c:majorGridlines>
+        <c:title>
+          <c:tx>
+            <c:rich>
+              <a:bodyPr rot="-5400000" spcFirstLastPara="1" vertOverflow="ellipsis" vert="horz" wrap="square" anchor="ctr" anchorCtr="1"/>
+              <a:lstStyle/>
+              <a:p>
+                <a:pPr>
+                  <a:defRPr sz="1000" b="0" i="0" u="none" strike="noStrike" kern="1200" baseline="0">
+                    <a:solidFill>
+                      <a:schemeClr val="tx1">
+                        <a:lumMod val="65000"/>
+                        <a:lumOff val="35000"/>
+                      </a:schemeClr>
+                    </a:solidFill>
+                    <a:latin typeface="+mn-lt"/>
+                    <a:ea typeface="+mn-ea"/>
+                    <a:cs typeface="+mn-cs"/>
+                  </a:defRPr>
+                </a:pPr>
+                <a:r>
+                  <a:rPr lang="en-CA"/>
+                  <a:t>Execution time (s)</a:t>
+                </a:r>
+              </a:p>
+            </c:rich>
+          </c:tx>
+          <c:overlay val="0"/>
+          <c:spPr>
+            <a:noFill/>
+            <a:ln>
+              <a:noFill/>
+            </a:ln>
+            <a:effectLst/>
+          </c:spPr>
+          <c:txPr>
+            <a:bodyPr rot="-5400000" spcFirstLastPara="1" vertOverflow="ellipsis" vert="horz" wrap="square" anchor="ctr" anchorCtr="1"/>
+            <a:lstStyle/>
+            <a:p>
+              <a:pPr>
+                <a:defRPr sz="1000" b="0" i="0" u="none" strike="noStrike" kern="1200" baseline="0">
+                  <a:solidFill>
+                    <a:schemeClr val="tx1">
+                      <a:lumMod val="65000"/>
+                      <a:lumOff val="35000"/>
+                    </a:schemeClr>
+                  </a:solidFill>
+                  <a:latin typeface="+mn-lt"/>
+                  <a:ea typeface="+mn-ea"/>
+                  <a:cs typeface="+mn-cs"/>
+                </a:defRPr>
+              </a:pPr>
+              <a:endParaRPr lang="en-US"/>
+            </a:p>
+          </c:txPr>
+        </c:title>
+        <c:numFmt formatCode="General" sourceLinked="1"/>
+        <c:majorTickMark val="none"/>
+        <c:minorTickMark val="none"/>
+        <c:tickLblPos val="nextTo"/>
+        <c:spPr>
+          <a:noFill/>
+          <a:ln>
+            <a:noFill/>
+          </a:ln>
+          <a:effectLst/>
+        </c:spPr>
+        <c:txPr>
+          <a:bodyPr rot="-60000000" spcFirstLastPara="1" vertOverflow="ellipsis" vert="horz" wrap="square" anchor="ctr" anchorCtr="1"/>
+          <a:lstStyle/>
+          <a:p>
+            <a:pPr>
+              <a:defRPr sz="900" b="0" i="0" u="none" strike="noStrike" kern="1200" baseline="0">
+                <a:solidFill>
+                  <a:schemeClr val="tx1">
+                    <a:lumMod val="65000"/>
+                    <a:lumOff val="35000"/>
+                  </a:schemeClr>
+                </a:solidFill>
+                <a:latin typeface="+mn-lt"/>
+                <a:ea typeface="+mn-ea"/>
+                <a:cs typeface="+mn-cs"/>
+              </a:defRPr>
+            </a:pPr>
+            <a:endParaRPr lang="en-US"/>
+          </a:p>
+        </c:txPr>
+        <c:crossAx val="498553272"/>
+        <c:crosses val="autoZero"/>
+        <c:crossBetween val="between"/>
+      </c:valAx>
+      <c:spPr>
+        <a:noFill/>
+        <a:ln>
+          <a:noFill/>
+        </a:ln>
+        <a:effectLst/>
+      </c:spPr>
+    </c:plotArea>
+    <c:plotVisOnly val="1"/>
+    <c:dispBlanksAs val="gap"/>
+    <c:showDLblsOverMax val="0"/>
+  </c:chart>
+  <c:spPr>
+    <a:solidFill>
+      <a:schemeClr val="bg1"/>
+    </a:solidFill>
+    <a:ln w="9525" cap="flat" cmpd="sng" algn="ctr">
+      <a:solidFill>
+        <a:schemeClr val="tx1">
+          <a:lumMod val="15000"/>
+          <a:lumOff val="85000"/>
+        </a:schemeClr>
+      </a:solidFill>
+      <a:round/>
+    </a:ln>
+    <a:effectLst/>
+  </c:spPr>
+  <c:txPr>
+    <a:bodyPr/>
+    <a:lstStyle/>
+    <a:p>
+      <a:pPr>
+        <a:defRPr/>
+      </a:pPr>
+      <a:endParaRPr lang="en-US"/>
+    </a:p>
+  </c:txPr>
+  <c:externalData r:id="rId3">
+    <c:autoUpdate val="0"/>
+  </c:externalData>
+</c:chartSpace>
+</file>
+
+<file path=word/charts/chart2.xml><?xml version="1.0" encoding="utf-8"?>
+<c:chartSpace xmlns:c="http://schemas.openxmlformats.org/drawingml/2006/chart" xmlns:a="http://schemas.openxmlformats.org/drawingml/2006/main" xmlns:r="http://schemas.openxmlformats.org/officeDocument/2006/relationships">
+  <c:date1904 val="0"/>
+  <c:lang val="en-US"/>
+  <c:roundedCorners val="0"/>
+  <mc:AlternateContent xmlns:mc="http://schemas.openxmlformats.org/markup-compatibility/2006">
+    <mc:Choice xmlns:c14="http://schemas.microsoft.com/office/drawing/2007/8/2/chart" Requires="c14">
+      <c14:style val="102"/>
+    </mc:Choice>
+    <mc:Fallback>
+      <c:style val="2"/>
+    </mc:Fallback>
+  </mc:AlternateContent>
+  <c:chart>
+    <c:title>
+      <c:tx>
+        <c:rich>
+          <a:bodyPr rot="0" spcFirstLastPara="1" vertOverflow="ellipsis" vert="horz" wrap="square" anchor="ctr" anchorCtr="1"/>
+          <a:lstStyle/>
+          <a:p>
+            <a:pPr>
+              <a:defRPr sz="1400" b="0" i="0" u="none" strike="noStrike" kern="1200" spc="0" baseline="0">
+                <a:solidFill>
+                  <a:schemeClr val="tx1">
+                    <a:lumMod val="65000"/>
+                    <a:lumOff val="35000"/>
+                  </a:schemeClr>
+                </a:solidFill>
+                <a:latin typeface="+mn-lt"/>
+                <a:ea typeface="+mn-ea"/>
+                <a:cs typeface="+mn-cs"/>
+              </a:defRPr>
+            </a:pPr>
+            <a:r>
+              <a:rPr lang="en-CA"/>
+              <a:t>Execution Time</a:t>
+            </a:r>
+            <a:r>
+              <a:rPr lang="en-CA" baseline="0"/>
+              <a:t> of Various Size Matrix Multiplications</a:t>
+            </a:r>
+            <a:endParaRPr lang="en-CA"/>
+          </a:p>
+        </c:rich>
+      </c:tx>
+      <c:overlay val="0"/>
+      <c:spPr>
+        <a:noFill/>
+        <a:ln>
+          <a:noFill/>
+        </a:ln>
+        <a:effectLst/>
+      </c:spPr>
+      <c:txPr>
+        <a:bodyPr rot="0" spcFirstLastPara="1" vertOverflow="ellipsis" vert="horz" wrap="square" anchor="ctr" anchorCtr="1"/>
+        <a:lstStyle/>
+        <a:p>
+          <a:pPr>
+            <a:defRPr sz="1400" b="0" i="0" u="none" strike="noStrike" kern="1200" spc="0" baseline="0">
+              <a:solidFill>
+                <a:schemeClr val="tx1">
+                  <a:lumMod val="65000"/>
+                  <a:lumOff val="35000"/>
+                </a:schemeClr>
+              </a:solidFill>
+              <a:latin typeface="+mn-lt"/>
+              <a:ea typeface="+mn-ea"/>
+              <a:cs typeface="+mn-cs"/>
+            </a:defRPr>
+          </a:pPr>
+          <a:endParaRPr lang="en-US"/>
+        </a:p>
+      </c:txPr>
+    </c:title>
+    <c:autoTitleDeleted val="0"/>
+    <c:plotArea>
+      <c:layout/>
+      <c:lineChart>
+        <c:grouping val="standard"/>
+        <c:varyColors val="0"/>
+        <c:ser>
+          <c:idx val="0"/>
+          <c:order val="0"/>
+          <c:tx>
+            <c:v>Sequential</c:v>
+          </c:tx>
+          <c:spPr>
+            <a:ln w="28575" cap="rnd">
+              <a:solidFill>
+                <a:schemeClr val="accent1"/>
+              </a:solidFill>
+              <a:round/>
+            </a:ln>
+            <a:effectLst/>
+          </c:spPr>
+          <c:marker>
+            <c:symbol val="none"/>
+          </c:marker>
+          <c:cat>
+            <c:numRef>
+              <c:f>Sheet1!$H$3:$H$8</c:f>
+              <c:numCache>
+                <c:formatCode>General</c:formatCode>
+                <c:ptCount val="6"/>
+                <c:pt idx="0">
+                  <c:v>100</c:v>
+                </c:pt>
+                <c:pt idx="1">
+                  <c:v>200</c:v>
+                </c:pt>
+                <c:pt idx="2">
+                  <c:v>500</c:v>
+                </c:pt>
+                <c:pt idx="3">
+                  <c:v>1000</c:v>
+                </c:pt>
+                <c:pt idx="4">
+                  <c:v>2000</c:v>
+                </c:pt>
+                <c:pt idx="5">
+                  <c:v>3200</c:v>
+                </c:pt>
+              </c:numCache>
+            </c:numRef>
+          </c:cat>
+          <c:val>
+            <c:numRef>
+              <c:f>Sheet1!$I$3:$I$8</c:f>
+              <c:numCache>
+                <c:formatCode>General</c:formatCode>
+                <c:ptCount val="6"/>
+                <c:pt idx="0">
+                  <c:v>1.4E-2</c:v>
+                </c:pt>
+                <c:pt idx="1">
+                  <c:v>5.0999999999999997E-2</c:v>
+                </c:pt>
+                <c:pt idx="2">
+                  <c:v>0.42499999999999999</c:v>
+                </c:pt>
+                <c:pt idx="3">
+                  <c:v>4.3099999999999996</c:v>
+                </c:pt>
+                <c:pt idx="4">
+                  <c:v>81.347999999999999</c:v>
+                </c:pt>
+                <c:pt idx="5">
+                  <c:v>496.25799999999998</c:v>
+                </c:pt>
+              </c:numCache>
+            </c:numRef>
+          </c:val>
+          <c:smooth val="0"/>
+        </c:ser>
+        <c:ser>
+          <c:idx val="1"/>
+          <c:order val="1"/>
+          <c:tx>
+            <c:v>Parallel</c:v>
+          </c:tx>
+          <c:spPr>
+            <a:ln w="28575" cap="rnd">
+              <a:solidFill>
+                <a:schemeClr val="accent2"/>
+              </a:solidFill>
+              <a:round/>
+            </a:ln>
+            <a:effectLst/>
+          </c:spPr>
+          <c:marker>
+            <c:symbol val="none"/>
+          </c:marker>
+          <c:cat>
+            <c:numRef>
+              <c:f>Sheet1!$H$3:$H$8</c:f>
+              <c:numCache>
+                <c:formatCode>General</c:formatCode>
+                <c:ptCount val="6"/>
+                <c:pt idx="0">
+                  <c:v>100</c:v>
+                </c:pt>
+                <c:pt idx="1">
+                  <c:v>200</c:v>
+                </c:pt>
+                <c:pt idx="2">
+                  <c:v>500</c:v>
+                </c:pt>
+                <c:pt idx="3">
+                  <c:v>1000</c:v>
+                </c:pt>
+                <c:pt idx="4">
+                  <c:v>2000</c:v>
+                </c:pt>
+                <c:pt idx="5">
+                  <c:v>3200</c:v>
+                </c:pt>
+              </c:numCache>
+            </c:numRef>
+          </c:cat>
+          <c:val>
+            <c:numRef>
+              <c:f>Sheet1!$J$3:$J$8</c:f>
+              <c:numCache>
+                <c:formatCode>General</c:formatCode>
+                <c:ptCount val="6"/>
+                <c:pt idx="0">
+                  <c:v>2.3E-2</c:v>
+                </c:pt>
+                <c:pt idx="1">
+                  <c:v>4.5999999999999999E-2</c:v>
+                </c:pt>
+                <c:pt idx="2">
+                  <c:v>0.24199999999999999</c:v>
+                </c:pt>
+                <c:pt idx="3">
+                  <c:v>2.6989999999999998</c:v>
+                </c:pt>
+                <c:pt idx="4">
+                  <c:v>43.545000000000002</c:v>
+                </c:pt>
+                <c:pt idx="5">
+                  <c:v>227.01599999999999</c:v>
+                </c:pt>
+              </c:numCache>
+            </c:numRef>
+          </c:val>
+          <c:smooth val="0"/>
+        </c:ser>
+        <c:dLbls>
+          <c:showLegendKey val="0"/>
+          <c:showVal val="0"/>
+          <c:showCatName val="0"/>
+          <c:showSerName val="0"/>
+          <c:showPercent val="0"/>
+          <c:showBubbleSize val="0"/>
+        </c:dLbls>
+        <c:smooth val="0"/>
+        <c:axId val="498553664"/>
+        <c:axId val="498554056"/>
+      </c:lineChart>
+      <c:catAx>
+        <c:axId val="498553664"/>
+        <c:scaling>
+          <c:orientation val="minMax"/>
+        </c:scaling>
+        <c:delete val="0"/>
+        <c:axPos val="b"/>
+        <c:title>
+          <c:tx>
+            <c:rich>
+              <a:bodyPr rot="0" spcFirstLastPara="1" vertOverflow="ellipsis" vert="horz" wrap="square" anchor="ctr" anchorCtr="1"/>
+              <a:lstStyle/>
+              <a:p>
+                <a:pPr>
+                  <a:defRPr sz="1000" b="0" i="0" u="none" strike="noStrike" kern="1200" baseline="0">
+                    <a:solidFill>
+                      <a:schemeClr val="tx1">
+                        <a:lumMod val="65000"/>
+                        <a:lumOff val="35000"/>
+                      </a:schemeClr>
+                    </a:solidFill>
+                    <a:latin typeface="+mn-lt"/>
+                    <a:ea typeface="+mn-ea"/>
+                    <a:cs typeface="+mn-cs"/>
+                  </a:defRPr>
+                </a:pPr>
+                <a:r>
+                  <a:rPr lang="en-CA"/>
+                  <a:t>Matrix Size</a:t>
+                </a:r>
+              </a:p>
+            </c:rich>
+          </c:tx>
+          <c:overlay val="0"/>
+          <c:spPr>
+            <a:noFill/>
+            <a:ln>
+              <a:noFill/>
+            </a:ln>
+            <a:effectLst/>
+          </c:spPr>
+          <c:txPr>
+            <a:bodyPr rot="0" spcFirstLastPara="1" vertOverflow="ellipsis" vert="horz" wrap="square" anchor="ctr" anchorCtr="1"/>
+            <a:lstStyle/>
+            <a:p>
+              <a:pPr>
+                <a:defRPr sz="1000" b="0" i="0" u="none" strike="noStrike" kern="1200" baseline="0">
+                  <a:solidFill>
+                    <a:schemeClr val="tx1">
+                      <a:lumMod val="65000"/>
+                      <a:lumOff val="35000"/>
+                    </a:schemeClr>
+                  </a:solidFill>
+                  <a:latin typeface="+mn-lt"/>
+                  <a:ea typeface="+mn-ea"/>
+                  <a:cs typeface="+mn-cs"/>
+                </a:defRPr>
+              </a:pPr>
+              <a:endParaRPr lang="en-US"/>
+            </a:p>
+          </c:txPr>
+        </c:title>
+        <c:numFmt formatCode="General" sourceLinked="1"/>
+        <c:majorTickMark val="none"/>
+        <c:minorTickMark val="none"/>
+        <c:tickLblPos val="nextTo"/>
+        <c:spPr>
+          <a:noFill/>
+          <a:ln w="9525" cap="flat" cmpd="sng" algn="ctr">
+            <a:solidFill>
+              <a:schemeClr val="tx1">
+                <a:lumMod val="15000"/>
+                <a:lumOff val="85000"/>
+              </a:schemeClr>
+            </a:solidFill>
+            <a:round/>
+          </a:ln>
+          <a:effectLst/>
+        </c:spPr>
+        <c:txPr>
+          <a:bodyPr rot="-60000000" spcFirstLastPara="1" vertOverflow="ellipsis" vert="horz" wrap="square" anchor="ctr" anchorCtr="1"/>
+          <a:lstStyle/>
+          <a:p>
+            <a:pPr>
+              <a:defRPr sz="900" b="0" i="0" u="none" strike="noStrike" kern="1200" baseline="0">
+                <a:solidFill>
+                  <a:schemeClr val="tx1">
+                    <a:lumMod val="65000"/>
+                    <a:lumOff val="35000"/>
+                  </a:schemeClr>
+                </a:solidFill>
+                <a:latin typeface="+mn-lt"/>
+                <a:ea typeface="+mn-ea"/>
+                <a:cs typeface="+mn-cs"/>
+              </a:defRPr>
+            </a:pPr>
+            <a:endParaRPr lang="en-US"/>
+          </a:p>
+        </c:txPr>
+        <c:crossAx val="498554056"/>
+        <c:crosses val="autoZero"/>
+        <c:auto val="1"/>
+        <c:lblAlgn val="ctr"/>
+        <c:lblOffset val="100"/>
+        <c:noMultiLvlLbl val="0"/>
+      </c:catAx>
+      <c:valAx>
+        <c:axId val="498554056"/>
+        <c:scaling>
+          <c:orientation val="minMax"/>
+        </c:scaling>
+        <c:delete val="0"/>
+        <c:axPos val="l"/>
+        <c:majorGridlines>
+          <c:spPr>
+            <a:ln w="9525" cap="flat" cmpd="sng" algn="ctr">
+              <a:solidFill>
+                <a:schemeClr val="tx1">
+                  <a:lumMod val="15000"/>
+                  <a:lumOff val="85000"/>
+                </a:schemeClr>
+              </a:solidFill>
+              <a:round/>
+            </a:ln>
+            <a:effectLst/>
+          </c:spPr>
+        </c:majorGridlines>
+        <c:title>
+          <c:tx>
+            <c:rich>
+              <a:bodyPr rot="-5400000" spcFirstLastPara="1" vertOverflow="ellipsis" vert="horz" wrap="square" anchor="ctr" anchorCtr="1"/>
+              <a:lstStyle/>
+              <a:p>
+                <a:pPr>
+                  <a:defRPr sz="1000" b="0" i="0" u="none" strike="noStrike" kern="1200" baseline="0">
+                    <a:solidFill>
+                      <a:schemeClr val="tx1">
+                        <a:lumMod val="65000"/>
+                        <a:lumOff val="35000"/>
+                      </a:schemeClr>
+                    </a:solidFill>
+                    <a:latin typeface="+mn-lt"/>
+                    <a:ea typeface="+mn-ea"/>
+                    <a:cs typeface="+mn-cs"/>
+                  </a:defRPr>
+                </a:pPr>
+                <a:r>
+                  <a:rPr lang="en-CA"/>
+                  <a:t>Execution time (s)</a:t>
+                </a:r>
+              </a:p>
+            </c:rich>
+          </c:tx>
+          <c:overlay val="0"/>
+          <c:spPr>
+            <a:noFill/>
+            <a:ln>
+              <a:noFill/>
+            </a:ln>
+            <a:effectLst/>
+          </c:spPr>
+          <c:txPr>
+            <a:bodyPr rot="-5400000" spcFirstLastPara="1" vertOverflow="ellipsis" vert="horz" wrap="square" anchor="ctr" anchorCtr="1"/>
+            <a:lstStyle/>
+            <a:p>
+              <a:pPr>
+                <a:defRPr sz="1000" b="0" i="0" u="none" strike="noStrike" kern="1200" baseline="0">
+                  <a:solidFill>
+                    <a:schemeClr val="tx1">
+                      <a:lumMod val="65000"/>
+                      <a:lumOff val="35000"/>
+                    </a:schemeClr>
+                  </a:solidFill>
+                  <a:latin typeface="+mn-lt"/>
+                  <a:ea typeface="+mn-ea"/>
+                  <a:cs typeface="+mn-cs"/>
+                </a:defRPr>
+              </a:pPr>
+              <a:endParaRPr lang="en-US"/>
+            </a:p>
+          </c:txPr>
+        </c:title>
+        <c:numFmt formatCode="General" sourceLinked="1"/>
+        <c:majorTickMark val="none"/>
+        <c:minorTickMark val="none"/>
+        <c:tickLblPos val="nextTo"/>
+        <c:spPr>
+          <a:noFill/>
+          <a:ln>
+            <a:noFill/>
+          </a:ln>
+          <a:effectLst/>
+        </c:spPr>
+        <c:txPr>
+          <a:bodyPr rot="-60000000" spcFirstLastPara="1" vertOverflow="ellipsis" vert="horz" wrap="square" anchor="ctr" anchorCtr="1"/>
+          <a:lstStyle/>
+          <a:p>
+            <a:pPr>
+              <a:defRPr sz="900" b="0" i="0" u="none" strike="noStrike" kern="1200" baseline="0">
+                <a:solidFill>
+                  <a:schemeClr val="tx1">
+                    <a:lumMod val="65000"/>
+                    <a:lumOff val="35000"/>
+                  </a:schemeClr>
+                </a:solidFill>
+                <a:latin typeface="+mn-lt"/>
+                <a:ea typeface="+mn-ea"/>
+                <a:cs typeface="+mn-cs"/>
+              </a:defRPr>
+            </a:pPr>
+            <a:endParaRPr lang="en-US"/>
+          </a:p>
+        </c:txPr>
+        <c:crossAx val="498553664"/>
+        <c:crosses val="autoZero"/>
+        <c:crossBetween val="between"/>
+      </c:valAx>
+      <c:spPr>
+        <a:noFill/>
+        <a:ln>
+          <a:noFill/>
+        </a:ln>
+        <a:effectLst/>
+      </c:spPr>
+    </c:plotArea>
+    <c:legend>
+      <c:legendPos val="r"/>
+      <c:overlay val="0"/>
+      <c:spPr>
+        <a:noFill/>
+        <a:ln>
+          <a:noFill/>
+        </a:ln>
+        <a:effectLst/>
+      </c:spPr>
+      <c:txPr>
+        <a:bodyPr rot="0" spcFirstLastPara="1" vertOverflow="ellipsis" vert="horz" wrap="square" anchor="ctr" anchorCtr="1"/>
+        <a:lstStyle/>
+        <a:p>
+          <a:pPr>
+            <a:defRPr sz="900" b="0" i="0" u="none" strike="noStrike" kern="1200" baseline="0">
+              <a:solidFill>
+                <a:schemeClr val="tx1">
+                  <a:lumMod val="65000"/>
+                  <a:lumOff val="35000"/>
+                </a:schemeClr>
+              </a:solidFill>
+              <a:latin typeface="+mn-lt"/>
+              <a:ea typeface="+mn-ea"/>
+              <a:cs typeface="+mn-cs"/>
+            </a:defRPr>
+          </a:pPr>
+          <a:endParaRPr lang="en-US"/>
+        </a:p>
+      </c:txPr>
+    </c:legend>
+    <c:plotVisOnly val="1"/>
+    <c:dispBlanksAs val="gap"/>
+    <c:showDLblsOverMax val="0"/>
+  </c:chart>
+  <c:spPr>
+    <a:solidFill>
+      <a:schemeClr val="bg1"/>
+    </a:solidFill>
+    <a:ln w="9525" cap="flat" cmpd="sng" algn="ctr">
+      <a:solidFill>
+        <a:schemeClr val="tx1">
+          <a:lumMod val="15000"/>
+          <a:lumOff val="85000"/>
+        </a:schemeClr>
+      </a:solidFill>
+      <a:round/>
+    </a:ln>
+    <a:effectLst/>
+  </c:spPr>
+  <c:txPr>
+    <a:bodyPr/>
+    <a:lstStyle/>
+    <a:p>
+      <a:pPr>
+        <a:defRPr/>
+      </a:pPr>
+      <a:endParaRPr lang="en-US"/>
+    </a:p>
+  </c:txPr>
+  <c:externalData r:id="rId3">
+    <c:autoUpdate val="0"/>
+  </c:externalData>
+</c:chartSpace>
+</file>
+
+<file path=word/charts/colors1.xml><?xml version="1.0" encoding="utf-8"?>
+<cs:colorStyle xmlns:cs="http://schemas.microsoft.com/office/drawing/2012/chartStyle" xmlns:a="http://schemas.openxmlformats.org/drawingml/2006/main" meth="cycle" id="10">
+  <a:schemeClr val="accent1"/>
+  <a:schemeClr val="accent2"/>
+  <a:schemeClr val="accent3"/>
+  <a:schemeClr val="accent4"/>
+  <a:schemeClr val="accent5"/>
+  <a:schemeClr val="accent6"/>
+  <cs:variation/>
+  <cs:variation>
+    <a:lumMod val="60000"/>
+  </cs:variation>
+  <cs:variation>
+    <a:lumMod val="80000"/>
+    <a:lumOff val="20000"/>
+  </cs:variation>
+  <cs:variation>
+    <a:lumMod val="80000"/>
+  </cs:variation>
+  <cs:variation>
+    <a:lumMod val="60000"/>
+    <a:lumOff val="40000"/>
+  </cs:variation>
+  <cs:variation>
+    <a:lumMod val="50000"/>
+  </cs:variation>
+  <cs:variation>
+    <a:lumMod val="70000"/>
+    <a:lumOff val="30000"/>
+  </cs:variation>
+  <cs:variation>
+    <a:lumMod val="70000"/>
+  </cs:variation>
+  <cs:variation>
+    <a:lumMod val="50000"/>
+    <a:lumOff val="50000"/>
+  </cs:variation>
+</cs:colorStyle>
+</file>
+
+<file path=word/charts/colors2.xml><?xml version="1.0" encoding="utf-8"?>
+<cs:colorStyle xmlns:cs="http://schemas.microsoft.com/office/drawing/2012/chartStyle" xmlns:a="http://schemas.openxmlformats.org/drawingml/2006/main" meth="cycle" id="10">
+  <a:schemeClr val="accent1"/>
+  <a:schemeClr val="accent2"/>
+  <a:schemeClr val="accent3"/>
+  <a:schemeClr val="accent4"/>
+  <a:schemeClr val="accent5"/>
+  <a:schemeClr val="accent6"/>
+  <cs:variation/>
+  <cs:variation>
+    <a:lumMod val="60000"/>
+  </cs:variation>
+  <cs:variation>
+    <a:lumMod val="80000"/>
+    <a:lumOff val="20000"/>
+  </cs:variation>
+  <cs:variation>
+    <a:lumMod val="80000"/>
+  </cs:variation>
+  <cs:variation>
+    <a:lumMod val="60000"/>
+    <a:lumOff val="40000"/>
+  </cs:variation>
+  <cs:variation>
+    <a:lumMod val="50000"/>
+  </cs:variation>
+  <cs:variation>
+    <a:lumMod val="70000"/>
+    <a:lumOff val="30000"/>
+  </cs:variation>
+  <cs:variation>
+    <a:lumMod val="70000"/>
+  </cs:variation>
+  <cs:variation>
+    <a:lumMod val="50000"/>
+    <a:lumOff val="50000"/>
+  </cs:variation>
+</cs:colorStyle>
+</file>
+
+<file path=word/charts/style1.xml><?xml version="1.0" encoding="utf-8"?>
+<cs:chartStyle xmlns:cs="http://schemas.microsoft.com/office/drawing/2012/chartStyle" xmlns:a="http://schemas.openxmlformats.org/drawingml/2006/main" id="227">
+  <cs:axisTitle>
+    <cs:lnRef idx="0"/>
+    <cs:fillRef idx="0"/>
+    <cs:effectRef idx="0"/>
+    <cs:fontRef idx="minor">
+      <a:schemeClr val="tx1">
+        <a:lumMod val="65000"/>
+        <a:lumOff val="35000"/>
+      </a:schemeClr>
+    </cs:fontRef>
+    <cs:defRPr sz="1000" kern="1200"/>
+  </cs:axisTitle>
+  <cs:categoryAxis>
+    <cs:lnRef idx="0"/>
+    <cs:fillRef idx="0"/>
+    <cs:effectRef idx="0"/>
+    <cs:fontRef idx="minor">
+      <a:schemeClr val="tx1">
+        <a:lumMod val="65000"/>
+        <a:lumOff val="35000"/>
+      </a:schemeClr>
+    </cs:fontRef>
+    <cs:spPr>
+      <a:ln w="9525" cap="flat" cmpd="sng" algn="ctr">
+        <a:solidFill>
+          <a:schemeClr val="tx1">
+            <a:lumMod val="15000"/>
+            <a:lumOff val="85000"/>
+          </a:schemeClr>
+        </a:solidFill>
+        <a:round/>
+      </a:ln>
+    </cs:spPr>
+    <cs:defRPr sz="900" kern="1200"/>
+  </cs:categoryAxis>
+  <cs:chartArea mods="allowNoFillOverride allowNoLineOverride">
+    <cs:lnRef idx="0"/>
+    <cs:fillRef idx="0"/>
+    <cs:effectRef idx="0"/>
+    <cs:fontRef idx="minor">
+      <a:schemeClr val="tx1"/>
+    </cs:fontRef>
+    <cs:spPr>
+      <a:solidFill>
+        <a:schemeClr val="bg1"/>
+      </a:solidFill>
+      <a:ln w="9525" cap="flat" cmpd="sng" algn="ctr">
+        <a:solidFill>
+          <a:schemeClr val="tx1">
+            <a:lumMod val="15000"/>
+            <a:lumOff val="85000"/>
+          </a:schemeClr>
+        </a:solidFill>
+        <a:round/>
+      </a:ln>
+    </cs:spPr>
+    <cs:defRPr sz="1000" kern="1200"/>
+  </cs:chartArea>
+  <cs:dataLabel>
+    <cs:lnRef idx="0"/>
+    <cs:fillRef idx="0"/>
+    <cs:effectRef idx="0"/>
+    <cs:fontRef idx="minor">
+      <a:schemeClr val="tx1">
+        <a:lumMod val="75000"/>
+        <a:lumOff val="25000"/>
+      </a:schemeClr>
+    </cs:fontRef>
+    <cs:defRPr sz="900" kern="1200"/>
+  </cs:dataLabel>
+  <cs:dataLabelCallout>
+    <cs:lnRef idx="0"/>
+    <cs:fillRef idx="0"/>
+    <cs:effectRef idx="0"/>
+    <cs:fontRef idx="minor">
+      <a:schemeClr val="dk1">
+        <a:lumMod val="65000"/>
+        <a:lumOff val="35000"/>
+      </a:schemeClr>
+    </cs:fontRef>
+    <cs:spPr>
+      <a:solidFill>
+        <a:schemeClr val="lt1"/>
+      </a:solidFill>
+      <a:ln>
+        <a:solidFill>
+          <a:schemeClr val="dk1">
+            <a:lumMod val="25000"/>
+            <a:lumOff val="75000"/>
+          </a:schemeClr>
+        </a:solidFill>
+      </a:ln>
+    </cs:spPr>
+    <cs:defRPr sz="900" kern="1200"/>
+    <cs:bodyPr rot="0" spcFirstLastPara="1" vertOverflow="clip" horzOverflow="clip" vert="horz" wrap="square" lIns="36576" tIns="18288" rIns="36576" bIns="18288" anchor="ctr" anchorCtr="1">
+      <a:spAutoFit/>
+    </cs:bodyPr>
+  </cs:dataLabelCallout>
+  <cs:dataPoint>
+    <cs:lnRef idx="0"/>
+    <cs:fillRef idx="1">
+      <cs:styleClr val="auto"/>
+    </cs:fillRef>
+    <cs:effectRef idx="0"/>
+    <cs:fontRef idx="minor">
+      <a:schemeClr val="tx1"/>
+    </cs:fontRef>
+    <cs:spPr>
+      <a:solidFill>
+        <a:schemeClr val="phClr"/>
+      </a:solidFill>
+    </cs:spPr>
+  </cs:dataPoint>
+  <cs:dataPoint3D>
+    <cs:lnRef idx="0"/>
+    <cs:fillRef idx="1">
+      <cs:styleClr val="auto"/>
+    </cs:fillRef>
+    <cs:effectRef idx="0"/>
+    <cs:fontRef idx="minor">
+      <a:schemeClr val="tx1"/>
+    </cs:fontRef>
+    <cs:spPr>
+      <a:solidFill>
+        <a:schemeClr val="phClr"/>
+      </a:solidFill>
+    </cs:spPr>
+  </cs:dataPoint3D>
+  <cs:dataPointLine>
+    <cs:lnRef idx="0">
+      <cs:styleClr val="auto"/>
+    </cs:lnRef>
+    <cs:fillRef idx="1"/>
+    <cs:effectRef idx="0"/>
+    <cs:fontRef idx="minor">
+      <a:schemeClr val="tx1"/>
+    </cs:fontRef>
+    <cs:spPr>
+      <a:ln w="28575" cap="rnd">
+        <a:solidFill>
+          <a:schemeClr val="phClr"/>
+        </a:solidFill>
+        <a:round/>
+      </a:ln>
+    </cs:spPr>
+  </cs:dataPointLine>
+  <cs:dataPointMarker>
+    <cs:lnRef idx="0">
+      <cs:styleClr val="auto"/>
+    </cs:lnRef>
+    <cs:fillRef idx="1">
+      <cs:styleClr val="auto"/>
+    </cs:fillRef>
+    <cs:effectRef idx="0"/>
+    <cs:fontRef idx="minor">
+      <a:schemeClr val="tx1"/>
+    </cs:fontRef>
+    <cs:spPr>
+      <a:solidFill>
+        <a:schemeClr val="phClr"/>
+      </a:solidFill>
+      <a:ln w="9525">
+        <a:solidFill>
+          <a:schemeClr val="phClr"/>
+        </a:solidFill>
+      </a:ln>
+    </cs:spPr>
+  </cs:dataPointMarker>
+  <cs:dataPointMarkerLayout symbol="circle" size="5"/>
+  <cs:dataPointWireframe>
+    <cs:lnRef idx="0">
+      <cs:styleClr val="auto"/>
+    </cs:lnRef>
+    <cs:fillRef idx="1"/>
+    <cs:effectRef idx="0"/>
+    <cs:fontRef idx="minor">
+      <a:schemeClr val="tx1"/>
+    </cs:fontRef>
+    <cs:spPr>
+      <a:ln w="9525" cap="rnd">
+        <a:solidFill>
+          <a:schemeClr val="phClr"/>
+        </a:solidFill>
+        <a:round/>
+      </a:ln>
+    </cs:spPr>
+  </cs:dataPointWireframe>
+  <cs:dataTable>
+    <cs:lnRef idx="0"/>
+    <cs:fillRef idx="0"/>
+    <cs:effectRef idx="0"/>
+    <cs:fontRef idx="minor">
+      <a:schemeClr val="tx1">
+        <a:lumMod val="65000"/>
+        <a:lumOff val="35000"/>
+      </a:schemeClr>
+    </cs:fontRef>
+    <cs:spPr>
+      <a:noFill/>
+      <a:ln w="9525" cap="flat" cmpd="sng" algn="ctr">
+        <a:solidFill>
+          <a:schemeClr val="tx1">
+            <a:lumMod val="15000"/>
+            <a:lumOff val="85000"/>
+          </a:schemeClr>
+        </a:solidFill>
+        <a:round/>
+      </a:ln>
+    </cs:spPr>
+    <cs:defRPr sz="900" kern="1200"/>
+  </cs:dataTable>
+  <cs:downBar>
+    <cs:lnRef idx="0"/>
+    <cs:fillRef idx="0"/>
+    <cs:effectRef idx="0"/>
+    <cs:fontRef idx="minor">
+      <a:schemeClr val="dk1"/>
+    </cs:fontRef>
+    <cs:spPr>
+      <a:solidFill>
+        <a:schemeClr val="dk1">
+          <a:lumMod val="65000"/>
+          <a:lumOff val="35000"/>
+        </a:schemeClr>
+      </a:solidFill>
+      <a:ln w="9525">
+        <a:solidFill>
+          <a:schemeClr val="tx1">
+            <a:lumMod val="65000"/>
+            <a:lumOff val="35000"/>
+          </a:schemeClr>
+        </a:solidFill>
+      </a:ln>
+    </cs:spPr>
+  </cs:downBar>
+  <cs:dropLine>
+    <cs:lnRef idx="0"/>
+    <cs:fillRef idx="0"/>
+    <cs:effectRef idx="0"/>
+    <cs:fontRef idx="minor">
+      <a:schemeClr val="tx1"/>
+    </cs:fontRef>
+    <cs:spPr>
+      <a:ln w="9525" cap="flat" cmpd="sng" algn="ctr">
+        <a:solidFill>
+          <a:schemeClr val="tx1">
+            <a:lumMod val="35000"/>
+            <a:lumOff val="65000"/>
+          </a:schemeClr>
+        </a:solidFill>
+        <a:round/>
+      </a:ln>
+    </cs:spPr>
+  </cs:dropLine>
+  <cs:errorBar>
+    <cs:lnRef idx="0"/>
+    <cs:fillRef idx="0"/>
+    <cs:effectRef idx="0"/>
+    <cs:fontRef idx="minor">
+      <a:schemeClr val="tx1"/>
+    </cs:fontRef>
+    <cs:spPr>
+      <a:ln w="9525" cap="flat" cmpd="sng" algn="ctr">
+        <a:solidFill>
+          <a:schemeClr val="tx1">
+            <a:lumMod val="65000"/>
+            <a:lumOff val="35000"/>
+          </a:schemeClr>
+        </a:solidFill>
+        <a:round/>
+      </a:ln>
+    </cs:spPr>
+  </cs:errorBar>
+  <cs:floor>
+    <cs:lnRef idx="0"/>
+    <cs:fillRef idx="0"/>
+    <cs:effectRef idx="0"/>
+    <cs:fontRef idx="minor">
+      <a:schemeClr val="tx1"/>
+    </cs:fontRef>
+    <cs:spPr>
+      <a:noFill/>
+      <a:ln>
+        <a:noFill/>
+      </a:ln>
+    </cs:spPr>
+  </cs:floor>
+  <cs:gridlineMajor>
+    <cs:lnRef idx="0"/>
+    <cs:fillRef idx="0"/>
+    <cs:effectRef idx="0"/>
+    <cs:fontRef idx="minor">
+      <a:schemeClr val="tx1"/>
+    </cs:fontRef>
+    <cs:spPr>
+      <a:ln w="9525" cap="flat" cmpd="sng" algn="ctr">
+        <a:solidFill>
+          <a:schemeClr val="tx1">
+            <a:lumMod val="15000"/>
+            <a:lumOff val="85000"/>
+          </a:schemeClr>
+        </a:solidFill>
+        <a:round/>
+      </a:ln>
+    </cs:spPr>
+  </cs:gridlineMajor>
+  <cs:gridlineMinor>
+    <cs:lnRef idx="0"/>
+    <cs:fillRef idx="0"/>
+    <cs:effectRef idx="0"/>
+    <cs:fontRef idx="minor">
+      <a:schemeClr val="tx1"/>
+    </cs:fontRef>
+    <cs:spPr>
+      <a:ln w="9525" cap="flat" cmpd="sng" algn="ctr">
+        <a:solidFill>
+          <a:schemeClr val="tx1">
+            <a:lumMod val="5000"/>
+            <a:lumOff val="95000"/>
+          </a:schemeClr>
+        </a:solidFill>
+        <a:round/>
+      </a:ln>
+    </cs:spPr>
+  </cs:gridlineMinor>
+  <cs:hiLoLine>
+    <cs:lnRef idx="0"/>
+    <cs:fillRef idx="0"/>
+    <cs:effectRef idx="0"/>
+    <cs:fontRef idx="minor">
+      <a:schemeClr val="tx1"/>
+    </cs:fontRef>
+    <cs:spPr>
+      <a:ln w="9525" cap="flat" cmpd="sng" algn="ctr">
+        <a:solidFill>
+          <a:schemeClr val="tx1">
+            <a:lumMod val="75000"/>
+            <a:lumOff val="25000"/>
+          </a:schemeClr>
+        </a:solidFill>
+        <a:round/>
+      </a:ln>
+    </cs:spPr>
+  </cs:hiLoLine>
+  <cs:leaderLine>
+    <cs:lnRef idx="0"/>
+    <cs:fillRef idx="0"/>
+    <cs:effectRef idx="0"/>
+    <cs:fontRef idx="minor">
+      <a:schemeClr val="tx1"/>
+    </cs:fontRef>
+    <cs:spPr>
+      <a:ln w="9525" cap="flat" cmpd="sng" algn="ctr">
+        <a:solidFill>
+          <a:schemeClr val="tx1">
+            <a:lumMod val="35000"/>
+            <a:lumOff val="65000"/>
+          </a:schemeClr>
+        </a:solidFill>
+        <a:round/>
+      </a:ln>
+    </cs:spPr>
+  </cs:leaderLine>
+  <cs:legend>
+    <cs:lnRef idx="0"/>
+    <cs:fillRef idx="0"/>
+    <cs:effectRef idx="0"/>
+    <cs:fontRef idx="minor">
+      <a:schemeClr val="tx1">
+        <a:lumMod val="65000"/>
+        <a:lumOff val="35000"/>
+      </a:schemeClr>
+    </cs:fontRef>
+    <cs:defRPr sz="900" kern="1200"/>
+  </cs:legend>
+  <cs:plotArea mods="allowNoFillOverride allowNoLineOverride">
+    <cs:lnRef idx="0"/>
+    <cs:fillRef idx="0"/>
+    <cs:effectRef idx="0"/>
+    <cs:fontRef idx="minor">
+      <a:schemeClr val="tx1"/>
+    </cs:fontRef>
+  </cs:plotArea>
+  <cs:plotArea3D mods="allowNoFillOverride allowNoLineOverride">
+    <cs:lnRef idx="0"/>
+    <cs:fillRef idx="0"/>
+    <cs:effectRef idx="0"/>
+    <cs:fontRef idx="minor">
+      <a:schemeClr val="tx1"/>
+    </cs:fontRef>
+  </cs:plotArea3D>
+  <cs:seriesAxis>
+    <cs:lnRef idx="0"/>
+    <cs:fillRef idx="0"/>
+    <cs:effectRef idx="0"/>
+    <cs:fontRef idx="minor">
+      <a:schemeClr val="tx1">
+        <a:lumMod val="65000"/>
+        <a:lumOff val="35000"/>
+      </a:schemeClr>
+    </cs:fontRef>
+    <cs:defRPr sz="900" kern="1200"/>
+  </cs:seriesAxis>
+  <cs:seriesLine>
+    <cs:lnRef idx="0"/>
+    <cs:fillRef idx="0"/>
+    <cs:effectRef idx="0"/>
+    <cs:fontRef idx="minor">
+      <a:schemeClr val="tx1"/>
+    </cs:fontRef>
+    <cs:spPr>
+      <a:ln w="9525" cap="flat" cmpd="sng" algn="ctr">
+        <a:solidFill>
+          <a:schemeClr val="tx1">
+            <a:lumMod val="35000"/>
+            <a:lumOff val="65000"/>
+          </a:schemeClr>
+        </a:solidFill>
+        <a:round/>
+      </a:ln>
+    </cs:spPr>
+  </cs:seriesLine>
+  <cs:title>
+    <cs:lnRef idx="0"/>
+    <cs:fillRef idx="0"/>
+    <cs:effectRef idx="0"/>
+    <cs:fontRef idx="minor">
+      <a:schemeClr val="tx1">
+        <a:lumMod val="65000"/>
+        <a:lumOff val="35000"/>
+      </a:schemeClr>
+    </cs:fontRef>
+    <cs:defRPr sz="1400" b="0" kern="1200" spc="0" baseline="0"/>
+  </cs:title>
+  <cs:trendline>
+    <cs:lnRef idx="0">
+      <cs:styleClr val="auto"/>
+    </cs:lnRef>
+    <cs:fillRef idx="0"/>
+    <cs:effectRef idx="0"/>
+    <cs:fontRef idx="minor">
+      <a:schemeClr val="tx1"/>
+    </cs:fontRef>
+    <cs:spPr>
+      <a:ln w="19050" cap="rnd">
+        <a:solidFill>
+          <a:schemeClr val="phClr"/>
+        </a:solidFill>
+        <a:prstDash val="sysDot"/>
+      </a:ln>
+    </cs:spPr>
+  </cs:trendline>
+  <cs:trendlineLabel>
+    <cs:lnRef idx="0"/>
+    <cs:fillRef idx="0"/>
+    <cs:effectRef idx="0"/>
+    <cs:fontRef idx="minor">
+      <a:schemeClr val="tx1">
+        <a:lumMod val="65000"/>
+        <a:lumOff val="35000"/>
+      </a:schemeClr>
+    </cs:fontRef>
+    <cs:defRPr sz="900" kern="1200"/>
+  </cs:trendlineLabel>
+  <cs:upBar>
+    <cs:lnRef idx="0"/>
+    <cs:fillRef idx="0"/>
+    <cs:effectRef idx="0"/>
+    <cs:fontRef idx="minor">
+      <a:schemeClr val="dk1"/>
+    </cs:fontRef>
+    <cs:spPr>
+      <a:solidFill>
+        <a:schemeClr val="lt1"/>
+      </a:solidFill>
+      <a:ln w="9525">
+        <a:solidFill>
+          <a:schemeClr val="tx1">
+            <a:lumMod val="15000"/>
+            <a:lumOff val="85000"/>
+          </a:schemeClr>
+        </a:solidFill>
+      </a:ln>
+    </cs:spPr>
+  </cs:upBar>
+  <cs:valueAxis>
+    <cs:lnRef idx="0"/>
+    <cs:fillRef idx="0"/>
+    <cs:effectRef idx="0"/>
+    <cs:fontRef idx="minor">
+      <a:schemeClr val="tx1">
+        <a:lumMod val="65000"/>
+        <a:lumOff val="35000"/>
+      </a:schemeClr>
+    </cs:fontRef>
+    <cs:defRPr sz="900" kern="1200"/>
+  </cs:valueAxis>
+  <cs:wall>
+    <cs:lnRef idx="0"/>
+    <cs:fillRef idx="0"/>
+    <cs:effectRef idx="0"/>
+    <cs:fontRef idx="minor">
+      <a:schemeClr val="tx1"/>
+    </cs:fontRef>
+    <cs:spPr>
+      <a:noFill/>
+      <a:ln>
+        <a:noFill/>
+      </a:ln>
+    </cs:spPr>
+  </cs:wall>
+</cs:chartStyle>
+</file>
+
+<file path=word/charts/style2.xml><?xml version="1.0" encoding="utf-8"?>
+<cs:chartStyle xmlns:cs="http://schemas.microsoft.com/office/drawing/2012/chartStyle" xmlns:a="http://schemas.openxmlformats.org/drawingml/2006/main" id="227">
+  <cs:axisTitle>
+    <cs:lnRef idx="0"/>
+    <cs:fillRef idx="0"/>
+    <cs:effectRef idx="0"/>
+    <cs:fontRef idx="minor">
+      <a:schemeClr val="tx1">
+        <a:lumMod val="65000"/>
+        <a:lumOff val="35000"/>
+      </a:schemeClr>
+    </cs:fontRef>
+    <cs:defRPr sz="1000" kern="1200"/>
+  </cs:axisTitle>
+  <cs:categoryAxis>
+    <cs:lnRef idx="0"/>
+    <cs:fillRef idx="0"/>
+    <cs:effectRef idx="0"/>
+    <cs:fontRef idx="minor">
+      <a:schemeClr val="tx1">
+        <a:lumMod val="65000"/>
+        <a:lumOff val="35000"/>
+      </a:schemeClr>
+    </cs:fontRef>
+    <cs:spPr>
+      <a:ln w="9525" cap="flat" cmpd="sng" algn="ctr">
+        <a:solidFill>
+          <a:schemeClr val="tx1">
+            <a:lumMod val="15000"/>
+            <a:lumOff val="85000"/>
+          </a:schemeClr>
+        </a:solidFill>
+        <a:round/>
+      </a:ln>
+    </cs:spPr>
+    <cs:defRPr sz="900" kern="1200"/>
+  </cs:categoryAxis>
+  <cs:chartArea mods="allowNoFillOverride allowNoLineOverride">
+    <cs:lnRef idx="0"/>
+    <cs:fillRef idx="0"/>
+    <cs:effectRef idx="0"/>
+    <cs:fontRef idx="minor">
+      <a:schemeClr val="tx1"/>
+    </cs:fontRef>
+    <cs:spPr>
+      <a:solidFill>
+        <a:schemeClr val="bg1"/>
+      </a:solidFill>
+      <a:ln w="9525" cap="flat" cmpd="sng" algn="ctr">
+        <a:solidFill>
+          <a:schemeClr val="tx1">
+            <a:lumMod val="15000"/>
+            <a:lumOff val="85000"/>
+          </a:schemeClr>
+        </a:solidFill>
+        <a:round/>
+      </a:ln>
+    </cs:spPr>
+    <cs:defRPr sz="1000" kern="1200"/>
+  </cs:chartArea>
+  <cs:dataLabel>
+    <cs:lnRef idx="0"/>
+    <cs:fillRef idx="0"/>
+    <cs:effectRef idx="0"/>
+    <cs:fontRef idx="minor">
+      <a:schemeClr val="tx1">
+        <a:lumMod val="75000"/>
+        <a:lumOff val="25000"/>
+      </a:schemeClr>
+    </cs:fontRef>
+    <cs:defRPr sz="900" kern="1200"/>
+  </cs:dataLabel>
+  <cs:dataLabelCallout>
+    <cs:lnRef idx="0"/>
+    <cs:fillRef idx="0"/>
+    <cs:effectRef idx="0"/>
+    <cs:fontRef idx="minor">
+      <a:schemeClr val="dk1">
+        <a:lumMod val="65000"/>
+        <a:lumOff val="35000"/>
+      </a:schemeClr>
+    </cs:fontRef>
+    <cs:spPr>
+      <a:solidFill>
+        <a:schemeClr val="lt1"/>
+      </a:solidFill>
+      <a:ln>
+        <a:solidFill>
+          <a:schemeClr val="dk1">
+            <a:lumMod val="25000"/>
+            <a:lumOff val="75000"/>
+          </a:schemeClr>
+        </a:solidFill>
+      </a:ln>
+    </cs:spPr>
+    <cs:defRPr sz="900" kern="1200"/>
+    <cs:bodyPr rot="0" spcFirstLastPara="1" vertOverflow="clip" horzOverflow="clip" vert="horz" wrap="square" lIns="36576" tIns="18288" rIns="36576" bIns="18288" anchor="ctr" anchorCtr="1">
+      <a:spAutoFit/>
+    </cs:bodyPr>
+  </cs:dataLabelCallout>
+  <cs:dataPoint>
+    <cs:lnRef idx="0"/>
+    <cs:fillRef idx="1">
+      <cs:styleClr val="auto"/>
+    </cs:fillRef>
+    <cs:effectRef idx="0"/>
+    <cs:fontRef idx="minor">
+      <a:schemeClr val="tx1"/>
+    </cs:fontRef>
+    <cs:spPr>
+      <a:solidFill>
+        <a:schemeClr val="phClr"/>
+      </a:solidFill>
+    </cs:spPr>
+  </cs:dataPoint>
+  <cs:dataPoint3D>
+    <cs:lnRef idx="0"/>
+    <cs:fillRef idx="1">
+      <cs:styleClr val="auto"/>
+    </cs:fillRef>
+    <cs:effectRef idx="0"/>
+    <cs:fontRef idx="minor">
+      <a:schemeClr val="tx1"/>
+    </cs:fontRef>
+    <cs:spPr>
+      <a:solidFill>
+        <a:schemeClr val="phClr"/>
+      </a:solidFill>
+    </cs:spPr>
+  </cs:dataPoint3D>
+  <cs:dataPointLine>
+    <cs:lnRef idx="0">
+      <cs:styleClr val="auto"/>
+    </cs:lnRef>
+    <cs:fillRef idx="1"/>
+    <cs:effectRef idx="0"/>
+    <cs:fontRef idx="minor">
+      <a:schemeClr val="tx1"/>
+    </cs:fontRef>
+    <cs:spPr>
+      <a:ln w="28575" cap="rnd">
+        <a:solidFill>
+          <a:schemeClr val="phClr"/>
+        </a:solidFill>
+        <a:round/>
+      </a:ln>
+    </cs:spPr>
+  </cs:dataPointLine>
+  <cs:dataPointMarker>
+    <cs:lnRef idx="0">
+      <cs:styleClr val="auto"/>
+    </cs:lnRef>
+    <cs:fillRef idx="1">
+      <cs:styleClr val="auto"/>
+    </cs:fillRef>
+    <cs:effectRef idx="0"/>
+    <cs:fontRef idx="minor">
+      <a:schemeClr val="tx1"/>
+    </cs:fontRef>
+    <cs:spPr>
+      <a:solidFill>
+        <a:schemeClr val="phClr"/>
+      </a:solidFill>
+      <a:ln w="9525">
+        <a:solidFill>
+          <a:schemeClr val="phClr"/>
+        </a:solidFill>
+      </a:ln>
+    </cs:spPr>
+  </cs:dataPointMarker>
+  <cs:dataPointMarkerLayout symbol="circle" size="5"/>
+  <cs:dataPointWireframe>
+    <cs:lnRef idx="0">
+      <cs:styleClr val="auto"/>
+    </cs:lnRef>
+    <cs:fillRef idx="1"/>
+    <cs:effectRef idx="0"/>
+    <cs:fontRef idx="minor">
+      <a:schemeClr val="tx1"/>
+    </cs:fontRef>
+    <cs:spPr>
+      <a:ln w="9525" cap="rnd">
+        <a:solidFill>
+          <a:schemeClr val="phClr"/>
+        </a:solidFill>
+        <a:round/>
+      </a:ln>
+    </cs:spPr>
+  </cs:dataPointWireframe>
+  <cs:dataTable>
+    <cs:lnRef idx="0"/>
+    <cs:fillRef idx="0"/>
+    <cs:effectRef idx="0"/>
+    <cs:fontRef idx="minor">
+      <a:schemeClr val="tx1">
+        <a:lumMod val="65000"/>
+        <a:lumOff val="35000"/>
+      </a:schemeClr>
+    </cs:fontRef>
+    <cs:spPr>
+      <a:noFill/>
+      <a:ln w="9525" cap="flat" cmpd="sng" algn="ctr">
+        <a:solidFill>
+          <a:schemeClr val="tx1">
+            <a:lumMod val="15000"/>
+            <a:lumOff val="85000"/>
+          </a:schemeClr>
+        </a:solidFill>
+        <a:round/>
+      </a:ln>
+    </cs:spPr>
+    <cs:defRPr sz="900" kern="1200"/>
+  </cs:dataTable>
+  <cs:downBar>
+    <cs:lnRef idx="0"/>
+    <cs:fillRef idx="0"/>
+    <cs:effectRef idx="0"/>
+    <cs:fontRef idx="minor">
+      <a:schemeClr val="dk1"/>
+    </cs:fontRef>
+    <cs:spPr>
+      <a:solidFill>
+        <a:schemeClr val="dk1">
+          <a:lumMod val="65000"/>
+          <a:lumOff val="35000"/>
+        </a:schemeClr>
+      </a:solidFill>
+      <a:ln w="9525">
+        <a:solidFill>
+          <a:schemeClr val="tx1">
+            <a:lumMod val="65000"/>
+            <a:lumOff val="35000"/>
+          </a:schemeClr>
+        </a:solidFill>
+      </a:ln>
+    </cs:spPr>
+  </cs:downBar>
+  <cs:dropLine>
+    <cs:lnRef idx="0"/>
+    <cs:fillRef idx="0"/>
+    <cs:effectRef idx="0"/>
+    <cs:fontRef idx="minor">
+      <a:schemeClr val="tx1"/>
+    </cs:fontRef>
+    <cs:spPr>
+      <a:ln w="9525" cap="flat" cmpd="sng" algn="ctr">
+        <a:solidFill>
+          <a:schemeClr val="tx1">
+            <a:lumMod val="35000"/>
+            <a:lumOff val="65000"/>
+          </a:schemeClr>
+        </a:solidFill>
+        <a:round/>
+      </a:ln>
+    </cs:spPr>
+  </cs:dropLine>
+  <cs:errorBar>
+    <cs:lnRef idx="0"/>
+    <cs:fillRef idx="0"/>
+    <cs:effectRef idx="0"/>
+    <cs:fontRef idx="minor">
+      <a:schemeClr val="tx1"/>
+    </cs:fontRef>
+    <cs:spPr>
+      <a:ln w="9525" cap="flat" cmpd="sng" algn="ctr">
+        <a:solidFill>
+          <a:schemeClr val="tx1">
+            <a:lumMod val="65000"/>
+            <a:lumOff val="35000"/>
+          </a:schemeClr>
+        </a:solidFill>
+        <a:round/>
+      </a:ln>
+    </cs:spPr>
+  </cs:errorBar>
+  <cs:floor>
+    <cs:lnRef idx="0"/>
+    <cs:fillRef idx="0"/>
+    <cs:effectRef idx="0"/>
+    <cs:fontRef idx="minor">
+      <a:schemeClr val="tx1"/>
+    </cs:fontRef>
+    <cs:spPr>
+      <a:noFill/>
+      <a:ln>
+        <a:noFill/>
+      </a:ln>
+    </cs:spPr>
+  </cs:floor>
+  <cs:gridlineMajor>
+    <cs:lnRef idx="0"/>
+    <cs:fillRef idx="0"/>
+    <cs:effectRef idx="0"/>
+    <cs:fontRef idx="minor">
+      <a:schemeClr val="tx1"/>
+    </cs:fontRef>
+    <cs:spPr>
+      <a:ln w="9525" cap="flat" cmpd="sng" algn="ctr">
+        <a:solidFill>
+          <a:schemeClr val="tx1">
+            <a:lumMod val="15000"/>
+            <a:lumOff val="85000"/>
+          </a:schemeClr>
+        </a:solidFill>
+        <a:round/>
+      </a:ln>
+    </cs:spPr>
+  </cs:gridlineMajor>
+  <cs:gridlineMinor>
+    <cs:lnRef idx="0"/>
+    <cs:fillRef idx="0"/>
+    <cs:effectRef idx="0"/>
+    <cs:fontRef idx="minor">
+      <a:schemeClr val="tx1"/>
+    </cs:fontRef>
+    <cs:spPr>
+      <a:ln w="9525" cap="flat" cmpd="sng" algn="ctr">
+        <a:solidFill>
+          <a:schemeClr val="tx1">
+            <a:lumMod val="5000"/>
+            <a:lumOff val="95000"/>
+          </a:schemeClr>
+        </a:solidFill>
+        <a:round/>
+      </a:ln>
+    </cs:spPr>
+  </cs:gridlineMinor>
+  <cs:hiLoLine>
+    <cs:lnRef idx="0"/>
+    <cs:fillRef idx="0"/>
+    <cs:effectRef idx="0"/>
+    <cs:fontRef idx="minor">
+      <a:schemeClr val="tx1"/>
+    </cs:fontRef>
+    <cs:spPr>
+      <a:ln w="9525" cap="flat" cmpd="sng" algn="ctr">
+        <a:solidFill>
+          <a:schemeClr val="tx1">
+            <a:lumMod val="75000"/>
+            <a:lumOff val="25000"/>
+          </a:schemeClr>
+        </a:solidFill>
+        <a:round/>
+      </a:ln>
+    </cs:spPr>
+  </cs:hiLoLine>
+  <cs:leaderLine>
+    <cs:lnRef idx="0"/>
+    <cs:fillRef idx="0"/>
+    <cs:effectRef idx="0"/>
+    <cs:fontRef idx="minor">
+      <a:schemeClr val="tx1"/>
+    </cs:fontRef>
+    <cs:spPr>
+      <a:ln w="9525" cap="flat" cmpd="sng" algn="ctr">
+        <a:solidFill>
+          <a:schemeClr val="tx1">
+            <a:lumMod val="35000"/>
+            <a:lumOff val="65000"/>
+          </a:schemeClr>
+        </a:solidFill>
+        <a:round/>
+      </a:ln>
+    </cs:spPr>
+  </cs:leaderLine>
+  <cs:legend>
+    <cs:lnRef idx="0"/>
+    <cs:fillRef idx="0"/>
+    <cs:effectRef idx="0"/>
+    <cs:fontRef idx="minor">
+      <a:schemeClr val="tx1">
+        <a:lumMod val="65000"/>
+        <a:lumOff val="35000"/>
+      </a:schemeClr>
+    </cs:fontRef>
+    <cs:defRPr sz="900" kern="1200"/>
+  </cs:legend>
+  <cs:plotArea mods="allowNoFillOverride allowNoLineOverride">
+    <cs:lnRef idx="0"/>
+    <cs:fillRef idx="0"/>
+    <cs:effectRef idx="0"/>
+    <cs:fontRef idx="minor">
+      <a:schemeClr val="tx1"/>
+    </cs:fontRef>
+  </cs:plotArea>
+  <cs:plotArea3D mods="allowNoFillOverride allowNoLineOverride">
+    <cs:lnRef idx="0"/>
+    <cs:fillRef idx="0"/>
+    <cs:effectRef idx="0"/>
+    <cs:fontRef idx="minor">
+      <a:schemeClr val="tx1"/>
+    </cs:fontRef>
+  </cs:plotArea3D>
+  <cs:seriesAxis>
+    <cs:lnRef idx="0"/>
+    <cs:fillRef idx="0"/>
+    <cs:effectRef idx="0"/>
+    <cs:fontRef idx="minor">
+      <a:schemeClr val="tx1">
+        <a:lumMod val="65000"/>
+        <a:lumOff val="35000"/>
+      </a:schemeClr>
+    </cs:fontRef>
+    <cs:defRPr sz="900" kern="1200"/>
+  </cs:seriesAxis>
+  <cs:seriesLine>
+    <cs:lnRef idx="0"/>
+    <cs:fillRef idx="0"/>
+    <cs:effectRef idx="0"/>
+    <cs:fontRef idx="minor">
+      <a:schemeClr val="tx1"/>
+    </cs:fontRef>
+    <cs:spPr>
+      <a:ln w="9525" cap="flat" cmpd="sng" algn="ctr">
+        <a:solidFill>
+          <a:schemeClr val="tx1">
+            <a:lumMod val="35000"/>
+            <a:lumOff val="65000"/>
+          </a:schemeClr>
+        </a:solidFill>
+        <a:round/>
+      </a:ln>
+    </cs:spPr>
+  </cs:seriesLine>
+  <cs:title>
+    <cs:lnRef idx="0"/>
+    <cs:fillRef idx="0"/>
+    <cs:effectRef idx="0"/>
+    <cs:fontRef idx="minor">
+      <a:schemeClr val="tx1">
+        <a:lumMod val="65000"/>
+        <a:lumOff val="35000"/>
+      </a:schemeClr>
+    </cs:fontRef>
+    <cs:defRPr sz="1400" b="0" kern="1200" spc="0" baseline="0"/>
+  </cs:title>
+  <cs:trendline>
+    <cs:lnRef idx="0">
+      <cs:styleClr val="auto"/>
+    </cs:lnRef>
+    <cs:fillRef idx="0"/>
+    <cs:effectRef idx="0"/>
+    <cs:fontRef idx="minor">
+      <a:schemeClr val="tx1"/>
+    </cs:fontRef>
+    <cs:spPr>
+      <a:ln w="19050" cap="rnd">
+        <a:solidFill>
+          <a:schemeClr val="phClr"/>
+        </a:solidFill>
+        <a:prstDash val="sysDot"/>
+      </a:ln>
+    </cs:spPr>
+  </cs:trendline>
+  <cs:trendlineLabel>
+    <cs:lnRef idx="0"/>
+    <cs:fillRef idx="0"/>
+    <cs:effectRef idx="0"/>
+    <cs:fontRef idx="minor">
+      <a:schemeClr val="tx1">
+        <a:lumMod val="65000"/>
+        <a:lumOff val="35000"/>
+      </a:schemeClr>
+    </cs:fontRef>
+    <cs:defRPr sz="900" kern="1200"/>
+  </cs:trendlineLabel>
+  <cs:upBar>
+    <cs:lnRef idx="0"/>
+    <cs:fillRef idx="0"/>
+    <cs:effectRef idx="0"/>
+    <cs:fontRef idx="minor">
+      <a:schemeClr val="dk1"/>
+    </cs:fontRef>
+    <cs:spPr>
+      <a:solidFill>
+        <a:schemeClr val="lt1"/>
+      </a:solidFill>
+      <a:ln w="9525">
+        <a:solidFill>
+          <a:schemeClr val="tx1">
+            <a:lumMod val="15000"/>
+            <a:lumOff val="85000"/>
+          </a:schemeClr>
+        </a:solidFill>
+      </a:ln>
+    </cs:spPr>
+  </cs:upBar>
+  <cs:valueAxis>
+    <cs:lnRef idx="0"/>
+    <cs:fillRef idx="0"/>
+    <cs:effectRef idx="0"/>
+    <cs:fontRef idx="minor">
+      <a:schemeClr val="tx1">
+        <a:lumMod val="65000"/>
+        <a:lumOff val="35000"/>
+      </a:schemeClr>
+    </cs:fontRef>
+    <cs:defRPr sz="900" kern="1200"/>
+  </cs:valueAxis>
+  <cs:wall>
+    <cs:lnRef idx="0"/>
+    <cs:fillRef idx="0"/>
+    <cs:effectRef idx="0"/>
+    <cs:fontRef idx="minor">
+      <a:schemeClr val="tx1"/>
+    </cs:fontRef>
+    <cs:spPr>
+      <a:noFill/>
+      <a:ln>
+        <a:noFill/>
+      </a:ln>
+    </cs:spPr>
+  </cs:wall>
+</cs:chartStyle>
+</file>
+
 <file path=word/theme/theme1.xml><?xml version="1.0" encoding="utf-8"?>
 <a:theme xmlns:a="http://schemas.openxmlformats.org/drawingml/2006/main" name="Office Theme">
   <a:themeElements>

</xml_diff>

<commit_message>
Added to the report for q3
</commit_message>
<xml_diff>
--- a/Assignment_1/Assignment1Report.docx
+++ b/Assignment_1/Assignment1Report.docx
@@ -303,7 +303,49 @@
           <w:sz w:val="24"/>
           <w:szCs w:val="24"/>
         </w:rPr>
-        <w:t>Another solution would be to evaluate if granting the lock will cause the system to deadlock. For this to happen, every thread would need to send a list of all the shared resources that it needs</w:t>
+        <w:t>Another solution would be to evaluate if granting the lock will cause the system to deadlock. For this to happen, every thread would need to send a list of all the shared resources that it needs. The system will also keep track of how much of a specific resource is available. The system will then receive requests for resources and deem if granting this request will lead to deadlock. If found that the request will make it so that no other thread can terminate due to being inability of getting a resource, then the</w:t>
+      </w:r>
+      <w:r>
+        <w:rPr>
+          <w:rFonts w:ascii="Times New Roman" w:hAnsi="Times New Roman" w:cs="Times New Roman"/>
+          <w:sz w:val="24"/>
+          <w:szCs w:val="24"/>
+        </w:rPr>
+        <w:t xml:space="preserve"> request gets denied and received more requests, granting only those that are safe. This is known as Banker’s algorithm.</w:t>
+      </w:r>
+    </w:p>
+    <w:p>
+      <w:pPr>
+        <w:rPr>
+          <w:rFonts w:ascii="Times New Roman" w:hAnsi="Times New Roman" w:cs="Times New Roman"/>
+          <w:sz w:val="24"/>
+          <w:szCs w:val="24"/>
+        </w:rPr>
+      </w:pPr>
+      <w:r>
+        <w:rPr>
+          <w:rFonts w:ascii="Times New Roman" w:hAnsi="Times New Roman" w:cs="Times New Roman"/>
+          <w:sz w:val="24"/>
+          <w:szCs w:val="24"/>
+        </w:rPr>
+        <w:t>Q3</w:t>
+      </w:r>
+    </w:p>
+    <w:p>
+      <w:pPr>
+        <w:rPr>
+          <w:rFonts w:ascii="Times New Roman" w:hAnsi="Times New Roman" w:cs="Times New Roman"/>
+          <w:sz w:val="24"/>
+          <w:szCs w:val="24"/>
+        </w:rPr>
+      </w:pPr>
+      <w:r>
+        <w:rPr>
+          <w:rFonts w:ascii="Times New Roman" w:hAnsi="Times New Roman" w:cs="Times New Roman"/>
+          <w:sz w:val="24"/>
+          <w:szCs w:val="24"/>
+        </w:rPr>
+        <w:t xml:space="preserve">3.2. To avoid deadlock, the solution is simple. Create one </w:t>
       </w:r>
       <w:proofErr w:type="gramStart"/>
       <w:r>
@@ -312,7 +354,7 @@
           <w:sz w:val="24"/>
           <w:szCs w:val="24"/>
         </w:rPr>
-        <w:t xml:space="preserve">. </w:t>
+        <w:t>lock(</w:t>
       </w:r>
       <w:proofErr w:type="gramEnd"/>
       <w:r>
@@ -321,18 +363,97 @@
           <w:sz w:val="24"/>
           <w:szCs w:val="24"/>
         </w:rPr>
-        <w:t>The system will also keep track of how much of a specific resource is available. The system will then receive requests for resources and deem if granting this request will lead to deadlock. If found that the request will make it so that no other thread can terminate due to being inability of getting a resource, then the</w:t>
-      </w:r>
-      <w:r>
-        <w:rPr>
-          <w:rFonts w:ascii="Times New Roman" w:hAnsi="Times New Roman" w:cs="Times New Roman"/>
-          <w:sz w:val="24"/>
-          <w:szCs w:val="24"/>
-        </w:rPr>
-        <w:t xml:space="preserve"> request gets denied and received more requests, granting only those that are safe. This is known as Banker’s algorithm.</w:t>
+        <w:t xml:space="preserve">re-entrant lock) to act as a moderator. When a philosopher gets hungry, they will ask the moderator if they can acquire the chopsticks (acquire the lock before the locks on the chopsticks). If the philosopher can acquire the </w:t>
+      </w:r>
+      <w:proofErr w:type="gramStart"/>
+      <w:r>
+        <w:rPr>
+          <w:rFonts w:ascii="Times New Roman" w:hAnsi="Times New Roman" w:cs="Times New Roman"/>
+          <w:sz w:val="24"/>
+          <w:szCs w:val="24"/>
+        </w:rPr>
+        <w:t>lock</w:t>
+      </w:r>
+      <w:proofErr w:type="gramEnd"/>
+      <w:r>
+        <w:rPr>
+          <w:rFonts w:ascii="Times New Roman" w:hAnsi="Times New Roman" w:cs="Times New Roman"/>
+          <w:sz w:val="24"/>
+          <w:szCs w:val="24"/>
+        </w:rPr>
+        <w:t xml:space="preserve"> then they have access to the chopsticks. The only issue with this approach is that only one philosopher will be able to eat at a time but that also means that deadlock will not occur.</w:t>
+      </w:r>
+    </w:p>
+    <w:p>
+      <w:pPr>
+        <w:rPr>
+          <w:rFonts w:ascii="Times New Roman" w:hAnsi="Times New Roman" w:cs="Times New Roman"/>
+          <w:sz w:val="24"/>
+          <w:szCs w:val="24"/>
+        </w:rPr>
+      </w:pPr>
+      <w:r>
+        <w:rPr>
+          <w:rFonts w:ascii="Times New Roman" w:hAnsi="Times New Roman" w:cs="Times New Roman"/>
+          <w:sz w:val="24"/>
+          <w:szCs w:val="24"/>
+        </w:rPr>
+        <w:t xml:space="preserve">3.3 </w:t>
+      </w:r>
+      <w:r>
+        <w:rPr>
+          <w:rFonts w:ascii="Times New Roman" w:hAnsi="Times New Roman" w:cs="Times New Roman"/>
+          <w:sz w:val="24"/>
+          <w:szCs w:val="24"/>
+        </w:rPr>
+        <w:t xml:space="preserve">Using the solution for 3.2, we can simply set the </w:t>
+      </w:r>
+      <w:proofErr w:type="spellStart"/>
+      <w:r>
+        <w:rPr>
+          <w:rFonts w:ascii="Times New Roman" w:hAnsi="Times New Roman" w:cs="Times New Roman"/>
+          <w:sz w:val="24"/>
+          <w:szCs w:val="24"/>
+        </w:rPr>
+        <w:t>reenetrant</w:t>
+      </w:r>
+      <w:proofErr w:type="spellEnd"/>
+      <w:r>
+        <w:rPr>
+          <w:rFonts w:ascii="Times New Roman" w:hAnsi="Times New Roman" w:cs="Times New Roman"/>
+          <w:sz w:val="24"/>
+          <w:szCs w:val="24"/>
+        </w:rPr>
+        <w:t xml:space="preserve"> lock to implement fairness by setting it (i.e. lock = new </w:t>
+      </w:r>
+      <w:proofErr w:type="spellStart"/>
+      <w:r>
+        <w:rPr>
+          <w:rFonts w:ascii="Times New Roman" w:hAnsi="Times New Roman" w:cs="Times New Roman"/>
+          <w:sz w:val="24"/>
+          <w:szCs w:val="24"/>
+        </w:rPr>
+        <w:t>ReentranLock</w:t>
+      </w:r>
+      <w:proofErr w:type="spellEnd"/>
+      <w:r>
+        <w:rPr>
+          <w:rFonts w:ascii="Times New Roman" w:hAnsi="Times New Roman" w:cs="Times New Roman"/>
+          <w:sz w:val="24"/>
+          <w:szCs w:val="24"/>
+        </w:rPr>
+        <w:t>(true)). As seen in class, fair locks prevent starvations as this ensures that every thread has fair access to the shared resources. Fairness implies that every t</w:t>
       </w:r>
       <w:bookmarkStart w:id="0" w:name="_GoBack"/>
       <w:bookmarkEnd w:id="0"/>
+      <w:r>
+        <w:rPr>
+          <w:rFonts w:ascii="Times New Roman" w:hAnsi="Times New Roman" w:cs="Times New Roman"/>
+          <w:sz w:val="24"/>
+          <w:szCs w:val="24"/>
+        </w:rPr>
+        <w:t>hread will be able to access the resources they need.</w:t>
+      </w:r>
     </w:p>
     <w:sectPr>
       <w:pgSz w:w="12240" w:h="15840"/>

</xml_diff>

<commit_message>
edited word doc to have answers from q1-3
</commit_message>
<xml_diff>
--- a/Assignment_1/Assignment1Report.docx
+++ b/Assignment_1/Assignment1Report.docx
@@ -1,65 +1,51 @@
 
 <file path=word/document.xml><?xml version="1.0" encoding="utf-8"?>
-<w:document xmlns:wpc="http://schemas.microsoft.com/office/word/2010/wordprocessingCanvas" xmlns:cx="http://schemas.microsoft.com/office/drawing/2014/chartex" xmlns:cx1="http://schemas.microsoft.com/office/drawing/2015/9/8/chartex" xmlns:cx2="http://schemas.microsoft.com/office/drawing/2015/10/21/chartex" xmlns:cx3="http://schemas.microsoft.com/office/drawing/2016/5/9/chartex" xmlns:cx4="http://schemas.microsoft.com/office/drawing/2016/5/10/chartex" xmlns:cx5="http://schemas.microsoft.com/office/drawing/2016/5/11/chartex" xmlns:cx6="http://schemas.microsoft.com/office/drawing/2016/5/12/chartex" xmlns:cx7="http://schemas.microsoft.com/office/drawing/2016/5/13/chartex" xmlns:cx8="http://schemas.microsoft.com/office/drawing/2016/5/14/chartex" xmlns:mc="http://schemas.openxmlformats.org/markup-compatibility/2006" xmlns:aink="http://schemas.microsoft.com/office/drawing/2016/ink" xmlns:am3d="http://schemas.microsoft.com/office/drawing/2017/model3d" xmlns:o="urn:schemas-microsoft-com:office:office" xmlns:r="http://schemas.openxmlformats.org/officeDocument/2006/relationships" xmlns:m="http://schemas.openxmlformats.org/officeDocument/2006/math" xmlns:v="urn:schemas-microsoft-com:vml" xmlns:wp14="http://schemas.microsoft.com/office/word/2010/wordprocessingDrawing" xmlns:wp="http://schemas.openxmlformats.org/drawingml/2006/wordprocessingDrawing" xmlns:w10="urn:schemas-microsoft-com:office:word" xmlns:w="http://schemas.openxmlformats.org/wordprocessingml/2006/main" xmlns:w14="http://schemas.microsoft.com/office/word/2010/wordml" xmlns:w15="http://schemas.microsoft.com/office/word/2012/wordml" xmlns:w16cid="http://schemas.microsoft.com/office/word/2016/wordml/cid" xmlns:w16se="http://schemas.microsoft.com/office/word/2015/wordml/symex" xmlns:wpg="http://schemas.microsoft.com/office/word/2010/wordprocessingGroup" xmlns:wpi="http://schemas.microsoft.com/office/word/2010/wordprocessingInk" xmlns:wne="http://schemas.microsoft.com/office/word/2006/wordml" xmlns:wps="http://schemas.microsoft.com/office/word/2010/wordprocessingShape" mc:Ignorable="w14 w15 w16se w16cid wp14">
+<w:document xmlns:wpc="http://schemas.microsoft.com/office/word/2010/wordprocessingCanvas" xmlns:mc="http://schemas.openxmlformats.org/markup-compatibility/2006" xmlns:o="urn:schemas-microsoft-com:office:office" xmlns:r="http://schemas.openxmlformats.org/officeDocument/2006/relationships" xmlns:m="http://schemas.openxmlformats.org/officeDocument/2006/math" xmlns:v="urn:schemas-microsoft-com:vml" xmlns:wp14="http://schemas.microsoft.com/office/word/2010/wordprocessingDrawing" xmlns:wp="http://schemas.openxmlformats.org/drawingml/2006/wordprocessingDrawing" xmlns:w10="urn:schemas-microsoft-com:office:word" xmlns:w="http://schemas.openxmlformats.org/wordprocessingml/2006/main" xmlns:w14="http://schemas.microsoft.com/office/word/2010/wordml" xmlns:w15="http://schemas.microsoft.com/office/word/2012/wordml" xmlns:wpg="http://schemas.microsoft.com/office/word/2010/wordprocessingGroup" xmlns:wpi="http://schemas.microsoft.com/office/word/2010/wordprocessingInk" xmlns:wne="http://schemas.microsoft.com/office/word/2006/wordml" xmlns:wps="http://schemas.microsoft.com/office/word/2010/wordprocessingShape" mc:Ignorable="w14 w15 wp14">
   <w:body>
     <w:p>
       <w:pPr>
-        <w:rPr>
-          <w:rFonts w:ascii="Times New Roman" w:hAnsi="Times New Roman" w:cs="Times New Roman"/>
-          <w:sz w:val="24"/>
-          <w:szCs w:val="24"/>
-        </w:rPr>
-      </w:pPr>
-      <w:r>
-        <w:rPr>
-          <w:rFonts w:ascii="Times New Roman" w:hAnsi="Times New Roman" w:cs="Times New Roman"/>
-          <w:sz w:val="24"/>
-          <w:szCs w:val="24"/>
-        </w:rPr>
-        <w:t>Assignment 1</w:t>
+        <w:pStyle w:val="Subtitle"/>
+        <w:spacing w:after="0"/>
+      </w:pPr>
+      <w:r>
+        <w:t xml:space="preserve">Spiro </w:t>
+      </w:r>
+      <w:proofErr w:type="spellStart"/>
+      <w:r>
+        <w:t>Mavroidakos</w:t>
+      </w:r>
+      <w:proofErr w:type="spellEnd"/>
+      <w:r>
+        <w:t xml:space="preserve"> - </w:t>
       </w:r>
     </w:p>
     <w:p>
       <w:pPr>
-        <w:rPr>
-          <w:rFonts w:ascii="Times New Roman" w:hAnsi="Times New Roman" w:cs="Times New Roman"/>
-          <w:sz w:val="24"/>
-          <w:szCs w:val="24"/>
-        </w:rPr>
-      </w:pPr>
-      <w:r>
-        <w:rPr>
-          <w:rFonts w:ascii="Times New Roman" w:hAnsi="Times New Roman" w:cs="Times New Roman"/>
-          <w:sz w:val="24"/>
-          <w:szCs w:val="24"/>
-        </w:rPr>
-        <w:t>ECSE 420</w:t>
+        <w:pStyle w:val="Subtitle"/>
+      </w:pPr>
+      <w:r>
+        <w:t>Jastaj Virdee - 260689027</w:t>
       </w:r>
     </w:p>
     <w:p>
       <w:pPr>
-        <w:rPr>
-          <w:rFonts w:ascii="Times New Roman" w:hAnsi="Times New Roman" w:cs="Times New Roman"/>
-          <w:sz w:val="24"/>
-          <w:szCs w:val="24"/>
-        </w:rPr>
-      </w:pPr>
+        <w:pStyle w:val="Title"/>
+        <w:spacing w:after="120"/>
+        <w:jc w:val="center"/>
+      </w:pPr>
+      <w:r>
+        <w:t xml:space="preserve">ECSE 420 - </w:t>
+      </w:r>
+      <w:r>
+        <w:t>Assignment 1</w:t>
+      </w:r>
     </w:p>
     <w:p>
       <w:pPr>
-        <w:rPr>
-          <w:rFonts w:ascii="Times New Roman" w:hAnsi="Times New Roman" w:cs="Times New Roman"/>
-          <w:sz w:val="24"/>
-          <w:szCs w:val="24"/>
-        </w:rPr>
-      </w:pPr>
-      <w:r>
-        <w:rPr>
-          <w:rFonts w:ascii="Times New Roman" w:hAnsi="Times New Roman" w:cs="Times New Roman"/>
-          <w:sz w:val="24"/>
-          <w:szCs w:val="24"/>
-        </w:rPr>
-        <w:t>Q2</w:t>
+        <w:pStyle w:val="Heading1"/>
+      </w:pPr>
+      <w:r>
+        <w:t>Q1</w:t>
       </w:r>
     </w:p>
     <w:p>
@@ -67,8 +53,288 @@
         <w:pStyle w:val="ListParagraph"/>
         <w:numPr>
           <w:ilvl w:val="0"/>
-          <w:numId w:val="1"/>
+          <w:numId w:val="4"/>
         </w:numPr>
+        <w:rPr>
+          <w:rFonts w:ascii="Times New Roman" w:hAnsi="Times New Roman" w:cs="Times New Roman"/>
+          <w:color w:val="FFFFFF" w:themeColor="background1"/>
+          <w:sz w:val="24"/>
+        </w:rPr>
+      </w:pPr>
+      <w:r>
+        <w:rPr>
+          <w:rFonts w:ascii="Times New Roman" w:hAnsi="Times New Roman" w:cs="Times New Roman"/>
+          <w:color w:val="FFFFFF" w:themeColor="background1"/>
+          <w:sz w:val="24"/>
+        </w:rPr>
+        <w:t>l</w:t>
+      </w:r>
+    </w:p>
+    <w:p>
+      <w:pPr>
+        <w:pStyle w:val="ListParagraph"/>
+        <w:numPr>
+          <w:ilvl w:val="0"/>
+          <w:numId w:val="4"/>
+        </w:numPr>
+        <w:jc w:val="both"/>
+        <w:rPr>
+          <w:rFonts w:ascii="Times New Roman" w:hAnsi="Times New Roman" w:cs="Times New Roman"/>
+          <w:sz w:val="24"/>
+        </w:rPr>
+      </w:pPr>
+      <w:r>
+        <w:rPr>
+          <w:rFonts w:ascii="Times New Roman" w:hAnsi="Times New Roman" w:cs="Times New Roman"/>
+          <w:sz w:val="24"/>
+        </w:rPr>
+        <w:t>The tasks that were defined in the code that work in parallel are matrix multiplication algorithms that only produce one row of the product matrix. In other words if matrix A is multiplied with matrix B to produce matrix C, each of the tasks will produce one row of C.</w:t>
+      </w:r>
+      <w:r>
+        <w:rPr>
+          <w:rFonts w:ascii="Times New Roman" w:hAnsi="Times New Roman" w:cs="Times New Roman"/>
+          <w:sz w:val="24"/>
+        </w:rPr>
+        <w:t xml:space="preserve"> Hence after all the tasks are completed, the entire product matrix will be produced.</w:t>
+      </w:r>
+    </w:p>
+    <w:p>
+      <w:pPr>
+        <w:pStyle w:val="ListParagraph"/>
+        <w:numPr>
+          <w:ilvl w:val="0"/>
+          <w:numId w:val="4"/>
+        </w:numPr>
+        <w:jc w:val="both"/>
+        <w:rPr>
+          <w:rFonts w:ascii="Times New Roman" w:hAnsi="Times New Roman" w:cs="Times New Roman"/>
+          <w:color w:val="FFFFFF" w:themeColor="background1"/>
+          <w:sz w:val="24"/>
+        </w:rPr>
+      </w:pPr>
+      <w:r>
+        <w:rPr>
+          <w:rFonts w:ascii="Times New Roman" w:hAnsi="Times New Roman" w:cs="Times New Roman"/>
+          <w:color w:val="FFFFFF" w:themeColor="background1"/>
+          <w:sz w:val="24"/>
+        </w:rPr>
+        <w:t>K</w:t>
+      </w:r>
+    </w:p>
+    <w:p>
+      <w:pPr>
+        <w:pStyle w:val="ListParagraph"/>
+        <w:numPr>
+          <w:ilvl w:val="0"/>
+          <w:numId w:val="4"/>
+        </w:numPr>
+        <w:jc w:val="both"/>
+        <w:rPr>
+          <w:rFonts w:ascii="Times New Roman" w:hAnsi="Times New Roman" w:cs="Times New Roman"/>
+          <w:sz w:val="24"/>
+        </w:rPr>
+      </w:pPr>
+      <w:r>
+        <w:rPr>
+          <w:noProof/>
+          <w:lang w:eastAsia="en-CA"/>
+        </w:rPr>
+        <w:drawing>
+          <wp:anchor distT="0" distB="0" distL="114300" distR="114300" simplePos="0" relativeHeight="251658240" behindDoc="0" locked="0" layoutInCell="1" allowOverlap="1" wp14:anchorId="64A39BA0" wp14:editId="307CB32B">
+            <wp:simplePos x="0" y="0"/>
+            <wp:positionH relativeFrom="margin">
+              <wp:align>right</wp:align>
+            </wp:positionH>
+            <wp:positionV relativeFrom="paragraph">
+              <wp:posOffset>185420</wp:posOffset>
+            </wp:positionV>
+            <wp:extent cx="5468620" cy="2418715"/>
+            <wp:effectExtent l="0" t="0" r="17780" b="635"/>
+            <wp:wrapSquare wrapText="bothSides"/>
+            <wp:docPr id="1" name="Chart 1"/>
+            <wp:cNvGraphicFramePr/>
+            <a:graphic xmlns:a="http://schemas.openxmlformats.org/drawingml/2006/main">
+              <a:graphicData uri="http://schemas.openxmlformats.org/drawingml/2006/chart">
+                <c:chart xmlns:c="http://schemas.openxmlformats.org/drawingml/2006/chart" xmlns:r="http://schemas.openxmlformats.org/officeDocument/2006/relationships" r:id="rId5"/>
+              </a:graphicData>
+            </a:graphic>
+            <wp14:sizeRelH relativeFrom="margin">
+              <wp14:pctWidth>0</wp14:pctWidth>
+            </wp14:sizeRelH>
+            <wp14:sizeRelV relativeFrom="margin">
+              <wp14:pctHeight>0</wp14:pctHeight>
+            </wp14:sizeRelV>
+          </wp:anchor>
+        </w:drawing>
+      </w:r>
+    </w:p>
+    <w:p>
+      <w:pPr>
+        <w:jc w:val="both"/>
+        <w:rPr>
+          <w:rFonts w:ascii="Times New Roman" w:hAnsi="Times New Roman" w:cs="Times New Roman"/>
+          <w:sz w:val="24"/>
+        </w:rPr>
+      </w:pPr>
+    </w:p>
+    <w:p>
+      <w:pPr>
+        <w:jc w:val="both"/>
+        <w:rPr>
+          <w:rFonts w:ascii="Times New Roman" w:hAnsi="Times New Roman" w:cs="Times New Roman"/>
+          <w:sz w:val="24"/>
+        </w:rPr>
+      </w:pPr>
+    </w:p>
+    <w:p>
+      <w:pPr>
+        <w:jc w:val="both"/>
+        <w:rPr>
+          <w:rFonts w:ascii="Times New Roman" w:hAnsi="Times New Roman" w:cs="Times New Roman"/>
+          <w:sz w:val="24"/>
+        </w:rPr>
+      </w:pPr>
+    </w:p>
+    <w:p>
+      <w:pPr>
+        <w:jc w:val="both"/>
+        <w:rPr>
+          <w:rFonts w:ascii="Times New Roman" w:hAnsi="Times New Roman" w:cs="Times New Roman"/>
+          <w:sz w:val="24"/>
+        </w:rPr>
+      </w:pPr>
+    </w:p>
+    <w:p>
+      <w:pPr>
+        <w:jc w:val="both"/>
+        <w:rPr>
+          <w:rFonts w:ascii="Times New Roman" w:hAnsi="Times New Roman" w:cs="Times New Roman"/>
+          <w:sz w:val="24"/>
+        </w:rPr>
+      </w:pPr>
+    </w:p>
+    <w:p>
+      <w:pPr>
+        <w:jc w:val="both"/>
+        <w:rPr>
+          <w:rFonts w:ascii="Times New Roman" w:hAnsi="Times New Roman" w:cs="Times New Roman"/>
+          <w:sz w:val="24"/>
+        </w:rPr>
+      </w:pPr>
+    </w:p>
+    <w:p>
+      <w:pPr>
+        <w:jc w:val="both"/>
+        <w:rPr>
+          <w:rFonts w:ascii="Times New Roman" w:hAnsi="Times New Roman" w:cs="Times New Roman"/>
+          <w:sz w:val="24"/>
+        </w:rPr>
+      </w:pPr>
+    </w:p>
+    <w:p>
+      <w:pPr>
+        <w:jc w:val="both"/>
+        <w:rPr>
+          <w:rFonts w:ascii="Times New Roman" w:hAnsi="Times New Roman" w:cs="Times New Roman"/>
+          <w:sz w:val="24"/>
+        </w:rPr>
+      </w:pPr>
+    </w:p>
+    <w:p>
+      <w:pPr>
+        <w:jc w:val="both"/>
+        <w:rPr>
+          <w:rFonts w:ascii="Times New Roman" w:hAnsi="Times New Roman" w:cs="Times New Roman"/>
+          <w:sz w:val="24"/>
+        </w:rPr>
+      </w:pPr>
+    </w:p>
+    <w:p>
+      <w:pPr>
+        <w:pStyle w:val="ListParagraph"/>
+        <w:numPr>
+          <w:ilvl w:val="0"/>
+          <w:numId w:val="4"/>
+        </w:numPr>
+        <w:jc w:val="both"/>
+        <w:rPr>
+          <w:rFonts w:ascii="Times New Roman" w:hAnsi="Times New Roman" w:cs="Times New Roman"/>
+          <w:sz w:val="24"/>
+        </w:rPr>
+      </w:pPr>
+      <w:r>
+        <w:rPr>
+          <w:noProof/>
+          <w:lang w:eastAsia="en-CA"/>
+        </w:rPr>
+        <w:drawing>
+          <wp:anchor distT="0" distB="0" distL="114300" distR="114300" simplePos="0" relativeHeight="251659264" behindDoc="0" locked="0" layoutInCell="1" allowOverlap="1" wp14:anchorId="573B505C" wp14:editId="3772C4EC">
+            <wp:simplePos x="0" y="0"/>
+            <wp:positionH relativeFrom="margin">
+              <wp:align>right</wp:align>
+            </wp:positionH>
+            <wp:positionV relativeFrom="paragraph">
+              <wp:posOffset>207645</wp:posOffset>
+            </wp:positionV>
+            <wp:extent cx="5474335" cy="2355215"/>
+            <wp:effectExtent l="0" t="0" r="12065" b="6985"/>
+            <wp:wrapSquare wrapText="bothSides"/>
+            <wp:docPr id="2" name="Chart 2"/>
+            <wp:cNvGraphicFramePr/>
+            <a:graphic xmlns:a="http://schemas.openxmlformats.org/drawingml/2006/main">
+              <a:graphicData uri="http://schemas.openxmlformats.org/drawingml/2006/chart">
+                <c:chart xmlns:c="http://schemas.openxmlformats.org/drawingml/2006/chart" xmlns:r="http://schemas.openxmlformats.org/officeDocument/2006/relationships" r:id="rId6"/>
+              </a:graphicData>
+            </a:graphic>
+            <wp14:sizeRelH relativeFrom="margin">
+              <wp14:pctWidth>0</wp14:pctWidth>
+            </wp14:sizeRelH>
+            <wp14:sizeRelV relativeFrom="margin">
+              <wp14:pctHeight>0</wp14:pctHeight>
+            </wp14:sizeRelV>
+          </wp:anchor>
+        </w:drawing>
+      </w:r>
+    </w:p>
+    <w:p>
+      <w:r>
+        <w:br w:type="page"/>
+      </w:r>
+    </w:p>
+    <w:p>
+      <w:pPr>
+        <w:pStyle w:val="ListParagraph"/>
+        <w:numPr>
+          <w:ilvl w:val="0"/>
+          <w:numId w:val="4"/>
+        </w:numPr>
+        <w:jc w:val="both"/>
+      </w:pPr>
+      <w:r>
+        <w:rPr>
+          <w:rFonts w:ascii="Times New Roman" w:hAnsi="Times New Roman" w:cs="Times New Roman"/>
+          <w:sz w:val="24"/>
+        </w:rPr>
+        <w:lastRenderedPageBreak/>
+        <w:t>As seen in the graph in 1.4, the execution time decreases after the first two increments of the number of threads, however it then levels off. The reason for this is that the CPU being used only has two cores, so adding more than two threads will not aid in decreasing the execution time, which is why the time levels out.</w:t>
+      </w:r>
+    </w:p>
+    <w:p>
+      <w:pPr>
+        <w:pStyle w:val="Heading1"/>
+      </w:pPr>
+      <w:r>
+        <w:t>Q2</w:t>
+      </w:r>
+    </w:p>
+    <w:p>
+      <w:pPr>
+        <w:pStyle w:val="ListParagraph"/>
+        <w:numPr>
+          <w:ilvl w:val="0"/>
+          <w:numId w:val="3"/>
+        </w:numPr>
+        <w:jc w:val="both"/>
         <w:rPr>
           <w:rFonts w:ascii="Times New Roman" w:hAnsi="Times New Roman" w:cs="Times New Roman"/>
           <w:sz w:val="24"/>
@@ -189,41 +455,7 @@
           <w:sz w:val="24"/>
           <w:szCs w:val="24"/>
         </w:rPr>
-        <w:t xml:space="preserve"> </w:t>
-      </w:r>
-      <w:proofErr w:type="gramStart"/>
-      <w:r>
-        <w:rPr>
-          <w:rFonts w:ascii="Times New Roman" w:hAnsi="Times New Roman" w:cs="Times New Roman"/>
-          <w:sz w:val="24"/>
-          <w:szCs w:val="24"/>
-        </w:rPr>
-        <w:t xml:space="preserve">A </w:t>
-      </w:r>
-      <w:r>
-        <w:rPr>
-          <w:rFonts w:ascii="Times New Roman" w:hAnsi="Times New Roman" w:cs="Times New Roman"/>
-          <w:sz w:val="24"/>
-          <w:szCs w:val="24"/>
-        </w:rPr>
-        <w:t xml:space="preserve"> </w:t>
-      </w:r>
-      <w:r>
-        <w:rPr>
-          <w:rFonts w:ascii="Times New Roman" w:hAnsi="Times New Roman" w:cs="Times New Roman"/>
-          <w:sz w:val="24"/>
-          <w:szCs w:val="24"/>
-        </w:rPr>
-        <w:t>thread</w:t>
-      </w:r>
-      <w:proofErr w:type="gramEnd"/>
-      <w:r>
-        <w:rPr>
-          <w:rFonts w:ascii="Times New Roman" w:hAnsi="Times New Roman" w:cs="Times New Roman"/>
-          <w:sz w:val="24"/>
-          <w:szCs w:val="24"/>
-        </w:rPr>
-        <w:t xml:space="preserve"> will not give up a resource until it finishes using it.</w:t>
+        <w:t xml:space="preserve"> A thread will not give up a resource until it finishes using it.</w:t>
       </w:r>
     </w:p>
     <w:p>
@@ -251,6 +483,7 @@
     <w:p>
       <w:pPr>
         <w:ind w:left="720"/>
+        <w:jc w:val="both"/>
         <w:rPr>
           <w:rFonts w:ascii="Times New Roman" w:hAnsi="Times New Roman" w:cs="Times New Roman"/>
           <w:sz w:val="24"/>
@@ -263,7 +496,25 @@
           <w:sz w:val="24"/>
           <w:szCs w:val="24"/>
         </w:rPr>
-        <w:t>Conditions 1,2 and 3 are necessary but not enough for deadlock to occur. All 4 conditions are needed.</w:t>
+        <w:t>Conditions 1</w:t>
+      </w:r>
+      <w:proofErr w:type="gramStart"/>
+      <w:r>
+        <w:rPr>
+          <w:rFonts w:ascii="Times New Roman" w:hAnsi="Times New Roman" w:cs="Times New Roman"/>
+          <w:sz w:val="24"/>
+          <w:szCs w:val="24"/>
+        </w:rPr>
+        <w:t>,2</w:t>
+      </w:r>
+      <w:proofErr w:type="gramEnd"/>
+      <w:r>
+        <w:rPr>
+          <w:rFonts w:ascii="Times New Roman" w:hAnsi="Times New Roman" w:cs="Times New Roman"/>
+          <w:sz w:val="24"/>
+          <w:szCs w:val="24"/>
+        </w:rPr>
+        <w:t xml:space="preserve"> and 3 are necessary but not enough for deadlock to occur. All 4 conditions are needed.</w:t>
       </w:r>
     </w:p>
     <w:p>
@@ -271,8 +522,9 @@
         <w:pStyle w:val="ListParagraph"/>
         <w:numPr>
           <w:ilvl w:val="0"/>
-          <w:numId w:val="1"/>
+          <w:numId w:val="3"/>
         </w:numPr>
+        <w:jc w:val="both"/>
         <w:rPr>
           <w:rFonts w:ascii="Times New Roman" w:hAnsi="Times New Roman" w:cs="Times New Roman"/>
           <w:sz w:val="24"/>
@@ -291,6 +543,7 @@
     <w:p>
       <w:pPr>
         <w:ind w:left="720"/>
+        <w:jc w:val="both"/>
         <w:rPr>
           <w:rFonts w:ascii="Times New Roman" w:hAnsi="Times New Roman" w:cs="Times New Roman"/>
           <w:sz w:val="24"/>
@@ -316,25 +569,22 @@
     </w:p>
     <w:p>
       <w:pPr>
-        <w:rPr>
-          <w:rFonts w:ascii="Times New Roman" w:hAnsi="Times New Roman" w:cs="Times New Roman"/>
-          <w:sz w:val="24"/>
-          <w:szCs w:val="24"/>
-        </w:rPr>
-      </w:pPr>
-      <w:r>
-        <w:rPr>
-          <w:rFonts w:ascii="Times New Roman" w:hAnsi="Times New Roman" w:cs="Times New Roman"/>
-          <w:sz w:val="24"/>
-          <w:szCs w:val="24"/>
-        </w:rPr>
+        <w:pStyle w:val="Heading1"/>
+      </w:pPr>
+      <w:r>
         <w:t>Q3</w:t>
       </w:r>
     </w:p>
     <w:p>
       <w:pPr>
-        <w:rPr>
-          <w:rFonts w:ascii="Times New Roman" w:hAnsi="Times New Roman" w:cs="Times New Roman"/>
+        <w:pStyle w:val="ListParagraph"/>
+        <w:numPr>
+          <w:ilvl w:val="0"/>
+          <w:numId w:val="6"/>
+        </w:numPr>
+        <w:rPr>
+          <w:rFonts w:ascii="Times New Roman" w:hAnsi="Times New Roman" w:cs="Times New Roman"/>
+          <w:color w:val="FFFFFF" w:themeColor="background1"/>
           <w:sz w:val="24"/>
           <w:szCs w:val="24"/>
         </w:rPr>
@@ -342,50 +592,21 @@
       <w:r>
         <w:rPr>
           <w:rFonts w:ascii="Times New Roman" w:hAnsi="Times New Roman" w:cs="Times New Roman"/>
+          <w:color w:val="FFFFFF" w:themeColor="background1"/>
           <w:sz w:val="24"/>
           <w:szCs w:val="24"/>
         </w:rPr>
-        <w:t xml:space="preserve">3.2. To avoid deadlock, the solution is simple. Create one </w:t>
-      </w:r>
-      <w:proofErr w:type="gramStart"/>
-      <w:r>
-        <w:rPr>
-          <w:rFonts w:ascii="Times New Roman" w:hAnsi="Times New Roman" w:cs="Times New Roman"/>
-          <w:sz w:val="24"/>
-          <w:szCs w:val="24"/>
-        </w:rPr>
-        <w:t>lock(</w:t>
-      </w:r>
-      <w:proofErr w:type="gramEnd"/>
-      <w:r>
-        <w:rPr>
-          <w:rFonts w:ascii="Times New Roman" w:hAnsi="Times New Roman" w:cs="Times New Roman"/>
-          <w:sz w:val="24"/>
-          <w:szCs w:val="24"/>
-        </w:rPr>
-        <w:t xml:space="preserve">re-entrant lock) to act as a moderator. When a philosopher gets hungry, they will ask the moderator if they can acquire the chopsticks (acquire the lock before the locks on the chopsticks). If the philosopher can acquire the </w:t>
-      </w:r>
-      <w:proofErr w:type="gramStart"/>
-      <w:r>
-        <w:rPr>
-          <w:rFonts w:ascii="Times New Roman" w:hAnsi="Times New Roman" w:cs="Times New Roman"/>
-          <w:sz w:val="24"/>
-          <w:szCs w:val="24"/>
-        </w:rPr>
-        <w:t>lock</w:t>
-      </w:r>
-      <w:proofErr w:type="gramEnd"/>
-      <w:r>
-        <w:rPr>
-          <w:rFonts w:ascii="Times New Roman" w:hAnsi="Times New Roman" w:cs="Times New Roman"/>
-          <w:sz w:val="24"/>
-          <w:szCs w:val="24"/>
-        </w:rPr>
-        <w:t xml:space="preserve"> then they have access to the chopsticks. The only issue with this approach is that only one philosopher will be able to eat at a time but that also means that deadlock will not occur.</w:t>
+        <w:t>A</w:t>
       </w:r>
     </w:p>
     <w:p>
       <w:pPr>
+        <w:pStyle w:val="ListParagraph"/>
+        <w:numPr>
+          <w:ilvl w:val="0"/>
+          <w:numId w:val="6"/>
+        </w:numPr>
+        <w:jc w:val="both"/>
         <w:rPr>
           <w:rFonts w:ascii="Times New Roman" w:hAnsi="Times New Roman" w:cs="Times New Roman"/>
           <w:sz w:val="24"/>
@@ -398,7 +619,7 @@
           <w:sz w:val="24"/>
           <w:szCs w:val="24"/>
         </w:rPr>
-        <w:t xml:space="preserve">3.3 </w:t>
+        <w:t>To avoid deadlock, the solution is simple. Create one lock</w:t>
       </w:r>
       <w:r>
         <w:rPr>
@@ -406,6 +627,47 @@
           <w:sz w:val="24"/>
           <w:szCs w:val="24"/>
         </w:rPr>
+        <w:t xml:space="preserve"> </w:t>
+      </w:r>
+      <w:r>
+        <w:rPr>
+          <w:rFonts w:ascii="Times New Roman" w:hAnsi="Times New Roman" w:cs="Times New Roman"/>
+          <w:sz w:val="24"/>
+          <w:szCs w:val="24"/>
+        </w:rPr>
+        <w:t>(re-entrant lock) to act as a moderator. When a philosopher gets hungry, they will ask the moderator if they can acquire the chopsticks (acquire the lock before the locks on the chopsticks). If the philosopher can acquire the lock then they have access to the chopsticks. The only issue with this approach is that only one philosopher will be able to eat at a time but that also means that deadlock will not occur.</w:t>
+      </w:r>
+    </w:p>
+    <w:p>
+      <w:pPr>
+        <w:pStyle w:val="ListParagraph"/>
+        <w:rPr>
+          <w:rFonts w:ascii="Times New Roman" w:hAnsi="Times New Roman" w:cs="Times New Roman"/>
+          <w:sz w:val="24"/>
+          <w:szCs w:val="24"/>
+        </w:rPr>
+      </w:pPr>
+    </w:p>
+    <w:p>
+      <w:pPr>
+        <w:pStyle w:val="ListParagraph"/>
+        <w:numPr>
+          <w:ilvl w:val="0"/>
+          <w:numId w:val="6"/>
+        </w:numPr>
+        <w:jc w:val="both"/>
+        <w:rPr>
+          <w:rFonts w:ascii="Times New Roman" w:hAnsi="Times New Roman" w:cs="Times New Roman"/>
+          <w:sz w:val="24"/>
+          <w:szCs w:val="24"/>
+        </w:rPr>
+      </w:pPr>
+      <w:r>
+        <w:rPr>
+          <w:rFonts w:ascii="Times New Roman" w:hAnsi="Times New Roman" w:cs="Times New Roman"/>
+          <w:sz w:val="24"/>
+          <w:szCs w:val="24"/>
+        </w:rPr>
         <w:t xml:space="preserve">Using the solution for 3.2, we can simply set the </w:t>
       </w:r>
       <w:proofErr w:type="spellStart"/>
@@ -427,6 +689,7 @@
         <w:t xml:space="preserve"> lock to implement fairness by setting it (i.e. lock = new </w:t>
       </w:r>
       <w:proofErr w:type="spellStart"/>
+      <w:proofErr w:type="gramStart"/>
       <w:r>
         <w:rPr>
           <w:rFonts w:ascii="Times New Roman" w:hAnsi="Times New Roman" w:cs="Times New Roman"/>
@@ -442,7 +705,25 @@
           <w:sz w:val="24"/>
           <w:szCs w:val="24"/>
         </w:rPr>
-        <w:t>(true)). As seen in class, fair locks prevent starvations as this ensures that every thread has fair access to the shared resources. Fairness implies that every t</w:t>
+        <w:t>(</w:t>
+      </w:r>
+      <w:proofErr w:type="gramEnd"/>
+      <w:r>
+        <w:rPr>
+          <w:rFonts w:ascii="Times New Roman" w:hAnsi="Times New Roman" w:cs="Times New Roman"/>
+          <w:sz w:val="24"/>
+          <w:szCs w:val="24"/>
+        </w:rPr>
+        <w:t xml:space="preserve">true)). As seen in class, fair locks prevent </w:t>
+      </w:r>
+      <w:r>
+        <w:rPr>
+          <w:rFonts w:ascii="Times New Roman" w:hAnsi="Times New Roman" w:cs="Times New Roman"/>
+          <w:sz w:val="24"/>
+          <w:szCs w:val="24"/>
+        </w:rPr>
+        <w:lastRenderedPageBreak/>
+        <w:t xml:space="preserve">starvations as this ensures that every thread has fair </w:t>
       </w:r>
       <w:bookmarkStart w:id="0" w:name="_GoBack"/>
       <w:bookmarkEnd w:id="0"/>
@@ -452,8 +733,19 @@
           <w:sz w:val="24"/>
           <w:szCs w:val="24"/>
         </w:rPr>
-        <w:t>hread will be able to access the resources they need.</w:t>
-      </w:r>
+        <w:t>access to the shared resources. Fairness implies that every thread will be able to access the resources they need.</w:t>
+      </w:r>
+    </w:p>
+    <w:p>
+      <w:pPr>
+        <w:ind w:left="720"/>
+        <w:jc w:val="both"/>
+        <w:rPr>
+          <w:rFonts w:ascii="Times New Roman" w:hAnsi="Times New Roman" w:cs="Times New Roman"/>
+          <w:sz w:val="24"/>
+          <w:szCs w:val="24"/>
+        </w:rPr>
+      </w:pPr>
     </w:p>
     <w:sectPr>
       <w:pgSz w:w="12240" w:h="15840"/>
@@ -466,7 +758,7 @@
 </file>
 
 <file path=word/numbering.xml><?xml version="1.0" encoding="utf-8"?>
-<w:numbering xmlns:wpc="http://schemas.microsoft.com/office/word/2010/wordprocessingCanvas" xmlns:cx="http://schemas.microsoft.com/office/drawing/2014/chartex" xmlns:cx1="http://schemas.microsoft.com/office/drawing/2015/9/8/chartex" xmlns:cx2="http://schemas.microsoft.com/office/drawing/2015/10/21/chartex" xmlns:cx3="http://schemas.microsoft.com/office/drawing/2016/5/9/chartex" xmlns:cx4="http://schemas.microsoft.com/office/drawing/2016/5/10/chartex" xmlns:cx5="http://schemas.microsoft.com/office/drawing/2016/5/11/chartex" xmlns:cx6="http://schemas.microsoft.com/office/drawing/2016/5/12/chartex" xmlns:cx7="http://schemas.microsoft.com/office/drawing/2016/5/13/chartex" xmlns:cx8="http://schemas.microsoft.com/office/drawing/2016/5/14/chartex" xmlns:mc="http://schemas.openxmlformats.org/markup-compatibility/2006" xmlns:aink="http://schemas.microsoft.com/office/drawing/2016/ink" xmlns:am3d="http://schemas.microsoft.com/office/drawing/2017/model3d" xmlns:o="urn:schemas-microsoft-com:office:office" xmlns:r="http://schemas.openxmlformats.org/officeDocument/2006/relationships" xmlns:m="http://schemas.openxmlformats.org/officeDocument/2006/math" xmlns:v="urn:schemas-microsoft-com:vml" xmlns:wp14="http://schemas.microsoft.com/office/word/2010/wordprocessingDrawing" xmlns:wp="http://schemas.openxmlformats.org/drawingml/2006/wordprocessingDrawing" xmlns:w10="urn:schemas-microsoft-com:office:word" xmlns:w="http://schemas.openxmlformats.org/wordprocessingml/2006/main" xmlns:w14="http://schemas.microsoft.com/office/word/2010/wordml" xmlns:w15="http://schemas.microsoft.com/office/word/2012/wordml" xmlns:w16cid="http://schemas.microsoft.com/office/word/2016/wordml/cid" xmlns:w16se="http://schemas.microsoft.com/office/word/2015/wordml/symex" xmlns:wpg="http://schemas.microsoft.com/office/word/2010/wordprocessingGroup" xmlns:wpi="http://schemas.microsoft.com/office/word/2010/wordprocessingInk" xmlns:wne="http://schemas.microsoft.com/office/word/2006/wordml" xmlns:wps="http://schemas.microsoft.com/office/word/2010/wordprocessingShape" mc:Ignorable="w14 w15 w16se w16cid wp14">
+<w:numbering xmlns:wpc="http://schemas.microsoft.com/office/word/2010/wordprocessingCanvas" xmlns:mc="http://schemas.openxmlformats.org/markup-compatibility/2006" xmlns:o="urn:schemas-microsoft-com:office:office" xmlns:r="http://schemas.openxmlformats.org/officeDocument/2006/relationships" xmlns:m="http://schemas.openxmlformats.org/officeDocument/2006/math" xmlns:v="urn:schemas-microsoft-com:vml" xmlns:wp14="http://schemas.microsoft.com/office/word/2010/wordprocessingDrawing" xmlns:wp="http://schemas.openxmlformats.org/drawingml/2006/wordprocessingDrawing" xmlns:w10="urn:schemas-microsoft-com:office:word" xmlns:w="http://schemas.openxmlformats.org/wordprocessingml/2006/main" xmlns:w14="http://schemas.microsoft.com/office/word/2010/wordml" xmlns:w15="http://schemas.microsoft.com/office/word/2012/wordml" xmlns:wpg="http://schemas.microsoft.com/office/word/2010/wordprocessingGroup" xmlns:wpi="http://schemas.microsoft.com/office/word/2010/wordprocessingInk" xmlns:wne="http://schemas.microsoft.com/office/word/2006/wordml" xmlns:wps="http://schemas.microsoft.com/office/word/2010/wordprocessingShape" mc:Ignorable="w14 w15 wp14">
   <w:abstractNum w:abstractNumId="0" w15:restartNumberingAfterBreak="0">
     <w:nsid w:val="179E3B94"/>
     <w:multiLevelType w:val="hybridMultilevel"/>
@@ -557,6 +849,184 @@
     </w:lvl>
   </w:abstractNum>
   <w:abstractNum w:abstractNumId="1" w15:restartNumberingAfterBreak="0">
+    <w:nsid w:val="1F761E72"/>
+    <w:multiLevelType w:val="hybridMultilevel"/>
+    <w:tmpl w:val="50E4D3F0"/>
+    <w:lvl w:ilvl="0" w:tplc="1009000F">
+      <w:start w:val="1"/>
+      <w:numFmt w:val="decimal"/>
+      <w:lvlText w:val="%1."/>
+      <w:lvlJc w:val="left"/>
+      <w:pPr>
+        <w:ind w:left="720" w:hanging="360"/>
+      </w:pPr>
+      <w:rPr>
+        <w:rFonts w:hint="default"/>
+      </w:rPr>
+    </w:lvl>
+    <w:lvl w:ilvl="1" w:tplc="10090019" w:tentative="1">
+      <w:start w:val="1"/>
+      <w:numFmt w:val="lowerLetter"/>
+      <w:lvlText w:val="%2."/>
+      <w:lvlJc w:val="left"/>
+      <w:pPr>
+        <w:ind w:left="1440" w:hanging="360"/>
+      </w:pPr>
+    </w:lvl>
+    <w:lvl w:ilvl="2" w:tplc="1009001B" w:tentative="1">
+      <w:start w:val="1"/>
+      <w:numFmt w:val="lowerRoman"/>
+      <w:lvlText w:val="%3."/>
+      <w:lvlJc w:val="right"/>
+      <w:pPr>
+        <w:ind w:left="2160" w:hanging="180"/>
+      </w:pPr>
+    </w:lvl>
+    <w:lvl w:ilvl="3" w:tplc="1009000F" w:tentative="1">
+      <w:start w:val="1"/>
+      <w:numFmt w:val="decimal"/>
+      <w:lvlText w:val="%4."/>
+      <w:lvlJc w:val="left"/>
+      <w:pPr>
+        <w:ind w:left="2880" w:hanging="360"/>
+      </w:pPr>
+    </w:lvl>
+    <w:lvl w:ilvl="4" w:tplc="10090019" w:tentative="1">
+      <w:start w:val="1"/>
+      <w:numFmt w:val="lowerLetter"/>
+      <w:lvlText w:val="%5."/>
+      <w:lvlJc w:val="left"/>
+      <w:pPr>
+        <w:ind w:left="3600" w:hanging="360"/>
+      </w:pPr>
+    </w:lvl>
+    <w:lvl w:ilvl="5" w:tplc="1009001B" w:tentative="1">
+      <w:start w:val="1"/>
+      <w:numFmt w:val="lowerRoman"/>
+      <w:lvlText w:val="%6."/>
+      <w:lvlJc w:val="right"/>
+      <w:pPr>
+        <w:ind w:left="4320" w:hanging="180"/>
+      </w:pPr>
+    </w:lvl>
+    <w:lvl w:ilvl="6" w:tplc="1009000F" w:tentative="1">
+      <w:start w:val="1"/>
+      <w:numFmt w:val="decimal"/>
+      <w:lvlText w:val="%7."/>
+      <w:lvlJc w:val="left"/>
+      <w:pPr>
+        <w:ind w:left="5040" w:hanging="360"/>
+      </w:pPr>
+    </w:lvl>
+    <w:lvl w:ilvl="7" w:tplc="10090019" w:tentative="1">
+      <w:start w:val="1"/>
+      <w:numFmt w:val="lowerLetter"/>
+      <w:lvlText w:val="%8."/>
+      <w:lvlJc w:val="left"/>
+      <w:pPr>
+        <w:ind w:left="5760" w:hanging="360"/>
+      </w:pPr>
+    </w:lvl>
+    <w:lvl w:ilvl="8" w:tplc="1009001B" w:tentative="1">
+      <w:start w:val="1"/>
+      <w:numFmt w:val="lowerRoman"/>
+      <w:lvlText w:val="%9."/>
+      <w:lvlJc w:val="right"/>
+      <w:pPr>
+        <w:ind w:left="6480" w:hanging="180"/>
+      </w:pPr>
+    </w:lvl>
+  </w:abstractNum>
+  <w:abstractNum w:abstractNumId="2" w15:restartNumberingAfterBreak="0">
+    <w:nsid w:val="5F367156"/>
+    <w:multiLevelType w:val="hybridMultilevel"/>
+    <w:tmpl w:val="E6EE0024"/>
+    <w:lvl w:ilvl="0" w:tplc="1009000F">
+      <w:start w:val="1"/>
+      <w:numFmt w:val="decimal"/>
+      <w:lvlText w:val="%1."/>
+      <w:lvlJc w:val="left"/>
+      <w:pPr>
+        <w:ind w:left="720" w:hanging="360"/>
+      </w:pPr>
+      <w:rPr>
+        <w:rFonts w:hint="default"/>
+      </w:rPr>
+    </w:lvl>
+    <w:lvl w:ilvl="1" w:tplc="10090019" w:tentative="1">
+      <w:start w:val="1"/>
+      <w:numFmt w:val="lowerLetter"/>
+      <w:lvlText w:val="%2."/>
+      <w:lvlJc w:val="left"/>
+      <w:pPr>
+        <w:ind w:left="1440" w:hanging="360"/>
+      </w:pPr>
+    </w:lvl>
+    <w:lvl w:ilvl="2" w:tplc="1009001B" w:tentative="1">
+      <w:start w:val="1"/>
+      <w:numFmt w:val="lowerRoman"/>
+      <w:lvlText w:val="%3."/>
+      <w:lvlJc w:val="right"/>
+      <w:pPr>
+        <w:ind w:left="2160" w:hanging="180"/>
+      </w:pPr>
+    </w:lvl>
+    <w:lvl w:ilvl="3" w:tplc="1009000F" w:tentative="1">
+      <w:start w:val="1"/>
+      <w:numFmt w:val="decimal"/>
+      <w:lvlText w:val="%4."/>
+      <w:lvlJc w:val="left"/>
+      <w:pPr>
+        <w:ind w:left="2880" w:hanging="360"/>
+      </w:pPr>
+    </w:lvl>
+    <w:lvl w:ilvl="4" w:tplc="10090019" w:tentative="1">
+      <w:start w:val="1"/>
+      <w:numFmt w:val="lowerLetter"/>
+      <w:lvlText w:val="%5."/>
+      <w:lvlJc w:val="left"/>
+      <w:pPr>
+        <w:ind w:left="3600" w:hanging="360"/>
+      </w:pPr>
+    </w:lvl>
+    <w:lvl w:ilvl="5" w:tplc="1009001B" w:tentative="1">
+      <w:start w:val="1"/>
+      <w:numFmt w:val="lowerRoman"/>
+      <w:lvlText w:val="%6."/>
+      <w:lvlJc w:val="right"/>
+      <w:pPr>
+        <w:ind w:left="4320" w:hanging="180"/>
+      </w:pPr>
+    </w:lvl>
+    <w:lvl w:ilvl="6" w:tplc="1009000F" w:tentative="1">
+      <w:start w:val="1"/>
+      <w:numFmt w:val="decimal"/>
+      <w:lvlText w:val="%7."/>
+      <w:lvlJc w:val="left"/>
+      <w:pPr>
+        <w:ind w:left="5040" w:hanging="360"/>
+      </w:pPr>
+    </w:lvl>
+    <w:lvl w:ilvl="7" w:tplc="10090019" w:tentative="1">
+      <w:start w:val="1"/>
+      <w:numFmt w:val="lowerLetter"/>
+      <w:lvlText w:val="%8."/>
+      <w:lvlJc w:val="left"/>
+      <w:pPr>
+        <w:ind w:left="5760" w:hanging="360"/>
+      </w:pPr>
+    </w:lvl>
+    <w:lvl w:ilvl="8" w:tplc="1009001B" w:tentative="1">
+      <w:start w:val="1"/>
+      <w:numFmt w:val="lowerRoman"/>
+      <w:lvlText w:val="%9."/>
+      <w:lvlJc w:val="right"/>
+      <w:pPr>
+        <w:ind w:left="6480" w:hanging="180"/>
+      </w:pPr>
+    </w:lvl>
+  </w:abstractNum>
+  <w:abstractNum w:abstractNumId="3" w15:restartNumberingAfterBreak="0">
     <w:nsid w:val="670B6CD9"/>
     <w:multiLevelType w:val="hybridMultilevel"/>
     <w:tmpl w:val="A95EF436"/>
@@ -645,17 +1115,207 @@
       </w:pPr>
     </w:lvl>
   </w:abstractNum>
+  <w:abstractNum w:abstractNumId="4" w15:restartNumberingAfterBreak="0">
+    <w:nsid w:val="689C081C"/>
+    <w:multiLevelType w:val="hybridMultilevel"/>
+    <w:tmpl w:val="686A117A"/>
+    <w:lvl w:ilvl="0" w:tplc="1009000F">
+      <w:start w:val="1"/>
+      <w:numFmt w:val="decimal"/>
+      <w:lvlText w:val="%1."/>
+      <w:lvlJc w:val="left"/>
+      <w:pPr>
+        <w:ind w:left="720" w:hanging="360"/>
+      </w:pPr>
+      <w:rPr>
+        <w:rFonts w:hint="default"/>
+      </w:rPr>
+    </w:lvl>
+    <w:lvl w:ilvl="1" w:tplc="10090019" w:tentative="1">
+      <w:start w:val="1"/>
+      <w:numFmt w:val="lowerLetter"/>
+      <w:lvlText w:val="%2."/>
+      <w:lvlJc w:val="left"/>
+      <w:pPr>
+        <w:ind w:left="1440" w:hanging="360"/>
+      </w:pPr>
+    </w:lvl>
+    <w:lvl w:ilvl="2" w:tplc="1009001B" w:tentative="1">
+      <w:start w:val="1"/>
+      <w:numFmt w:val="lowerRoman"/>
+      <w:lvlText w:val="%3."/>
+      <w:lvlJc w:val="right"/>
+      <w:pPr>
+        <w:ind w:left="2160" w:hanging="180"/>
+      </w:pPr>
+    </w:lvl>
+    <w:lvl w:ilvl="3" w:tplc="1009000F" w:tentative="1">
+      <w:start w:val="1"/>
+      <w:numFmt w:val="decimal"/>
+      <w:lvlText w:val="%4."/>
+      <w:lvlJc w:val="left"/>
+      <w:pPr>
+        <w:ind w:left="2880" w:hanging="360"/>
+      </w:pPr>
+    </w:lvl>
+    <w:lvl w:ilvl="4" w:tplc="10090019" w:tentative="1">
+      <w:start w:val="1"/>
+      <w:numFmt w:val="lowerLetter"/>
+      <w:lvlText w:val="%5."/>
+      <w:lvlJc w:val="left"/>
+      <w:pPr>
+        <w:ind w:left="3600" w:hanging="360"/>
+      </w:pPr>
+    </w:lvl>
+    <w:lvl w:ilvl="5" w:tplc="1009001B" w:tentative="1">
+      <w:start w:val="1"/>
+      <w:numFmt w:val="lowerRoman"/>
+      <w:lvlText w:val="%6."/>
+      <w:lvlJc w:val="right"/>
+      <w:pPr>
+        <w:ind w:left="4320" w:hanging="180"/>
+      </w:pPr>
+    </w:lvl>
+    <w:lvl w:ilvl="6" w:tplc="1009000F" w:tentative="1">
+      <w:start w:val="1"/>
+      <w:numFmt w:val="decimal"/>
+      <w:lvlText w:val="%7."/>
+      <w:lvlJc w:val="left"/>
+      <w:pPr>
+        <w:ind w:left="5040" w:hanging="360"/>
+      </w:pPr>
+    </w:lvl>
+    <w:lvl w:ilvl="7" w:tplc="10090019" w:tentative="1">
+      <w:start w:val="1"/>
+      <w:numFmt w:val="lowerLetter"/>
+      <w:lvlText w:val="%8."/>
+      <w:lvlJc w:val="left"/>
+      <w:pPr>
+        <w:ind w:left="5760" w:hanging="360"/>
+      </w:pPr>
+    </w:lvl>
+    <w:lvl w:ilvl="8" w:tplc="1009001B" w:tentative="1">
+      <w:start w:val="1"/>
+      <w:numFmt w:val="lowerRoman"/>
+      <w:lvlText w:val="%9."/>
+      <w:lvlJc w:val="right"/>
+      <w:pPr>
+        <w:ind w:left="6480" w:hanging="180"/>
+      </w:pPr>
+    </w:lvl>
+  </w:abstractNum>
+  <w:abstractNum w:abstractNumId="5" w15:restartNumberingAfterBreak="0">
+    <w:nsid w:val="6BBC5557"/>
+    <w:multiLevelType w:val="hybridMultilevel"/>
+    <w:tmpl w:val="5AD63A5A"/>
+    <w:lvl w:ilvl="0" w:tplc="6F5CB4F2">
+      <w:start w:val="2"/>
+      <w:numFmt w:val="decimal"/>
+      <w:lvlText w:val="%1."/>
+      <w:lvlJc w:val="left"/>
+      <w:pPr>
+        <w:ind w:left="1080" w:hanging="360"/>
+      </w:pPr>
+      <w:rPr>
+        <w:rFonts w:hint="default"/>
+      </w:rPr>
+    </w:lvl>
+    <w:lvl w:ilvl="1" w:tplc="10090019" w:tentative="1">
+      <w:start w:val="1"/>
+      <w:numFmt w:val="lowerLetter"/>
+      <w:lvlText w:val="%2."/>
+      <w:lvlJc w:val="left"/>
+      <w:pPr>
+        <w:ind w:left="1800" w:hanging="360"/>
+      </w:pPr>
+    </w:lvl>
+    <w:lvl w:ilvl="2" w:tplc="1009001B" w:tentative="1">
+      <w:start w:val="1"/>
+      <w:numFmt w:val="lowerRoman"/>
+      <w:lvlText w:val="%3."/>
+      <w:lvlJc w:val="right"/>
+      <w:pPr>
+        <w:ind w:left="2520" w:hanging="180"/>
+      </w:pPr>
+    </w:lvl>
+    <w:lvl w:ilvl="3" w:tplc="1009000F" w:tentative="1">
+      <w:start w:val="1"/>
+      <w:numFmt w:val="decimal"/>
+      <w:lvlText w:val="%4."/>
+      <w:lvlJc w:val="left"/>
+      <w:pPr>
+        <w:ind w:left="3240" w:hanging="360"/>
+      </w:pPr>
+    </w:lvl>
+    <w:lvl w:ilvl="4" w:tplc="10090019" w:tentative="1">
+      <w:start w:val="1"/>
+      <w:numFmt w:val="lowerLetter"/>
+      <w:lvlText w:val="%5."/>
+      <w:lvlJc w:val="left"/>
+      <w:pPr>
+        <w:ind w:left="3960" w:hanging="360"/>
+      </w:pPr>
+    </w:lvl>
+    <w:lvl w:ilvl="5" w:tplc="1009001B" w:tentative="1">
+      <w:start w:val="1"/>
+      <w:numFmt w:val="lowerRoman"/>
+      <w:lvlText w:val="%6."/>
+      <w:lvlJc w:val="right"/>
+      <w:pPr>
+        <w:ind w:left="4680" w:hanging="180"/>
+      </w:pPr>
+    </w:lvl>
+    <w:lvl w:ilvl="6" w:tplc="1009000F" w:tentative="1">
+      <w:start w:val="1"/>
+      <w:numFmt w:val="decimal"/>
+      <w:lvlText w:val="%7."/>
+      <w:lvlJc w:val="left"/>
+      <w:pPr>
+        <w:ind w:left="5400" w:hanging="360"/>
+      </w:pPr>
+    </w:lvl>
+    <w:lvl w:ilvl="7" w:tplc="10090019" w:tentative="1">
+      <w:start w:val="1"/>
+      <w:numFmt w:val="lowerLetter"/>
+      <w:lvlText w:val="%8."/>
+      <w:lvlJc w:val="left"/>
+      <w:pPr>
+        <w:ind w:left="6120" w:hanging="360"/>
+      </w:pPr>
+    </w:lvl>
+    <w:lvl w:ilvl="8" w:tplc="1009001B" w:tentative="1">
+      <w:start w:val="1"/>
+      <w:numFmt w:val="lowerRoman"/>
+      <w:lvlText w:val="%9."/>
+      <w:lvlJc w:val="right"/>
+      <w:pPr>
+        <w:ind w:left="6840" w:hanging="180"/>
+      </w:pPr>
+    </w:lvl>
+  </w:abstractNum>
   <w:num w:numId="1">
-    <w:abstractNumId w:val="1"/>
+    <w:abstractNumId w:val="3"/>
   </w:num>
   <w:num w:numId="2">
     <w:abstractNumId w:val="0"/>
+  </w:num>
+  <w:num w:numId="3">
+    <w:abstractNumId w:val="2"/>
+  </w:num>
+  <w:num w:numId="4">
+    <w:abstractNumId w:val="1"/>
+  </w:num>
+  <w:num w:numId="5">
+    <w:abstractNumId w:val="5"/>
+  </w:num>
+  <w:num w:numId="6">
+    <w:abstractNumId w:val="4"/>
   </w:num>
 </w:numbering>
 </file>
 
 <file path=word/styles.xml><?xml version="1.0" encoding="utf-8"?>
-<w:styles xmlns:mc="http://schemas.openxmlformats.org/markup-compatibility/2006" xmlns:r="http://schemas.openxmlformats.org/officeDocument/2006/relationships" xmlns:w="http://schemas.openxmlformats.org/wordprocessingml/2006/main" xmlns:w14="http://schemas.microsoft.com/office/word/2010/wordml" xmlns:w15="http://schemas.microsoft.com/office/word/2012/wordml" xmlns:w16cid="http://schemas.microsoft.com/office/word/2016/wordml/cid" xmlns:w16se="http://schemas.microsoft.com/office/word/2015/wordml/symex" mc:Ignorable="w14 w15 w16se w16cid">
+<w:styles xmlns:mc="http://schemas.openxmlformats.org/markup-compatibility/2006" xmlns:r="http://schemas.openxmlformats.org/officeDocument/2006/relationships" xmlns:w="http://schemas.openxmlformats.org/wordprocessingml/2006/main" xmlns:w14="http://schemas.microsoft.com/office/word/2010/wordml" xmlns:w15="http://schemas.microsoft.com/office/word/2012/wordml" mc:Ignorable="w14 w15">
   <w:docDefaults>
     <w:rPrDefault>
       <w:rPr>
@@ -671,7 +1331,7 @@
       </w:pPr>
     </w:pPrDefault>
   </w:docDefaults>
-  <w:latentStyles w:defLockedState="0" w:defUIPriority="99" w:defSemiHidden="0" w:defUnhideWhenUsed="0" w:defQFormat="0" w:count="375">
+  <w:latentStyles w:defLockedState="0" w:defUIPriority="99" w:defSemiHidden="0" w:defUnhideWhenUsed="0" w:defQFormat="0" w:count="371">
     <w:lsdException w:name="Normal" w:uiPriority="0" w:qFormat="1"/>
     <w:lsdException w:name="heading 1" w:uiPriority="9" w:qFormat="1"/>
     <w:lsdException w:name="heading 2" w:semiHidden="1" w:uiPriority="9" w:unhideWhenUsed="1" w:qFormat="1"/>
@@ -1043,14 +1703,31 @@
     <w:lsdException w:name="List Table 5 Dark Accent 6" w:uiPriority="50"/>
     <w:lsdException w:name="List Table 6 Colorful Accent 6" w:uiPriority="51"/>
     <w:lsdException w:name="List Table 7 Colorful Accent 6" w:uiPriority="52"/>
-    <w:lsdException w:name="Mention" w:semiHidden="1" w:unhideWhenUsed="1"/>
-    <w:lsdException w:name="Smart Hyperlink" w:semiHidden="1" w:unhideWhenUsed="1"/>
-    <w:lsdException w:name="Hashtag" w:semiHidden="1" w:unhideWhenUsed="1"/>
-    <w:lsdException w:name="Unresolved Mention" w:semiHidden="1" w:unhideWhenUsed="1"/>
   </w:latentStyles>
   <w:style w:type="paragraph" w:default="1" w:styleId="Normal">
     <w:name w:val="Normal"/>
     <w:qFormat/>
+  </w:style>
+  <w:style w:type="paragraph" w:styleId="Heading1">
+    <w:name w:val="heading 1"/>
+    <w:basedOn w:val="Normal"/>
+    <w:next w:val="Normal"/>
+    <w:link w:val="Heading1Char"/>
+    <w:uiPriority w:val="9"/>
+    <w:qFormat/>
+    <w:rsid w:val="00972CC3"/>
+    <w:pPr>
+      <w:keepNext/>
+      <w:keepLines/>
+      <w:spacing w:before="240" w:after="0"/>
+      <w:outlineLvl w:val="0"/>
+    </w:pPr>
+    <w:rPr>
+      <w:rFonts w:asciiTheme="majorHAnsi" w:eastAsiaTheme="majorEastAsia" w:hAnsiTheme="majorHAnsi" w:cstheme="majorBidi"/>
+      <w:color w:val="2F5496" w:themeColor="accent1" w:themeShade="BF"/>
+      <w:sz w:val="32"/>
+      <w:szCs w:val="32"/>
+    </w:rPr>
   </w:style>
   <w:style w:type="character" w:default="1" w:styleId="DefaultParagraphFont">
     <w:name w:val="Default Paragraph Font"/>
@@ -1090,7 +1767,2166 @@
       <w:contextualSpacing/>
     </w:pPr>
   </w:style>
+  <w:style w:type="paragraph" w:styleId="Title">
+    <w:name w:val="Title"/>
+    <w:basedOn w:val="Normal"/>
+    <w:next w:val="Normal"/>
+    <w:link w:val="TitleChar"/>
+    <w:uiPriority w:val="10"/>
+    <w:qFormat/>
+    <w:rsid w:val="008C6A20"/>
+    <w:pPr>
+      <w:spacing w:after="0" w:line="240" w:lineRule="auto"/>
+      <w:contextualSpacing/>
+    </w:pPr>
+    <w:rPr>
+      <w:rFonts w:asciiTheme="majorHAnsi" w:eastAsiaTheme="majorEastAsia" w:hAnsiTheme="majorHAnsi" w:cstheme="majorBidi"/>
+      <w:spacing w:val="-10"/>
+      <w:kern w:val="28"/>
+      <w:sz w:val="56"/>
+      <w:szCs w:val="56"/>
+    </w:rPr>
+  </w:style>
+  <w:style w:type="character" w:customStyle="1" w:styleId="TitleChar">
+    <w:name w:val="Title Char"/>
+    <w:basedOn w:val="DefaultParagraphFont"/>
+    <w:link w:val="Title"/>
+    <w:uiPriority w:val="10"/>
+    <w:rsid w:val="008C6A20"/>
+    <w:rPr>
+      <w:rFonts w:asciiTheme="majorHAnsi" w:eastAsiaTheme="majorEastAsia" w:hAnsiTheme="majorHAnsi" w:cstheme="majorBidi"/>
+      <w:spacing w:val="-10"/>
+      <w:kern w:val="28"/>
+      <w:sz w:val="56"/>
+      <w:szCs w:val="56"/>
+    </w:rPr>
+  </w:style>
+  <w:style w:type="paragraph" w:styleId="Subtitle">
+    <w:name w:val="Subtitle"/>
+    <w:basedOn w:val="Normal"/>
+    <w:next w:val="Normal"/>
+    <w:link w:val="SubtitleChar"/>
+    <w:uiPriority w:val="11"/>
+    <w:qFormat/>
+    <w:rsid w:val="008C6A20"/>
+    <w:pPr>
+      <w:numPr>
+        <w:ilvl w:val="1"/>
+      </w:numPr>
+    </w:pPr>
+    <w:rPr>
+      <w:rFonts w:eastAsiaTheme="minorEastAsia"/>
+      <w:color w:val="5A5A5A" w:themeColor="text1" w:themeTint="A5"/>
+      <w:spacing w:val="15"/>
+    </w:rPr>
+  </w:style>
+  <w:style w:type="character" w:customStyle="1" w:styleId="SubtitleChar">
+    <w:name w:val="Subtitle Char"/>
+    <w:basedOn w:val="DefaultParagraphFont"/>
+    <w:link w:val="Subtitle"/>
+    <w:uiPriority w:val="11"/>
+    <w:rsid w:val="008C6A20"/>
+    <w:rPr>
+      <w:rFonts w:eastAsiaTheme="minorEastAsia"/>
+      <w:color w:val="5A5A5A" w:themeColor="text1" w:themeTint="A5"/>
+      <w:spacing w:val="15"/>
+    </w:rPr>
+  </w:style>
+  <w:style w:type="character" w:customStyle="1" w:styleId="Heading1Char">
+    <w:name w:val="Heading 1 Char"/>
+    <w:basedOn w:val="DefaultParagraphFont"/>
+    <w:link w:val="Heading1"/>
+    <w:uiPriority w:val="9"/>
+    <w:rsid w:val="00972CC3"/>
+    <w:rPr>
+      <w:rFonts w:asciiTheme="majorHAnsi" w:eastAsiaTheme="majorEastAsia" w:hAnsiTheme="majorHAnsi" w:cstheme="majorBidi"/>
+      <w:color w:val="2F5496" w:themeColor="accent1" w:themeShade="BF"/>
+      <w:sz w:val="32"/>
+      <w:szCs w:val="32"/>
+    </w:rPr>
+  </w:style>
 </w:styles>
+</file>
+
+<file path=word/charts/chart1.xml><?xml version="1.0" encoding="utf-8"?>
+<c:chartSpace xmlns:c="http://schemas.openxmlformats.org/drawingml/2006/chart" xmlns:a="http://schemas.openxmlformats.org/drawingml/2006/main" xmlns:r="http://schemas.openxmlformats.org/officeDocument/2006/relationships">
+  <c:date1904 val="0"/>
+  <c:lang val="en-US"/>
+  <c:roundedCorners val="0"/>
+  <mc:AlternateContent xmlns:mc="http://schemas.openxmlformats.org/markup-compatibility/2006">
+    <mc:Choice xmlns:c14="http://schemas.microsoft.com/office/drawing/2007/8/2/chart" Requires="c14">
+      <c14:style val="102"/>
+    </mc:Choice>
+    <mc:Fallback>
+      <c:style val="2"/>
+    </mc:Fallback>
+  </mc:AlternateContent>
+  <c:chart>
+    <c:title>
+      <c:tx>
+        <c:rich>
+          <a:bodyPr rot="0" spcFirstLastPara="1" vertOverflow="ellipsis" vert="horz" wrap="square" anchor="ctr" anchorCtr="1"/>
+          <a:lstStyle/>
+          <a:p>
+            <a:pPr>
+              <a:defRPr sz="1400" b="0" i="0" u="none" strike="noStrike" kern="1200" spc="0" baseline="0">
+                <a:solidFill>
+                  <a:schemeClr val="tx1">
+                    <a:lumMod val="65000"/>
+                    <a:lumOff val="35000"/>
+                  </a:schemeClr>
+                </a:solidFill>
+                <a:latin typeface="+mn-lt"/>
+                <a:ea typeface="+mn-ea"/>
+                <a:cs typeface="+mn-cs"/>
+              </a:defRPr>
+            </a:pPr>
+            <a:r>
+              <a:rPr lang="en-US"/>
+              <a:t>Execution Time</a:t>
+            </a:r>
+            <a:r>
+              <a:rPr lang="en-US" baseline="0"/>
+              <a:t> of 2000x2000 Matrix Multiplication</a:t>
+            </a:r>
+            <a:endParaRPr lang="en-US"/>
+          </a:p>
+        </c:rich>
+      </c:tx>
+      <c:overlay val="0"/>
+      <c:spPr>
+        <a:noFill/>
+        <a:ln>
+          <a:noFill/>
+        </a:ln>
+        <a:effectLst/>
+      </c:spPr>
+      <c:txPr>
+        <a:bodyPr rot="0" spcFirstLastPara="1" vertOverflow="ellipsis" vert="horz" wrap="square" anchor="ctr" anchorCtr="1"/>
+        <a:lstStyle/>
+        <a:p>
+          <a:pPr>
+            <a:defRPr sz="1400" b="0" i="0" u="none" strike="noStrike" kern="1200" spc="0" baseline="0">
+              <a:solidFill>
+                <a:schemeClr val="tx1">
+                  <a:lumMod val="65000"/>
+                  <a:lumOff val="35000"/>
+                </a:schemeClr>
+              </a:solidFill>
+              <a:latin typeface="+mn-lt"/>
+              <a:ea typeface="+mn-ea"/>
+              <a:cs typeface="+mn-cs"/>
+            </a:defRPr>
+          </a:pPr>
+          <a:endParaRPr lang="en-US"/>
+        </a:p>
+      </c:txPr>
+    </c:title>
+    <c:autoTitleDeleted val="0"/>
+    <c:plotArea>
+      <c:layout/>
+      <c:lineChart>
+        <c:grouping val="standard"/>
+        <c:varyColors val="0"/>
+        <c:ser>
+          <c:idx val="0"/>
+          <c:order val="0"/>
+          <c:tx>
+            <c:v>Execution time (s)</c:v>
+          </c:tx>
+          <c:spPr>
+            <a:ln w="28575" cap="rnd">
+              <a:solidFill>
+                <a:schemeClr val="accent1"/>
+              </a:solidFill>
+              <a:round/>
+            </a:ln>
+            <a:effectLst/>
+          </c:spPr>
+          <c:marker>
+            <c:symbol val="none"/>
+          </c:marker>
+          <c:cat>
+            <c:numRef>
+              <c:f>Sheet1!$A$3:$A$10</c:f>
+              <c:numCache>
+                <c:formatCode>General</c:formatCode>
+                <c:ptCount val="8"/>
+                <c:pt idx="0">
+                  <c:v>1</c:v>
+                </c:pt>
+                <c:pt idx="1">
+                  <c:v>2</c:v>
+                </c:pt>
+                <c:pt idx="2">
+                  <c:v>3</c:v>
+                </c:pt>
+                <c:pt idx="3">
+                  <c:v>4</c:v>
+                </c:pt>
+                <c:pt idx="4">
+                  <c:v>5</c:v>
+                </c:pt>
+                <c:pt idx="5">
+                  <c:v>6</c:v>
+                </c:pt>
+                <c:pt idx="6">
+                  <c:v>10</c:v>
+                </c:pt>
+                <c:pt idx="7">
+                  <c:v>20</c:v>
+                </c:pt>
+              </c:numCache>
+            </c:numRef>
+          </c:cat>
+          <c:val>
+            <c:numRef>
+              <c:f>Sheet1!$B$3:$B$10</c:f>
+              <c:numCache>
+                <c:formatCode>General</c:formatCode>
+                <c:ptCount val="8"/>
+                <c:pt idx="0">
+                  <c:v>81.376999999999995</c:v>
+                </c:pt>
+                <c:pt idx="1">
+                  <c:v>49.577333333333335</c:v>
+                </c:pt>
+                <c:pt idx="2">
+                  <c:v>44.106000000000002</c:v>
+                </c:pt>
+                <c:pt idx="3">
+                  <c:v>46.893000000000001</c:v>
+                </c:pt>
+                <c:pt idx="4">
+                  <c:v>47.059666666666658</c:v>
+                </c:pt>
+                <c:pt idx="5">
+                  <c:v>46.842666666666673</c:v>
+                </c:pt>
+                <c:pt idx="6">
+                  <c:v>46.599333333333334</c:v>
+                </c:pt>
+                <c:pt idx="7">
+                  <c:v>46.715333333333341</c:v>
+                </c:pt>
+              </c:numCache>
+            </c:numRef>
+          </c:val>
+          <c:smooth val="0"/>
+        </c:ser>
+        <c:dLbls>
+          <c:showLegendKey val="0"/>
+          <c:showVal val="0"/>
+          <c:showCatName val="0"/>
+          <c:showSerName val="0"/>
+          <c:showPercent val="0"/>
+          <c:showBubbleSize val="0"/>
+        </c:dLbls>
+        <c:smooth val="0"/>
+        <c:axId val="369959272"/>
+        <c:axId val="369959664"/>
+      </c:lineChart>
+      <c:catAx>
+        <c:axId val="369959272"/>
+        <c:scaling>
+          <c:orientation val="minMax"/>
+        </c:scaling>
+        <c:delete val="0"/>
+        <c:axPos val="b"/>
+        <c:title>
+          <c:tx>
+            <c:rich>
+              <a:bodyPr rot="0" spcFirstLastPara="1" vertOverflow="ellipsis" vert="horz" wrap="square" anchor="ctr" anchorCtr="1"/>
+              <a:lstStyle/>
+              <a:p>
+                <a:pPr>
+                  <a:defRPr sz="1000" b="0" i="0" u="none" strike="noStrike" kern="1200" baseline="0">
+                    <a:solidFill>
+                      <a:schemeClr val="tx1">
+                        <a:lumMod val="65000"/>
+                        <a:lumOff val="35000"/>
+                      </a:schemeClr>
+                    </a:solidFill>
+                    <a:latin typeface="+mn-lt"/>
+                    <a:ea typeface="+mn-ea"/>
+                    <a:cs typeface="+mn-cs"/>
+                  </a:defRPr>
+                </a:pPr>
+                <a:r>
+                  <a:rPr lang="en-CA"/>
+                  <a:t>Number of threads</a:t>
+                </a:r>
+              </a:p>
+            </c:rich>
+          </c:tx>
+          <c:overlay val="0"/>
+          <c:spPr>
+            <a:noFill/>
+            <a:ln>
+              <a:noFill/>
+            </a:ln>
+            <a:effectLst/>
+          </c:spPr>
+          <c:txPr>
+            <a:bodyPr rot="0" spcFirstLastPara="1" vertOverflow="ellipsis" vert="horz" wrap="square" anchor="ctr" anchorCtr="1"/>
+            <a:lstStyle/>
+            <a:p>
+              <a:pPr>
+                <a:defRPr sz="1000" b="0" i="0" u="none" strike="noStrike" kern="1200" baseline="0">
+                  <a:solidFill>
+                    <a:schemeClr val="tx1">
+                      <a:lumMod val="65000"/>
+                      <a:lumOff val="35000"/>
+                    </a:schemeClr>
+                  </a:solidFill>
+                  <a:latin typeface="+mn-lt"/>
+                  <a:ea typeface="+mn-ea"/>
+                  <a:cs typeface="+mn-cs"/>
+                </a:defRPr>
+              </a:pPr>
+              <a:endParaRPr lang="en-US"/>
+            </a:p>
+          </c:txPr>
+        </c:title>
+        <c:numFmt formatCode="General" sourceLinked="1"/>
+        <c:majorTickMark val="none"/>
+        <c:minorTickMark val="none"/>
+        <c:tickLblPos val="nextTo"/>
+        <c:spPr>
+          <a:noFill/>
+          <a:ln w="9525" cap="flat" cmpd="sng" algn="ctr">
+            <a:solidFill>
+              <a:schemeClr val="tx1">
+                <a:lumMod val="15000"/>
+                <a:lumOff val="85000"/>
+              </a:schemeClr>
+            </a:solidFill>
+            <a:round/>
+          </a:ln>
+          <a:effectLst/>
+        </c:spPr>
+        <c:txPr>
+          <a:bodyPr rot="-60000000" spcFirstLastPara="1" vertOverflow="ellipsis" vert="horz" wrap="square" anchor="ctr" anchorCtr="1"/>
+          <a:lstStyle/>
+          <a:p>
+            <a:pPr>
+              <a:defRPr sz="900" b="0" i="0" u="none" strike="noStrike" kern="1200" baseline="0">
+                <a:solidFill>
+                  <a:schemeClr val="tx1">
+                    <a:lumMod val="65000"/>
+                    <a:lumOff val="35000"/>
+                  </a:schemeClr>
+                </a:solidFill>
+                <a:latin typeface="+mn-lt"/>
+                <a:ea typeface="+mn-ea"/>
+                <a:cs typeface="+mn-cs"/>
+              </a:defRPr>
+            </a:pPr>
+            <a:endParaRPr lang="en-US"/>
+          </a:p>
+        </c:txPr>
+        <c:crossAx val="369959664"/>
+        <c:crosses val="autoZero"/>
+        <c:auto val="1"/>
+        <c:lblAlgn val="ctr"/>
+        <c:lblOffset val="100"/>
+        <c:noMultiLvlLbl val="0"/>
+      </c:catAx>
+      <c:valAx>
+        <c:axId val="369959664"/>
+        <c:scaling>
+          <c:orientation val="minMax"/>
+        </c:scaling>
+        <c:delete val="0"/>
+        <c:axPos val="l"/>
+        <c:majorGridlines>
+          <c:spPr>
+            <a:ln w="9525" cap="flat" cmpd="sng" algn="ctr">
+              <a:solidFill>
+                <a:schemeClr val="tx1">
+                  <a:lumMod val="15000"/>
+                  <a:lumOff val="85000"/>
+                </a:schemeClr>
+              </a:solidFill>
+              <a:round/>
+            </a:ln>
+            <a:effectLst/>
+          </c:spPr>
+        </c:majorGridlines>
+        <c:title>
+          <c:tx>
+            <c:rich>
+              <a:bodyPr rot="-5400000" spcFirstLastPara="1" vertOverflow="ellipsis" vert="horz" wrap="square" anchor="ctr" anchorCtr="1"/>
+              <a:lstStyle/>
+              <a:p>
+                <a:pPr>
+                  <a:defRPr sz="1000" b="0" i="0" u="none" strike="noStrike" kern="1200" baseline="0">
+                    <a:solidFill>
+                      <a:schemeClr val="tx1">
+                        <a:lumMod val="65000"/>
+                        <a:lumOff val="35000"/>
+                      </a:schemeClr>
+                    </a:solidFill>
+                    <a:latin typeface="+mn-lt"/>
+                    <a:ea typeface="+mn-ea"/>
+                    <a:cs typeface="+mn-cs"/>
+                  </a:defRPr>
+                </a:pPr>
+                <a:r>
+                  <a:rPr lang="en-CA"/>
+                  <a:t>Execution time (s)</a:t>
+                </a:r>
+              </a:p>
+            </c:rich>
+          </c:tx>
+          <c:overlay val="0"/>
+          <c:spPr>
+            <a:noFill/>
+            <a:ln>
+              <a:noFill/>
+            </a:ln>
+            <a:effectLst/>
+          </c:spPr>
+          <c:txPr>
+            <a:bodyPr rot="-5400000" spcFirstLastPara="1" vertOverflow="ellipsis" vert="horz" wrap="square" anchor="ctr" anchorCtr="1"/>
+            <a:lstStyle/>
+            <a:p>
+              <a:pPr>
+                <a:defRPr sz="1000" b="0" i="0" u="none" strike="noStrike" kern="1200" baseline="0">
+                  <a:solidFill>
+                    <a:schemeClr val="tx1">
+                      <a:lumMod val="65000"/>
+                      <a:lumOff val="35000"/>
+                    </a:schemeClr>
+                  </a:solidFill>
+                  <a:latin typeface="+mn-lt"/>
+                  <a:ea typeface="+mn-ea"/>
+                  <a:cs typeface="+mn-cs"/>
+                </a:defRPr>
+              </a:pPr>
+              <a:endParaRPr lang="en-US"/>
+            </a:p>
+          </c:txPr>
+        </c:title>
+        <c:numFmt formatCode="General" sourceLinked="1"/>
+        <c:majorTickMark val="none"/>
+        <c:minorTickMark val="none"/>
+        <c:tickLblPos val="nextTo"/>
+        <c:spPr>
+          <a:noFill/>
+          <a:ln>
+            <a:noFill/>
+          </a:ln>
+          <a:effectLst/>
+        </c:spPr>
+        <c:txPr>
+          <a:bodyPr rot="-60000000" spcFirstLastPara="1" vertOverflow="ellipsis" vert="horz" wrap="square" anchor="ctr" anchorCtr="1"/>
+          <a:lstStyle/>
+          <a:p>
+            <a:pPr>
+              <a:defRPr sz="900" b="0" i="0" u="none" strike="noStrike" kern="1200" baseline="0">
+                <a:solidFill>
+                  <a:schemeClr val="tx1">
+                    <a:lumMod val="65000"/>
+                    <a:lumOff val="35000"/>
+                  </a:schemeClr>
+                </a:solidFill>
+                <a:latin typeface="+mn-lt"/>
+                <a:ea typeface="+mn-ea"/>
+                <a:cs typeface="+mn-cs"/>
+              </a:defRPr>
+            </a:pPr>
+            <a:endParaRPr lang="en-US"/>
+          </a:p>
+        </c:txPr>
+        <c:crossAx val="369959272"/>
+        <c:crosses val="autoZero"/>
+        <c:crossBetween val="between"/>
+      </c:valAx>
+      <c:spPr>
+        <a:noFill/>
+        <a:ln>
+          <a:noFill/>
+        </a:ln>
+        <a:effectLst/>
+      </c:spPr>
+    </c:plotArea>
+    <c:plotVisOnly val="1"/>
+    <c:dispBlanksAs val="gap"/>
+    <c:showDLblsOverMax val="0"/>
+  </c:chart>
+  <c:spPr>
+    <a:solidFill>
+      <a:schemeClr val="bg1"/>
+    </a:solidFill>
+    <a:ln w="9525" cap="flat" cmpd="sng" algn="ctr">
+      <a:solidFill>
+        <a:schemeClr val="tx1">
+          <a:lumMod val="15000"/>
+          <a:lumOff val="85000"/>
+        </a:schemeClr>
+      </a:solidFill>
+      <a:round/>
+    </a:ln>
+    <a:effectLst/>
+  </c:spPr>
+  <c:txPr>
+    <a:bodyPr/>
+    <a:lstStyle/>
+    <a:p>
+      <a:pPr>
+        <a:defRPr/>
+      </a:pPr>
+      <a:endParaRPr lang="en-US"/>
+    </a:p>
+  </c:txPr>
+  <c:externalData r:id="rId3">
+    <c:autoUpdate val="0"/>
+  </c:externalData>
+</c:chartSpace>
+</file>
+
+<file path=word/charts/chart2.xml><?xml version="1.0" encoding="utf-8"?>
+<c:chartSpace xmlns:c="http://schemas.openxmlformats.org/drawingml/2006/chart" xmlns:a="http://schemas.openxmlformats.org/drawingml/2006/main" xmlns:r="http://schemas.openxmlformats.org/officeDocument/2006/relationships">
+  <c:date1904 val="0"/>
+  <c:lang val="en-US"/>
+  <c:roundedCorners val="0"/>
+  <mc:AlternateContent xmlns:mc="http://schemas.openxmlformats.org/markup-compatibility/2006">
+    <mc:Choice xmlns:c14="http://schemas.microsoft.com/office/drawing/2007/8/2/chart" Requires="c14">
+      <c14:style val="102"/>
+    </mc:Choice>
+    <mc:Fallback>
+      <c:style val="2"/>
+    </mc:Fallback>
+  </mc:AlternateContent>
+  <c:chart>
+    <c:title>
+      <c:tx>
+        <c:rich>
+          <a:bodyPr rot="0" spcFirstLastPara="1" vertOverflow="ellipsis" vert="horz" wrap="square" anchor="ctr" anchorCtr="1"/>
+          <a:lstStyle/>
+          <a:p>
+            <a:pPr>
+              <a:defRPr sz="1400" b="0" i="0" u="none" strike="noStrike" kern="1200" spc="0" baseline="0">
+                <a:solidFill>
+                  <a:schemeClr val="tx1">
+                    <a:lumMod val="65000"/>
+                    <a:lumOff val="35000"/>
+                  </a:schemeClr>
+                </a:solidFill>
+                <a:latin typeface="+mn-lt"/>
+                <a:ea typeface="+mn-ea"/>
+                <a:cs typeface="+mn-cs"/>
+              </a:defRPr>
+            </a:pPr>
+            <a:r>
+              <a:rPr lang="en-CA"/>
+              <a:t>Execution Time</a:t>
+            </a:r>
+            <a:r>
+              <a:rPr lang="en-CA" baseline="0"/>
+              <a:t> of Various Size Matrix Multiplications</a:t>
+            </a:r>
+            <a:endParaRPr lang="en-CA"/>
+          </a:p>
+        </c:rich>
+      </c:tx>
+      <c:overlay val="0"/>
+      <c:spPr>
+        <a:noFill/>
+        <a:ln>
+          <a:noFill/>
+        </a:ln>
+        <a:effectLst/>
+      </c:spPr>
+      <c:txPr>
+        <a:bodyPr rot="0" spcFirstLastPara="1" vertOverflow="ellipsis" vert="horz" wrap="square" anchor="ctr" anchorCtr="1"/>
+        <a:lstStyle/>
+        <a:p>
+          <a:pPr>
+            <a:defRPr sz="1400" b="0" i="0" u="none" strike="noStrike" kern="1200" spc="0" baseline="0">
+              <a:solidFill>
+                <a:schemeClr val="tx1">
+                  <a:lumMod val="65000"/>
+                  <a:lumOff val="35000"/>
+                </a:schemeClr>
+              </a:solidFill>
+              <a:latin typeface="+mn-lt"/>
+              <a:ea typeface="+mn-ea"/>
+              <a:cs typeface="+mn-cs"/>
+            </a:defRPr>
+          </a:pPr>
+          <a:endParaRPr lang="en-US"/>
+        </a:p>
+      </c:txPr>
+    </c:title>
+    <c:autoTitleDeleted val="0"/>
+    <c:plotArea>
+      <c:layout/>
+      <c:lineChart>
+        <c:grouping val="standard"/>
+        <c:varyColors val="0"/>
+        <c:ser>
+          <c:idx val="0"/>
+          <c:order val="0"/>
+          <c:tx>
+            <c:v>Sequential</c:v>
+          </c:tx>
+          <c:spPr>
+            <a:ln w="28575" cap="rnd">
+              <a:solidFill>
+                <a:schemeClr val="accent1"/>
+              </a:solidFill>
+              <a:round/>
+            </a:ln>
+            <a:effectLst/>
+          </c:spPr>
+          <c:marker>
+            <c:symbol val="none"/>
+          </c:marker>
+          <c:cat>
+            <c:numRef>
+              <c:f>Sheet1!$H$3:$H$8</c:f>
+              <c:numCache>
+                <c:formatCode>General</c:formatCode>
+                <c:ptCount val="6"/>
+                <c:pt idx="0">
+                  <c:v>100</c:v>
+                </c:pt>
+                <c:pt idx="1">
+                  <c:v>200</c:v>
+                </c:pt>
+                <c:pt idx="2">
+                  <c:v>500</c:v>
+                </c:pt>
+                <c:pt idx="3">
+                  <c:v>1000</c:v>
+                </c:pt>
+                <c:pt idx="4">
+                  <c:v>2000</c:v>
+                </c:pt>
+                <c:pt idx="5">
+                  <c:v>3200</c:v>
+                </c:pt>
+              </c:numCache>
+            </c:numRef>
+          </c:cat>
+          <c:val>
+            <c:numRef>
+              <c:f>Sheet1!$I$3:$I$8</c:f>
+              <c:numCache>
+                <c:formatCode>General</c:formatCode>
+                <c:ptCount val="6"/>
+                <c:pt idx="0">
+                  <c:v>1.4E-2</c:v>
+                </c:pt>
+                <c:pt idx="1">
+                  <c:v>5.0999999999999997E-2</c:v>
+                </c:pt>
+                <c:pt idx="2">
+                  <c:v>0.42499999999999999</c:v>
+                </c:pt>
+                <c:pt idx="3">
+                  <c:v>4.3099999999999996</c:v>
+                </c:pt>
+                <c:pt idx="4">
+                  <c:v>81.347999999999999</c:v>
+                </c:pt>
+                <c:pt idx="5">
+                  <c:v>496.25799999999998</c:v>
+                </c:pt>
+              </c:numCache>
+            </c:numRef>
+          </c:val>
+          <c:smooth val="0"/>
+        </c:ser>
+        <c:ser>
+          <c:idx val="1"/>
+          <c:order val="1"/>
+          <c:tx>
+            <c:v>Parallel</c:v>
+          </c:tx>
+          <c:spPr>
+            <a:ln w="28575" cap="rnd">
+              <a:solidFill>
+                <a:schemeClr val="accent2"/>
+              </a:solidFill>
+              <a:round/>
+            </a:ln>
+            <a:effectLst/>
+          </c:spPr>
+          <c:marker>
+            <c:symbol val="none"/>
+          </c:marker>
+          <c:cat>
+            <c:numRef>
+              <c:f>Sheet1!$H$3:$H$8</c:f>
+              <c:numCache>
+                <c:formatCode>General</c:formatCode>
+                <c:ptCount val="6"/>
+                <c:pt idx="0">
+                  <c:v>100</c:v>
+                </c:pt>
+                <c:pt idx="1">
+                  <c:v>200</c:v>
+                </c:pt>
+                <c:pt idx="2">
+                  <c:v>500</c:v>
+                </c:pt>
+                <c:pt idx="3">
+                  <c:v>1000</c:v>
+                </c:pt>
+                <c:pt idx="4">
+                  <c:v>2000</c:v>
+                </c:pt>
+                <c:pt idx="5">
+                  <c:v>3200</c:v>
+                </c:pt>
+              </c:numCache>
+            </c:numRef>
+          </c:cat>
+          <c:val>
+            <c:numRef>
+              <c:f>Sheet1!$J$3:$J$8</c:f>
+              <c:numCache>
+                <c:formatCode>General</c:formatCode>
+                <c:ptCount val="6"/>
+                <c:pt idx="0">
+                  <c:v>2.3E-2</c:v>
+                </c:pt>
+                <c:pt idx="1">
+                  <c:v>4.5999999999999999E-2</c:v>
+                </c:pt>
+                <c:pt idx="2">
+                  <c:v>0.24199999999999999</c:v>
+                </c:pt>
+                <c:pt idx="3">
+                  <c:v>2.6989999999999998</c:v>
+                </c:pt>
+                <c:pt idx="4">
+                  <c:v>43.545000000000002</c:v>
+                </c:pt>
+                <c:pt idx="5">
+                  <c:v>227.01599999999999</c:v>
+                </c:pt>
+              </c:numCache>
+            </c:numRef>
+          </c:val>
+          <c:smooth val="0"/>
+        </c:ser>
+        <c:dLbls>
+          <c:showLegendKey val="0"/>
+          <c:showVal val="0"/>
+          <c:showCatName val="0"/>
+          <c:showSerName val="0"/>
+          <c:showPercent val="0"/>
+          <c:showBubbleSize val="0"/>
+        </c:dLbls>
+        <c:smooth val="0"/>
+        <c:axId val="369961624"/>
+        <c:axId val="369962408"/>
+      </c:lineChart>
+      <c:catAx>
+        <c:axId val="369961624"/>
+        <c:scaling>
+          <c:orientation val="minMax"/>
+        </c:scaling>
+        <c:delete val="0"/>
+        <c:axPos val="b"/>
+        <c:title>
+          <c:tx>
+            <c:rich>
+              <a:bodyPr rot="0" spcFirstLastPara="1" vertOverflow="ellipsis" vert="horz" wrap="square" anchor="ctr" anchorCtr="1"/>
+              <a:lstStyle/>
+              <a:p>
+                <a:pPr>
+                  <a:defRPr sz="1000" b="0" i="0" u="none" strike="noStrike" kern="1200" baseline="0">
+                    <a:solidFill>
+                      <a:schemeClr val="tx1">
+                        <a:lumMod val="65000"/>
+                        <a:lumOff val="35000"/>
+                      </a:schemeClr>
+                    </a:solidFill>
+                    <a:latin typeface="+mn-lt"/>
+                    <a:ea typeface="+mn-ea"/>
+                    <a:cs typeface="+mn-cs"/>
+                  </a:defRPr>
+                </a:pPr>
+                <a:r>
+                  <a:rPr lang="en-CA"/>
+                  <a:t>Matrix Size</a:t>
+                </a:r>
+              </a:p>
+            </c:rich>
+          </c:tx>
+          <c:overlay val="0"/>
+          <c:spPr>
+            <a:noFill/>
+            <a:ln>
+              <a:noFill/>
+            </a:ln>
+            <a:effectLst/>
+          </c:spPr>
+          <c:txPr>
+            <a:bodyPr rot="0" spcFirstLastPara="1" vertOverflow="ellipsis" vert="horz" wrap="square" anchor="ctr" anchorCtr="1"/>
+            <a:lstStyle/>
+            <a:p>
+              <a:pPr>
+                <a:defRPr sz="1000" b="0" i="0" u="none" strike="noStrike" kern="1200" baseline="0">
+                  <a:solidFill>
+                    <a:schemeClr val="tx1">
+                      <a:lumMod val="65000"/>
+                      <a:lumOff val="35000"/>
+                    </a:schemeClr>
+                  </a:solidFill>
+                  <a:latin typeface="+mn-lt"/>
+                  <a:ea typeface="+mn-ea"/>
+                  <a:cs typeface="+mn-cs"/>
+                </a:defRPr>
+              </a:pPr>
+              <a:endParaRPr lang="en-US"/>
+            </a:p>
+          </c:txPr>
+        </c:title>
+        <c:numFmt formatCode="General" sourceLinked="1"/>
+        <c:majorTickMark val="none"/>
+        <c:minorTickMark val="none"/>
+        <c:tickLblPos val="nextTo"/>
+        <c:spPr>
+          <a:noFill/>
+          <a:ln w="9525" cap="flat" cmpd="sng" algn="ctr">
+            <a:solidFill>
+              <a:schemeClr val="tx1">
+                <a:lumMod val="15000"/>
+                <a:lumOff val="85000"/>
+              </a:schemeClr>
+            </a:solidFill>
+            <a:round/>
+          </a:ln>
+          <a:effectLst/>
+        </c:spPr>
+        <c:txPr>
+          <a:bodyPr rot="-60000000" spcFirstLastPara="1" vertOverflow="ellipsis" vert="horz" wrap="square" anchor="ctr" anchorCtr="1"/>
+          <a:lstStyle/>
+          <a:p>
+            <a:pPr>
+              <a:defRPr sz="900" b="0" i="0" u="none" strike="noStrike" kern="1200" baseline="0">
+                <a:solidFill>
+                  <a:schemeClr val="tx1">
+                    <a:lumMod val="65000"/>
+                    <a:lumOff val="35000"/>
+                  </a:schemeClr>
+                </a:solidFill>
+                <a:latin typeface="+mn-lt"/>
+                <a:ea typeface="+mn-ea"/>
+                <a:cs typeface="+mn-cs"/>
+              </a:defRPr>
+            </a:pPr>
+            <a:endParaRPr lang="en-US"/>
+          </a:p>
+        </c:txPr>
+        <c:crossAx val="369962408"/>
+        <c:crosses val="autoZero"/>
+        <c:auto val="1"/>
+        <c:lblAlgn val="ctr"/>
+        <c:lblOffset val="100"/>
+        <c:noMultiLvlLbl val="0"/>
+      </c:catAx>
+      <c:valAx>
+        <c:axId val="369962408"/>
+        <c:scaling>
+          <c:orientation val="minMax"/>
+        </c:scaling>
+        <c:delete val="0"/>
+        <c:axPos val="l"/>
+        <c:majorGridlines>
+          <c:spPr>
+            <a:ln w="9525" cap="flat" cmpd="sng" algn="ctr">
+              <a:solidFill>
+                <a:schemeClr val="tx1">
+                  <a:lumMod val="15000"/>
+                  <a:lumOff val="85000"/>
+                </a:schemeClr>
+              </a:solidFill>
+              <a:round/>
+            </a:ln>
+            <a:effectLst/>
+          </c:spPr>
+        </c:majorGridlines>
+        <c:title>
+          <c:tx>
+            <c:rich>
+              <a:bodyPr rot="-5400000" spcFirstLastPara="1" vertOverflow="ellipsis" vert="horz" wrap="square" anchor="ctr" anchorCtr="1"/>
+              <a:lstStyle/>
+              <a:p>
+                <a:pPr>
+                  <a:defRPr sz="1000" b="0" i="0" u="none" strike="noStrike" kern="1200" baseline="0">
+                    <a:solidFill>
+                      <a:schemeClr val="tx1">
+                        <a:lumMod val="65000"/>
+                        <a:lumOff val="35000"/>
+                      </a:schemeClr>
+                    </a:solidFill>
+                    <a:latin typeface="+mn-lt"/>
+                    <a:ea typeface="+mn-ea"/>
+                    <a:cs typeface="+mn-cs"/>
+                  </a:defRPr>
+                </a:pPr>
+                <a:r>
+                  <a:rPr lang="en-CA"/>
+                  <a:t>Execution time (s)</a:t>
+                </a:r>
+              </a:p>
+            </c:rich>
+          </c:tx>
+          <c:overlay val="0"/>
+          <c:spPr>
+            <a:noFill/>
+            <a:ln>
+              <a:noFill/>
+            </a:ln>
+            <a:effectLst/>
+          </c:spPr>
+          <c:txPr>
+            <a:bodyPr rot="-5400000" spcFirstLastPara="1" vertOverflow="ellipsis" vert="horz" wrap="square" anchor="ctr" anchorCtr="1"/>
+            <a:lstStyle/>
+            <a:p>
+              <a:pPr>
+                <a:defRPr sz="1000" b="0" i="0" u="none" strike="noStrike" kern="1200" baseline="0">
+                  <a:solidFill>
+                    <a:schemeClr val="tx1">
+                      <a:lumMod val="65000"/>
+                      <a:lumOff val="35000"/>
+                    </a:schemeClr>
+                  </a:solidFill>
+                  <a:latin typeface="+mn-lt"/>
+                  <a:ea typeface="+mn-ea"/>
+                  <a:cs typeface="+mn-cs"/>
+                </a:defRPr>
+              </a:pPr>
+              <a:endParaRPr lang="en-US"/>
+            </a:p>
+          </c:txPr>
+        </c:title>
+        <c:numFmt formatCode="General" sourceLinked="1"/>
+        <c:majorTickMark val="none"/>
+        <c:minorTickMark val="none"/>
+        <c:tickLblPos val="nextTo"/>
+        <c:spPr>
+          <a:noFill/>
+          <a:ln>
+            <a:noFill/>
+          </a:ln>
+          <a:effectLst/>
+        </c:spPr>
+        <c:txPr>
+          <a:bodyPr rot="-60000000" spcFirstLastPara="1" vertOverflow="ellipsis" vert="horz" wrap="square" anchor="ctr" anchorCtr="1"/>
+          <a:lstStyle/>
+          <a:p>
+            <a:pPr>
+              <a:defRPr sz="900" b="0" i="0" u="none" strike="noStrike" kern="1200" baseline="0">
+                <a:solidFill>
+                  <a:schemeClr val="tx1">
+                    <a:lumMod val="65000"/>
+                    <a:lumOff val="35000"/>
+                  </a:schemeClr>
+                </a:solidFill>
+                <a:latin typeface="+mn-lt"/>
+                <a:ea typeface="+mn-ea"/>
+                <a:cs typeface="+mn-cs"/>
+              </a:defRPr>
+            </a:pPr>
+            <a:endParaRPr lang="en-US"/>
+          </a:p>
+        </c:txPr>
+        <c:crossAx val="369961624"/>
+        <c:crosses val="autoZero"/>
+        <c:crossBetween val="between"/>
+      </c:valAx>
+      <c:spPr>
+        <a:noFill/>
+        <a:ln>
+          <a:noFill/>
+        </a:ln>
+        <a:effectLst/>
+      </c:spPr>
+    </c:plotArea>
+    <c:legend>
+      <c:legendPos val="r"/>
+      <c:overlay val="0"/>
+      <c:spPr>
+        <a:noFill/>
+        <a:ln>
+          <a:noFill/>
+        </a:ln>
+        <a:effectLst/>
+      </c:spPr>
+      <c:txPr>
+        <a:bodyPr rot="0" spcFirstLastPara="1" vertOverflow="ellipsis" vert="horz" wrap="square" anchor="ctr" anchorCtr="1"/>
+        <a:lstStyle/>
+        <a:p>
+          <a:pPr>
+            <a:defRPr sz="900" b="0" i="0" u="none" strike="noStrike" kern="1200" baseline="0">
+              <a:solidFill>
+                <a:schemeClr val="tx1">
+                  <a:lumMod val="65000"/>
+                  <a:lumOff val="35000"/>
+                </a:schemeClr>
+              </a:solidFill>
+              <a:latin typeface="+mn-lt"/>
+              <a:ea typeface="+mn-ea"/>
+              <a:cs typeface="+mn-cs"/>
+            </a:defRPr>
+          </a:pPr>
+          <a:endParaRPr lang="en-US"/>
+        </a:p>
+      </c:txPr>
+    </c:legend>
+    <c:plotVisOnly val="1"/>
+    <c:dispBlanksAs val="gap"/>
+    <c:showDLblsOverMax val="0"/>
+  </c:chart>
+  <c:spPr>
+    <a:solidFill>
+      <a:schemeClr val="bg1"/>
+    </a:solidFill>
+    <a:ln w="9525" cap="flat" cmpd="sng" algn="ctr">
+      <a:solidFill>
+        <a:schemeClr val="tx1">
+          <a:lumMod val="15000"/>
+          <a:lumOff val="85000"/>
+        </a:schemeClr>
+      </a:solidFill>
+      <a:round/>
+    </a:ln>
+    <a:effectLst/>
+  </c:spPr>
+  <c:txPr>
+    <a:bodyPr/>
+    <a:lstStyle/>
+    <a:p>
+      <a:pPr>
+        <a:defRPr/>
+      </a:pPr>
+      <a:endParaRPr lang="en-US"/>
+    </a:p>
+  </c:txPr>
+  <c:externalData r:id="rId3">
+    <c:autoUpdate val="0"/>
+  </c:externalData>
+</c:chartSpace>
+</file>
+
+<file path=word/charts/colors1.xml><?xml version="1.0" encoding="utf-8"?>
+<cs:colorStyle xmlns:cs="http://schemas.microsoft.com/office/drawing/2012/chartStyle" xmlns:a="http://schemas.openxmlformats.org/drawingml/2006/main" meth="cycle" id="10">
+  <a:schemeClr val="accent1"/>
+  <a:schemeClr val="accent2"/>
+  <a:schemeClr val="accent3"/>
+  <a:schemeClr val="accent4"/>
+  <a:schemeClr val="accent5"/>
+  <a:schemeClr val="accent6"/>
+  <cs:variation/>
+  <cs:variation>
+    <a:lumMod val="60000"/>
+  </cs:variation>
+  <cs:variation>
+    <a:lumMod val="80000"/>
+    <a:lumOff val="20000"/>
+  </cs:variation>
+  <cs:variation>
+    <a:lumMod val="80000"/>
+  </cs:variation>
+  <cs:variation>
+    <a:lumMod val="60000"/>
+    <a:lumOff val="40000"/>
+  </cs:variation>
+  <cs:variation>
+    <a:lumMod val="50000"/>
+  </cs:variation>
+  <cs:variation>
+    <a:lumMod val="70000"/>
+    <a:lumOff val="30000"/>
+  </cs:variation>
+  <cs:variation>
+    <a:lumMod val="70000"/>
+  </cs:variation>
+  <cs:variation>
+    <a:lumMod val="50000"/>
+    <a:lumOff val="50000"/>
+  </cs:variation>
+</cs:colorStyle>
+</file>
+
+<file path=word/charts/colors2.xml><?xml version="1.0" encoding="utf-8"?>
+<cs:colorStyle xmlns:cs="http://schemas.microsoft.com/office/drawing/2012/chartStyle" xmlns:a="http://schemas.openxmlformats.org/drawingml/2006/main" meth="cycle" id="10">
+  <a:schemeClr val="accent1"/>
+  <a:schemeClr val="accent2"/>
+  <a:schemeClr val="accent3"/>
+  <a:schemeClr val="accent4"/>
+  <a:schemeClr val="accent5"/>
+  <a:schemeClr val="accent6"/>
+  <cs:variation/>
+  <cs:variation>
+    <a:lumMod val="60000"/>
+  </cs:variation>
+  <cs:variation>
+    <a:lumMod val="80000"/>
+    <a:lumOff val="20000"/>
+  </cs:variation>
+  <cs:variation>
+    <a:lumMod val="80000"/>
+  </cs:variation>
+  <cs:variation>
+    <a:lumMod val="60000"/>
+    <a:lumOff val="40000"/>
+  </cs:variation>
+  <cs:variation>
+    <a:lumMod val="50000"/>
+  </cs:variation>
+  <cs:variation>
+    <a:lumMod val="70000"/>
+    <a:lumOff val="30000"/>
+  </cs:variation>
+  <cs:variation>
+    <a:lumMod val="70000"/>
+  </cs:variation>
+  <cs:variation>
+    <a:lumMod val="50000"/>
+    <a:lumOff val="50000"/>
+  </cs:variation>
+</cs:colorStyle>
+</file>
+
+<file path=word/charts/style1.xml><?xml version="1.0" encoding="utf-8"?>
+<cs:chartStyle xmlns:cs="http://schemas.microsoft.com/office/drawing/2012/chartStyle" xmlns:a="http://schemas.openxmlformats.org/drawingml/2006/main" id="227">
+  <cs:axisTitle>
+    <cs:lnRef idx="0"/>
+    <cs:fillRef idx="0"/>
+    <cs:effectRef idx="0"/>
+    <cs:fontRef idx="minor">
+      <a:schemeClr val="tx1">
+        <a:lumMod val="65000"/>
+        <a:lumOff val="35000"/>
+      </a:schemeClr>
+    </cs:fontRef>
+    <cs:defRPr sz="1000" kern="1200"/>
+  </cs:axisTitle>
+  <cs:categoryAxis>
+    <cs:lnRef idx="0"/>
+    <cs:fillRef idx="0"/>
+    <cs:effectRef idx="0"/>
+    <cs:fontRef idx="minor">
+      <a:schemeClr val="tx1">
+        <a:lumMod val="65000"/>
+        <a:lumOff val="35000"/>
+      </a:schemeClr>
+    </cs:fontRef>
+    <cs:spPr>
+      <a:ln w="9525" cap="flat" cmpd="sng" algn="ctr">
+        <a:solidFill>
+          <a:schemeClr val="tx1">
+            <a:lumMod val="15000"/>
+            <a:lumOff val="85000"/>
+          </a:schemeClr>
+        </a:solidFill>
+        <a:round/>
+      </a:ln>
+    </cs:spPr>
+    <cs:defRPr sz="900" kern="1200"/>
+  </cs:categoryAxis>
+  <cs:chartArea mods="allowNoFillOverride allowNoLineOverride">
+    <cs:lnRef idx="0"/>
+    <cs:fillRef idx="0"/>
+    <cs:effectRef idx="0"/>
+    <cs:fontRef idx="minor">
+      <a:schemeClr val="tx1"/>
+    </cs:fontRef>
+    <cs:spPr>
+      <a:solidFill>
+        <a:schemeClr val="bg1"/>
+      </a:solidFill>
+      <a:ln w="9525" cap="flat" cmpd="sng" algn="ctr">
+        <a:solidFill>
+          <a:schemeClr val="tx1">
+            <a:lumMod val="15000"/>
+            <a:lumOff val="85000"/>
+          </a:schemeClr>
+        </a:solidFill>
+        <a:round/>
+      </a:ln>
+    </cs:spPr>
+    <cs:defRPr sz="1000" kern="1200"/>
+  </cs:chartArea>
+  <cs:dataLabel>
+    <cs:lnRef idx="0"/>
+    <cs:fillRef idx="0"/>
+    <cs:effectRef idx="0"/>
+    <cs:fontRef idx="minor">
+      <a:schemeClr val="tx1">
+        <a:lumMod val="75000"/>
+        <a:lumOff val="25000"/>
+      </a:schemeClr>
+    </cs:fontRef>
+    <cs:defRPr sz="900" kern="1200"/>
+  </cs:dataLabel>
+  <cs:dataLabelCallout>
+    <cs:lnRef idx="0"/>
+    <cs:fillRef idx="0"/>
+    <cs:effectRef idx="0"/>
+    <cs:fontRef idx="minor">
+      <a:schemeClr val="dk1">
+        <a:lumMod val="65000"/>
+        <a:lumOff val="35000"/>
+      </a:schemeClr>
+    </cs:fontRef>
+    <cs:spPr>
+      <a:solidFill>
+        <a:schemeClr val="lt1"/>
+      </a:solidFill>
+      <a:ln>
+        <a:solidFill>
+          <a:schemeClr val="dk1">
+            <a:lumMod val="25000"/>
+            <a:lumOff val="75000"/>
+          </a:schemeClr>
+        </a:solidFill>
+      </a:ln>
+    </cs:spPr>
+    <cs:defRPr sz="900" kern="1200"/>
+    <cs:bodyPr rot="0" spcFirstLastPara="1" vertOverflow="clip" horzOverflow="clip" vert="horz" wrap="square" lIns="36576" tIns="18288" rIns="36576" bIns="18288" anchor="ctr" anchorCtr="1">
+      <a:spAutoFit/>
+    </cs:bodyPr>
+  </cs:dataLabelCallout>
+  <cs:dataPoint>
+    <cs:lnRef idx="0"/>
+    <cs:fillRef idx="1">
+      <cs:styleClr val="auto"/>
+    </cs:fillRef>
+    <cs:effectRef idx="0"/>
+    <cs:fontRef idx="minor">
+      <a:schemeClr val="tx1"/>
+    </cs:fontRef>
+    <cs:spPr>
+      <a:solidFill>
+        <a:schemeClr val="phClr"/>
+      </a:solidFill>
+    </cs:spPr>
+  </cs:dataPoint>
+  <cs:dataPoint3D>
+    <cs:lnRef idx="0"/>
+    <cs:fillRef idx="1">
+      <cs:styleClr val="auto"/>
+    </cs:fillRef>
+    <cs:effectRef idx="0"/>
+    <cs:fontRef idx="minor">
+      <a:schemeClr val="tx1"/>
+    </cs:fontRef>
+    <cs:spPr>
+      <a:solidFill>
+        <a:schemeClr val="phClr"/>
+      </a:solidFill>
+    </cs:spPr>
+  </cs:dataPoint3D>
+  <cs:dataPointLine>
+    <cs:lnRef idx="0">
+      <cs:styleClr val="auto"/>
+    </cs:lnRef>
+    <cs:fillRef idx="1"/>
+    <cs:effectRef idx="0"/>
+    <cs:fontRef idx="minor">
+      <a:schemeClr val="tx1"/>
+    </cs:fontRef>
+    <cs:spPr>
+      <a:ln w="28575" cap="rnd">
+        <a:solidFill>
+          <a:schemeClr val="phClr"/>
+        </a:solidFill>
+        <a:round/>
+      </a:ln>
+    </cs:spPr>
+  </cs:dataPointLine>
+  <cs:dataPointMarker>
+    <cs:lnRef idx="0">
+      <cs:styleClr val="auto"/>
+    </cs:lnRef>
+    <cs:fillRef idx="1">
+      <cs:styleClr val="auto"/>
+    </cs:fillRef>
+    <cs:effectRef idx="0"/>
+    <cs:fontRef idx="minor">
+      <a:schemeClr val="tx1"/>
+    </cs:fontRef>
+    <cs:spPr>
+      <a:solidFill>
+        <a:schemeClr val="phClr"/>
+      </a:solidFill>
+      <a:ln w="9525">
+        <a:solidFill>
+          <a:schemeClr val="phClr"/>
+        </a:solidFill>
+      </a:ln>
+    </cs:spPr>
+  </cs:dataPointMarker>
+  <cs:dataPointMarkerLayout symbol="circle" size="5"/>
+  <cs:dataPointWireframe>
+    <cs:lnRef idx="0">
+      <cs:styleClr val="auto"/>
+    </cs:lnRef>
+    <cs:fillRef idx="1"/>
+    <cs:effectRef idx="0"/>
+    <cs:fontRef idx="minor">
+      <a:schemeClr val="tx1"/>
+    </cs:fontRef>
+    <cs:spPr>
+      <a:ln w="9525" cap="rnd">
+        <a:solidFill>
+          <a:schemeClr val="phClr"/>
+        </a:solidFill>
+        <a:round/>
+      </a:ln>
+    </cs:spPr>
+  </cs:dataPointWireframe>
+  <cs:dataTable>
+    <cs:lnRef idx="0"/>
+    <cs:fillRef idx="0"/>
+    <cs:effectRef idx="0"/>
+    <cs:fontRef idx="minor">
+      <a:schemeClr val="tx1">
+        <a:lumMod val="65000"/>
+        <a:lumOff val="35000"/>
+      </a:schemeClr>
+    </cs:fontRef>
+    <cs:spPr>
+      <a:noFill/>
+      <a:ln w="9525" cap="flat" cmpd="sng" algn="ctr">
+        <a:solidFill>
+          <a:schemeClr val="tx1">
+            <a:lumMod val="15000"/>
+            <a:lumOff val="85000"/>
+          </a:schemeClr>
+        </a:solidFill>
+        <a:round/>
+      </a:ln>
+    </cs:spPr>
+    <cs:defRPr sz="900" kern="1200"/>
+  </cs:dataTable>
+  <cs:downBar>
+    <cs:lnRef idx="0"/>
+    <cs:fillRef idx="0"/>
+    <cs:effectRef idx="0"/>
+    <cs:fontRef idx="minor">
+      <a:schemeClr val="dk1"/>
+    </cs:fontRef>
+    <cs:spPr>
+      <a:solidFill>
+        <a:schemeClr val="dk1">
+          <a:lumMod val="65000"/>
+          <a:lumOff val="35000"/>
+        </a:schemeClr>
+      </a:solidFill>
+      <a:ln w="9525">
+        <a:solidFill>
+          <a:schemeClr val="tx1">
+            <a:lumMod val="65000"/>
+            <a:lumOff val="35000"/>
+          </a:schemeClr>
+        </a:solidFill>
+      </a:ln>
+    </cs:spPr>
+  </cs:downBar>
+  <cs:dropLine>
+    <cs:lnRef idx="0"/>
+    <cs:fillRef idx="0"/>
+    <cs:effectRef idx="0"/>
+    <cs:fontRef idx="minor">
+      <a:schemeClr val="tx1"/>
+    </cs:fontRef>
+    <cs:spPr>
+      <a:ln w="9525" cap="flat" cmpd="sng" algn="ctr">
+        <a:solidFill>
+          <a:schemeClr val="tx1">
+            <a:lumMod val="35000"/>
+            <a:lumOff val="65000"/>
+          </a:schemeClr>
+        </a:solidFill>
+        <a:round/>
+      </a:ln>
+    </cs:spPr>
+  </cs:dropLine>
+  <cs:errorBar>
+    <cs:lnRef idx="0"/>
+    <cs:fillRef idx="0"/>
+    <cs:effectRef idx="0"/>
+    <cs:fontRef idx="minor">
+      <a:schemeClr val="tx1"/>
+    </cs:fontRef>
+    <cs:spPr>
+      <a:ln w="9525" cap="flat" cmpd="sng" algn="ctr">
+        <a:solidFill>
+          <a:schemeClr val="tx1">
+            <a:lumMod val="65000"/>
+            <a:lumOff val="35000"/>
+          </a:schemeClr>
+        </a:solidFill>
+        <a:round/>
+      </a:ln>
+    </cs:spPr>
+  </cs:errorBar>
+  <cs:floor>
+    <cs:lnRef idx="0"/>
+    <cs:fillRef idx="0"/>
+    <cs:effectRef idx="0"/>
+    <cs:fontRef idx="minor">
+      <a:schemeClr val="tx1"/>
+    </cs:fontRef>
+    <cs:spPr>
+      <a:noFill/>
+      <a:ln>
+        <a:noFill/>
+      </a:ln>
+    </cs:spPr>
+  </cs:floor>
+  <cs:gridlineMajor>
+    <cs:lnRef idx="0"/>
+    <cs:fillRef idx="0"/>
+    <cs:effectRef idx="0"/>
+    <cs:fontRef idx="minor">
+      <a:schemeClr val="tx1"/>
+    </cs:fontRef>
+    <cs:spPr>
+      <a:ln w="9525" cap="flat" cmpd="sng" algn="ctr">
+        <a:solidFill>
+          <a:schemeClr val="tx1">
+            <a:lumMod val="15000"/>
+            <a:lumOff val="85000"/>
+          </a:schemeClr>
+        </a:solidFill>
+        <a:round/>
+      </a:ln>
+    </cs:spPr>
+  </cs:gridlineMajor>
+  <cs:gridlineMinor>
+    <cs:lnRef idx="0"/>
+    <cs:fillRef idx="0"/>
+    <cs:effectRef idx="0"/>
+    <cs:fontRef idx="minor">
+      <a:schemeClr val="tx1"/>
+    </cs:fontRef>
+    <cs:spPr>
+      <a:ln w="9525" cap="flat" cmpd="sng" algn="ctr">
+        <a:solidFill>
+          <a:schemeClr val="tx1">
+            <a:lumMod val="5000"/>
+            <a:lumOff val="95000"/>
+          </a:schemeClr>
+        </a:solidFill>
+        <a:round/>
+      </a:ln>
+    </cs:spPr>
+  </cs:gridlineMinor>
+  <cs:hiLoLine>
+    <cs:lnRef idx="0"/>
+    <cs:fillRef idx="0"/>
+    <cs:effectRef idx="0"/>
+    <cs:fontRef idx="minor">
+      <a:schemeClr val="tx1"/>
+    </cs:fontRef>
+    <cs:spPr>
+      <a:ln w="9525" cap="flat" cmpd="sng" algn="ctr">
+        <a:solidFill>
+          <a:schemeClr val="tx1">
+            <a:lumMod val="75000"/>
+            <a:lumOff val="25000"/>
+          </a:schemeClr>
+        </a:solidFill>
+        <a:round/>
+      </a:ln>
+    </cs:spPr>
+  </cs:hiLoLine>
+  <cs:leaderLine>
+    <cs:lnRef idx="0"/>
+    <cs:fillRef idx="0"/>
+    <cs:effectRef idx="0"/>
+    <cs:fontRef idx="minor">
+      <a:schemeClr val="tx1"/>
+    </cs:fontRef>
+    <cs:spPr>
+      <a:ln w="9525" cap="flat" cmpd="sng" algn="ctr">
+        <a:solidFill>
+          <a:schemeClr val="tx1">
+            <a:lumMod val="35000"/>
+            <a:lumOff val="65000"/>
+          </a:schemeClr>
+        </a:solidFill>
+        <a:round/>
+      </a:ln>
+    </cs:spPr>
+  </cs:leaderLine>
+  <cs:legend>
+    <cs:lnRef idx="0"/>
+    <cs:fillRef idx="0"/>
+    <cs:effectRef idx="0"/>
+    <cs:fontRef idx="minor">
+      <a:schemeClr val="tx1">
+        <a:lumMod val="65000"/>
+        <a:lumOff val="35000"/>
+      </a:schemeClr>
+    </cs:fontRef>
+    <cs:defRPr sz="900" kern="1200"/>
+  </cs:legend>
+  <cs:plotArea mods="allowNoFillOverride allowNoLineOverride">
+    <cs:lnRef idx="0"/>
+    <cs:fillRef idx="0"/>
+    <cs:effectRef idx="0"/>
+    <cs:fontRef idx="minor">
+      <a:schemeClr val="tx1"/>
+    </cs:fontRef>
+  </cs:plotArea>
+  <cs:plotArea3D mods="allowNoFillOverride allowNoLineOverride">
+    <cs:lnRef idx="0"/>
+    <cs:fillRef idx="0"/>
+    <cs:effectRef idx="0"/>
+    <cs:fontRef idx="minor">
+      <a:schemeClr val="tx1"/>
+    </cs:fontRef>
+  </cs:plotArea3D>
+  <cs:seriesAxis>
+    <cs:lnRef idx="0"/>
+    <cs:fillRef idx="0"/>
+    <cs:effectRef idx="0"/>
+    <cs:fontRef idx="minor">
+      <a:schemeClr val="tx1">
+        <a:lumMod val="65000"/>
+        <a:lumOff val="35000"/>
+      </a:schemeClr>
+    </cs:fontRef>
+    <cs:defRPr sz="900" kern="1200"/>
+  </cs:seriesAxis>
+  <cs:seriesLine>
+    <cs:lnRef idx="0"/>
+    <cs:fillRef idx="0"/>
+    <cs:effectRef idx="0"/>
+    <cs:fontRef idx="minor">
+      <a:schemeClr val="tx1"/>
+    </cs:fontRef>
+    <cs:spPr>
+      <a:ln w="9525" cap="flat" cmpd="sng" algn="ctr">
+        <a:solidFill>
+          <a:schemeClr val="tx1">
+            <a:lumMod val="35000"/>
+            <a:lumOff val="65000"/>
+          </a:schemeClr>
+        </a:solidFill>
+        <a:round/>
+      </a:ln>
+    </cs:spPr>
+  </cs:seriesLine>
+  <cs:title>
+    <cs:lnRef idx="0"/>
+    <cs:fillRef idx="0"/>
+    <cs:effectRef idx="0"/>
+    <cs:fontRef idx="minor">
+      <a:schemeClr val="tx1">
+        <a:lumMod val="65000"/>
+        <a:lumOff val="35000"/>
+      </a:schemeClr>
+    </cs:fontRef>
+    <cs:defRPr sz="1400" b="0" kern="1200" spc="0" baseline="0"/>
+  </cs:title>
+  <cs:trendline>
+    <cs:lnRef idx="0">
+      <cs:styleClr val="auto"/>
+    </cs:lnRef>
+    <cs:fillRef idx="0"/>
+    <cs:effectRef idx="0"/>
+    <cs:fontRef idx="minor">
+      <a:schemeClr val="tx1"/>
+    </cs:fontRef>
+    <cs:spPr>
+      <a:ln w="19050" cap="rnd">
+        <a:solidFill>
+          <a:schemeClr val="phClr"/>
+        </a:solidFill>
+        <a:prstDash val="sysDot"/>
+      </a:ln>
+    </cs:spPr>
+  </cs:trendline>
+  <cs:trendlineLabel>
+    <cs:lnRef idx="0"/>
+    <cs:fillRef idx="0"/>
+    <cs:effectRef idx="0"/>
+    <cs:fontRef idx="minor">
+      <a:schemeClr val="tx1">
+        <a:lumMod val="65000"/>
+        <a:lumOff val="35000"/>
+      </a:schemeClr>
+    </cs:fontRef>
+    <cs:defRPr sz="900" kern="1200"/>
+  </cs:trendlineLabel>
+  <cs:upBar>
+    <cs:lnRef idx="0"/>
+    <cs:fillRef idx="0"/>
+    <cs:effectRef idx="0"/>
+    <cs:fontRef idx="minor">
+      <a:schemeClr val="dk1"/>
+    </cs:fontRef>
+    <cs:spPr>
+      <a:solidFill>
+        <a:schemeClr val="lt1"/>
+      </a:solidFill>
+      <a:ln w="9525">
+        <a:solidFill>
+          <a:schemeClr val="tx1">
+            <a:lumMod val="15000"/>
+            <a:lumOff val="85000"/>
+          </a:schemeClr>
+        </a:solidFill>
+      </a:ln>
+    </cs:spPr>
+  </cs:upBar>
+  <cs:valueAxis>
+    <cs:lnRef idx="0"/>
+    <cs:fillRef idx="0"/>
+    <cs:effectRef idx="0"/>
+    <cs:fontRef idx="minor">
+      <a:schemeClr val="tx1">
+        <a:lumMod val="65000"/>
+        <a:lumOff val="35000"/>
+      </a:schemeClr>
+    </cs:fontRef>
+    <cs:defRPr sz="900" kern="1200"/>
+  </cs:valueAxis>
+  <cs:wall>
+    <cs:lnRef idx="0"/>
+    <cs:fillRef idx="0"/>
+    <cs:effectRef idx="0"/>
+    <cs:fontRef idx="minor">
+      <a:schemeClr val="tx1"/>
+    </cs:fontRef>
+    <cs:spPr>
+      <a:noFill/>
+      <a:ln>
+        <a:noFill/>
+      </a:ln>
+    </cs:spPr>
+  </cs:wall>
+</cs:chartStyle>
+</file>
+
+<file path=word/charts/style2.xml><?xml version="1.0" encoding="utf-8"?>
+<cs:chartStyle xmlns:cs="http://schemas.microsoft.com/office/drawing/2012/chartStyle" xmlns:a="http://schemas.openxmlformats.org/drawingml/2006/main" id="227">
+  <cs:axisTitle>
+    <cs:lnRef idx="0"/>
+    <cs:fillRef idx="0"/>
+    <cs:effectRef idx="0"/>
+    <cs:fontRef idx="minor">
+      <a:schemeClr val="tx1">
+        <a:lumMod val="65000"/>
+        <a:lumOff val="35000"/>
+      </a:schemeClr>
+    </cs:fontRef>
+    <cs:defRPr sz="1000" kern="1200"/>
+  </cs:axisTitle>
+  <cs:categoryAxis>
+    <cs:lnRef idx="0"/>
+    <cs:fillRef idx="0"/>
+    <cs:effectRef idx="0"/>
+    <cs:fontRef idx="minor">
+      <a:schemeClr val="tx1">
+        <a:lumMod val="65000"/>
+        <a:lumOff val="35000"/>
+      </a:schemeClr>
+    </cs:fontRef>
+    <cs:spPr>
+      <a:ln w="9525" cap="flat" cmpd="sng" algn="ctr">
+        <a:solidFill>
+          <a:schemeClr val="tx1">
+            <a:lumMod val="15000"/>
+            <a:lumOff val="85000"/>
+          </a:schemeClr>
+        </a:solidFill>
+        <a:round/>
+      </a:ln>
+    </cs:spPr>
+    <cs:defRPr sz="900" kern="1200"/>
+  </cs:categoryAxis>
+  <cs:chartArea mods="allowNoFillOverride allowNoLineOverride">
+    <cs:lnRef idx="0"/>
+    <cs:fillRef idx="0"/>
+    <cs:effectRef idx="0"/>
+    <cs:fontRef idx="minor">
+      <a:schemeClr val="tx1"/>
+    </cs:fontRef>
+    <cs:spPr>
+      <a:solidFill>
+        <a:schemeClr val="bg1"/>
+      </a:solidFill>
+      <a:ln w="9525" cap="flat" cmpd="sng" algn="ctr">
+        <a:solidFill>
+          <a:schemeClr val="tx1">
+            <a:lumMod val="15000"/>
+            <a:lumOff val="85000"/>
+          </a:schemeClr>
+        </a:solidFill>
+        <a:round/>
+      </a:ln>
+    </cs:spPr>
+    <cs:defRPr sz="1000" kern="1200"/>
+  </cs:chartArea>
+  <cs:dataLabel>
+    <cs:lnRef idx="0"/>
+    <cs:fillRef idx="0"/>
+    <cs:effectRef idx="0"/>
+    <cs:fontRef idx="minor">
+      <a:schemeClr val="tx1">
+        <a:lumMod val="75000"/>
+        <a:lumOff val="25000"/>
+      </a:schemeClr>
+    </cs:fontRef>
+    <cs:defRPr sz="900" kern="1200"/>
+  </cs:dataLabel>
+  <cs:dataLabelCallout>
+    <cs:lnRef idx="0"/>
+    <cs:fillRef idx="0"/>
+    <cs:effectRef idx="0"/>
+    <cs:fontRef idx="minor">
+      <a:schemeClr val="dk1">
+        <a:lumMod val="65000"/>
+        <a:lumOff val="35000"/>
+      </a:schemeClr>
+    </cs:fontRef>
+    <cs:spPr>
+      <a:solidFill>
+        <a:schemeClr val="lt1"/>
+      </a:solidFill>
+      <a:ln>
+        <a:solidFill>
+          <a:schemeClr val="dk1">
+            <a:lumMod val="25000"/>
+            <a:lumOff val="75000"/>
+          </a:schemeClr>
+        </a:solidFill>
+      </a:ln>
+    </cs:spPr>
+    <cs:defRPr sz="900" kern="1200"/>
+    <cs:bodyPr rot="0" spcFirstLastPara="1" vertOverflow="clip" horzOverflow="clip" vert="horz" wrap="square" lIns="36576" tIns="18288" rIns="36576" bIns="18288" anchor="ctr" anchorCtr="1">
+      <a:spAutoFit/>
+    </cs:bodyPr>
+  </cs:dataLabelCallout>
+  <cs:dataPoint>
+    <cs:lnRef idx="0"/>
+    <cs:fillRef idx="1">
+      <cs:styleClr val="auto"/>
+    </cs:fillRef>
+    <cs:effectRef idx="0"/>
+    <cs:fontRef idx="minor">
+      <a:schemeClr val="tx1"/>
+    </cs:fontRef>
+    <cs:spPr>
+      <a:solidFill>
+        <a:schemeClr val="phClr"/>
+      </a:solidFill>
+    </cs:spPr>
+  </cs:dataPoint>
+  <cs:dataPoint3D>
+    <cs:lnRef idx="0"/>
+    <cs:fillRef idx="1">
+      <cs:styleClr val="auto"/>
+    </cs:fillRef>
+    <cs:effectRef idx="0"/>
+    <cs:fontRef idx="minor">
+      <a:schemeClr val="tx1"/>
+    </cs:fontRef>
+    <cs:spPr>
+      <a:solidFill>
+        <a:schemeClr val="phClr"/>
+      </a:solidFill>
+    </cs:spPr>
+  </cs:dataPoint3D>
+  <cs:dataPointLine>
+    <cs:lnRef idx="0">
+      <cs:styleClr val="auto"/>
+    </cs:lnRef>
+    <cs:fillRef idx="1"/>
+    <cs:effectRef idx="0"/>
+    <cs:fontRef idx="minor">
+      <a:schemeClr val="tx1"/>
+    </cs:fontRef>
+    <cs:spPr>
+      <a:ln w="28575" cap="rnd">
+        <a:solidFill>
+          <a:schemeClr val="phClr"/>
+        </a:solidFill>
+        <a:round/>
+      </a:ln>
+    </cs:spPr>
+  </cs:dataPointLine>
+  <cs:dataPointMarker>
+    <cs:lnRef idx="0">
+      <cs:styleClr val="auto"/>
+    </cs:lnRef>
+    <cs:fillRef idx="1">
+      <cs:styleClr val="auto"/>
+    </cs:fillRef>
+    <cs:effectRef idx="0"/>
+    <cs:fontRef idx="minor">
+      <a:schemeClr val="tx1"/>
+    </cs:fontRef>
+    <cs:spPr>
+      <a:solidFill>
+        <a:schemeClr val="phClr"/>
+      </a:solidFill>
+      <a:ln w="9525">
+        <a:solidFill>
+          <a:schemeClr val="phClr"/>
+        </a:solidFill>
+      </a:ln>
+    </cs:spPr>
+  </cs:dataPointMarker>
+  <cs:dataPointMarkerLayout symbol="circle" size="5"/>
+  <cs:dataPointWireframe>
+    <cs:lnRef idx="0">
+      <cs:styleClr val="auto"/>
+    </cs:lnRef>
+    <cs:fillRef idx="1"/>
+    <cs:effectRef idx="0"/>
+    <cs:fontRef idx="minor">
+      <a:schemeClr val="tx1"/>
+    </cs:fontRef>
+    <cs:spPr>
+      <a:ln w="9525" cap="rnd">
+        <a:solidFill>
+          <a:schemeClr val="phClr"/>
+        </a:solidFill>
+        <a:round/>
+      </a:ln>
+    </cs:spPr>
+  </cs:dataPointWireframe>
+  <cs:dataTable>
+    <cs:lnRef idx="0"/>
+    <cs:fillRef idx="0"/>
+    <cs:effectRef idx="0"/>
+    <cs:fontRef idx="minor">
+      <a:schemeClr val="tx1">
+        <a:lumMod val="65000"/>
+        <a:lumOff val="35000"/>
+      </a:schemeClr>
+    </cs:fontRef>
+    <cs:spPr>
+      <a:noFill/>
+      <a:ln w="9525" cap="flat" cmpd="sng" algn="ctr">
+        <a:solidFill>
+          <a:schemeClr val="tx1">
+            <a:lumMod val="15000"/>
+            <a:lumOff val="85000"/>
+          </a:schemeClr>
+        </a:solidFill>
+        <a:round/>
+      </a:ln>
+    </cs:spPr>
+    <cs:defRPr sz="900" kern="1200"/>
+  </cs:dataTable>
+  <cs:downBar>
+    <cs:lnRef idx="0"/>
+    <cs:fillRef idx="0"/>
+    <cs:effectRef idx="0"/>
+    <cs:fontRef idx="minor">
+      <a:schemeClr val="dk1"/>
+    </cs:fontRef>
+    <cs:spPr>
+      <a:solidFill>
+        <a:schemeClr val="dk1">
+          <a:lumMod val="65000"/>
+          <a:lumOff val="35000"/>
+        </a:schemeClr>
+      </a:solidFill>
+      <a:ln w="9525">
+        <a:solidFill>
+          <a:schemeClr val="tx1">
+            <a:lumMod val="65000"/>
+            <a:lumOff val="35000"/>
+          </a:schemeClr>
+        </a:solidFill>
+      </a:ln>
+    </cs:spPr>
+  </cs:downBar>
+  <cs:dropLine>
+    <cs:lnRef idx="0"/>
+    <cs:fillRef idx="0"/>
+    <cs:effectRef idx="0"/>
+    <cs:fontRef idx="minor">
+      <a:schemeClr val="tx1"/>
+    </cs:fontRef>
+    <cs:spPr>
+      <a:ln w="9525" cap="flat" cmpd="sng" algn="ctr">
+        <a:solidFill>
+          <a:schemeClr val="tx1">
+            <a:lumMod val="35000"/>
+            <a:lumOff val="65000"/>
+          </a:schemeClr>
+        </a:solidFill>
+        <a:round/>
+      </a:ln>
+    </cs:spPr>
+  </cs:dropLine>
+  <cs:errorBar>
+    <cs:lnRef idx="0"/>
+    <cs:fillRef idx="0"/>
+    <cs:effectRef idx="0"/>
+    <cs:fontRef idx="minor">
+      <a:schemeClr val="tx1"/>
+    </cs:fontRef>
+    <cs:spPr>
+      <a:ln w="9525" cap="flat" cmpd="sng" algn="ctr">
+        <a:solidFill>
+          <a:schemeClr val="tx1">
+            <a:lumMod val="65000"/>
+            <a:lumOff val="35000"/>
+          </a:schemeClr>
+        </a:solidFill>
+        <a:round/>
+      </a:ln>
+    </cs:spPr>
+  </cs:errorBar>
+  <cs:floor>
+    <cs:lnRef idx="0"/>
+    <cs:fillRef idx="0"/>
+    <cs:effectRef idx="0"/>
+    <cs:fontRef idx="minor">
+      <a:schemeClr val="tx1"/>
+    </cs:fontRef>
+    <cs:spPr>
+      <a:noFill/>
+      <a:ln>
+        <a:noFill/>
+      </a:ln>
+    </cs:spPr>
+  </cs:floor>
+  <cs:gridlineMajor>
+    <cs:lnRef idx="0"/>
+    <cs:fillRef idx="0"/>
+    <cs:effectRef idx="0"/>
+    <cs:fontRef idx="minor">
+      <a:schemeClr val="tx1"/>
+    </cs:fontRef>
+    <cs:spPr>
+      <a:ln w="9525" cap="flat" cmpd="sng" algn="ctr">
+        <a:solidFill>
+          <a:schemeClr val="tx1">
+            <a:lumMod val="15000"/>
+            <a:lumOff val="85000"/>
+          </a:schemeClr>
+        </a:solidFill>
+        <a:round/>
+      </a:ln>
+    </cs:spPr>
+  </cs:gridlineMajor>
+  <cs:gridlineMinor>
+    <cs:lnRef idx="0"/>
+    <cs:fillRef idx="0"/>
+    <cs:effectRef idx="0"/>
+    <cs:fontRef idx="minor">
+      <a:schemeClr val="tx1"/>
+    </cs:fontRef>
+    <cs:spPr>
+      <a:ln w="9525" cap="flat" cmpd="sng" algn="ctr">
+        <a:solidFill>
+          <a:schemeClr val="tx1">
+            <a:lumMod val="5000"/>
+            <a:lumOff val="95000"/>
+          </a:schemeClr>
+        </a:solidFill>
+        <a:round/>
+      </a:ln>
+    </cs:spPr>
+  </cs:gridlineMinor>
+  <cs:hiLoLine>
+    <cs:lnRef idx="0"/>
+    <cs:fillRef idx="0"/>
+    <cs:effectRef idx="0"/>
+    <cs:fontRef idx="minor">
+      <a:schemeClr val="tx1"/>
+    </cs:fontRef>
+    <cs:spPr>
+      <a:ln w="9525" cap="flat" cmpd="sng" algn="ctr">
+        <a:solidFill>
+          <a:schemeClr val="tx1">
+            <a:lumMod val="75000"/>
+            <a:lumOff val="25000"/>
+          </a:schemeClr>
+        </a:solidFill>
+        <a:round/>
+      </a:ln>
+    </cs:spPr>
+  </cs:hiLoLine>
+  <cs:leaderLine>
+    <cs:lnRef idx="0"/>
+    <cs:fillRef idx="0"/>
+    <cs:effectRef idx="0"/>
+    <cs:fontRef idx="minor">
+      <a:schemeClr val="tx1"/>
+    </cs:fontRef>
+    <cs:spPr>
+      <a:ln w="9525" cap="flat" cmpd="sng" algn="ctr">
+        <a:solidFill>
+          <a:schemeClr val="tx1">
+            <a:lumMod val="35000"/>
+            <a:lumOff val="65000"/>
+          </a:schemeClr>
+        </a:solidFill>
+        <a:round/>
+      </a:ln>
+    </cs:spPr>
+  </cs:leaderLine>
+  <cs:legend>
+    <cs:lnRef idx="0"/>
+    <cs:fillRef idx="0"/>
+    <cs:effectRef idx="0"/>
+    <cs:fontRef idx="minor">
+      <a:schemeClr val="tx1">
+        <a:lumMod val="65000"/>
+        <a:lumOff val="35000"/>
+      </a:schemeClr>
+    </cs:fontRef>
+    <cs:defRPr sz="900" kern="1200"/>
+  </cs:legend>
+  <cs:plotArea mods="allowNoFillOverride allowNoLineOverride">
+    <cs:lnRef idx="0"/>
+    <cs:fillRef idx="0"/>
+    <cs:effectRef idx="0"/>
+    <cs:fontRef idx="minor">
+      <a:schemeClr val="tx1"/>
+    </cs:fontRef>
+  </cs:plotArea>
+  <cs:plotArea3D mods="allowNoFillOverride allowNoLineOverride">
+    <cs:lnRef idx="0"/>
+    <cs:fillRef idx="0"/>
+    <cs:effectRef idx="0"/>
+    <cs:fontRef idx="minor">
+      <a:schemeClr val="tx1"/>
+    </cs:fontRef>
+  </cs:plotArea3D>
+  <cs:seriesAxis>
+    <cs:lnRef idx="0"/>
+    <cs:fillRef idx="0"/>
+    <cs:effectRef idx="0"/>
+    <cs:fontRef idx="minor">
+      <a:schemeClr val="tx1">
+        <a:lumMod val="65000"/>
+        <a:lumOff val="35000"/>
+      </a:schemeClr>
+    </cs:fontRef>
+    <cs:defRPr sz="900" kern="1200"/>
+  </cs:seriesAxis>
+  <cs:seriesLine>
+    <cs:lnRef idx="0"/>
+    <cs:fillRef idx="0"/>
+    <cs:effectRef idx="0"/>
+    <cs:fontRef idx="minor">
+      <a:schemeClr val="tx1"/>
+    </cs:fontRef>
+    <cs:spPr>
+      <a:ln w="9525" cap="flat" cmpd="sng" algn="ctr">
+        <a:solidFill>
+          <a:schemeClr val="tx1">
+            <a:lumMod val="35000"/>
+            <a:lumOff val="65000"/>
+          </a:schemeClr>
+        </a:solidFill>
+        <a:round/>
+      </a:ln>
+    </cs:spPr>
+  </cs:seriesLine>
+  <cs:title>
+    <cs:lnRef idx="0"/>
+    <cs:fillRef idx="0"/>
+    <cs:effectRef idx="0"/>
+    <cs:fontRef idx="minor">
+      <a:schemeClr val="tx1">
+        <a:lumMod val="65000"/>
+        <a:lumOff val="35000"/>
+      </a:schemeClr>
+    </cs:fontRef>
+    <cs:defRPr sz="1400" b="0" kern="1200" spc="0" baseline="0"/>
+  </cs:title>
+  <cs:trendline>
+    <cs:lnRef idx="0">
+      <cs:styleClr val="auto"/>
+    </cs:lnRef>
+    <cs:fillRef idx="0"/>
+    <cs:effectRef idx="0"/>
+    <cs:fontRef idx="minor">
+      <a:schemeClr val="tx1"/>
+    </cs:fontRef>
+    <cs:spPr>
+      <a:ln w="19050" cap="rnd">
+        <a:solidFill>
+          <a:schemeClr val="phClr"/>
+        </a:solidFill>
+        <a:prstDash val="sysDot"/>
+      </a:ln>
+    </cs:spPr>
+  </cs:trendline>
+  <cs:trendlineLabel>
+    <cs:lnRef idx="0"/>
+    <cs:fillRef idx="0"/>
+    <cs:effectRef idx="0"/>
+    <cs:fontRef idx="minor">
+      <a:schemeClr val="tx1">
+        <a:lumMod val="65000"/>
+        <a:lumOff val="35000"/>
+      </a:schemeClr>
+    </cs:fontRef>
+    <cs:defRPr sz="900" kern="1200"/>
+  </cs:trendlineLabel>
+  <cs:upBar>
+    <cs:lnRef idx="0"/>
+    <cs:fillRef idx="0"/>
+    <cs:effectRef idx="0"/>
+    <cs:fontRef idx="minor">
+      <a:schemeClr val="dk1"/>
+    </cs:fontRef>
+    <cs:spPr>
+      <a:solidFill>
+        <a:schemeClr val="lt1"/>
+      </a:solidFill>
+      <a:ln w="9525">
+        <a:solidFill>
+          <a:schemeClr val="tx1">
+            <a:lumMod val="15000"/>
+            <a:lumOff val="85000"/>
+          </a:schemeClr>
+        </a:solidFill>
+      </a:ln>
+    </cs:spPr>
+  </cs:upBar>
+  <cs:valueAxis>
+    <cs:lnRef idx="0"/>
+    <cs:fillRef idx="0"/>
+    <cs:effectRef idx="0"/>
+    <cs:fontRef idx="minor">
+      <a:schemeClr val="tx1">
+        <a:lumMod val="65000"/>
+        <a:lumOff val="35000"/>
+      </a:schemeClr>
+    </cs:fontRef>
+    <cs:defRPr sz="900" kern="1200"/>
+  </cs:valueAxis>
+  <cs:wall>
+    <cs:lnRef idx="0"/>
+    <cs:fillRef idx="0"/>
+    <cs:effectRef idx="0"/>
+    <cs:fontRef idx="minor">
+      <a:schemeClr val="tx1"/>
+    </cs:fontRef>
+    <cs:spPr>
+      <a:noFill/>
+      <a:ln>
+        <a:noFill/>
+      </a:ln>
+    </cs:spPr>
+  </cs:wall>
+</cs:chartStyle>
 </file>
 
 <file path=word/theme/theme1.xml><?xml version="1.0" encoding="utf-8"?>

</xml_diff>

<commit_message>
Fixed typos and Made real code match report code
</commit_message>
<xml_diff>
--- a/Assignment_1/Assignment1Report.docx
+++ b/Assignment_1/Assignment1Report.docx
@@ -984,8 +984,6 @@
         </w:rPr>
         <w:t>Each</w:t>
       </w:r>
-      <w:bookmarkStart w:id="0" w:name="_GoBack"/>
-      <w:bookmarkEnd w:id="0"/>
       <w:r>
         <w:rPr>
           <w:rFonts w:ascii="Times New Roman" w:hAnsi="Times New Roman" w:cs="Times New Roman"/>
@@ -5789,11 +5787,11 @@
       <w:pPr>
         <w:pStyle w:val="Heading2"/>
       </w:pPr>
-      <w:bookmarkStart w:id="1" w:name="__DdeLink__567_1178866557"/>
+      <w:bookmarkStart w:id="0" w:name="__DdeLink__567_1178866557"/>
       <w:r>
         <w:t>Question 1.3</w:t>
       </w:r>
-      <w:bookmarkEnd w:id="1"/>
+      <w:bookmarkEnd w:id="0"/>
     </w:p>
     <w:p>
       <w:pPr>
@@ -17954,70 +17952,25 @@
           <w:sz w:val="20"/>
           <w:szCs w:val="20"/>
         </w:rPr>
-        <w:t>(1);</w:t>
-      </w:r>
-    </w:p>
-    <w:p>
-      <w:pPr>
-        <w:autoSpaceDE w:val="0"/>
-        <w:autoSpaceDN w:val="0"/>
-        <w:adjustRightInd w:val="0"/>
-        <w:spacing w:after="0" w:line="240" w:lineRule="auto"/>
-        <w:rPr>
-          <w:rFonts w:ascii="Courier New" w:hAnsi="Courier New" w:cs="Courier New"/>
-          <w:sz w:val="20"/>
-          <w:szCs w:val="20"/>
-        </w:rPr>
-      </w:pPr>
-      <w:r>
-        <w:rPr>
-          <w:rFonts w:ascii="Courier New" w:hAnsi="Courier New" w:cs="Courier New"/>
-          <w:sz w:val="20"/>
-          <w:szCs w:val="20"/>
-        </w:rPr>
-        <w:t xml:space="preserve">            }</w:t>
-      </w:r>
-    </w:p>
-    <w:p>
-      <w:pPr>
-        <w:autoSpaceDE w:val="0"/>
-        <w:autoSpaceDN w:val="0"/>
-        <w:adjustRightInd w:val="0"/>
-        <w:spacing w:after="0" w:line="240" w:lineRule="auto"/>
-        <w:rPr>
-          <w:rFonts w:ascii="Courier New" w:hAnsi="Courier New" w:cs="Courier New"/>
-          <w:sz w:val="20"/>
-          <w:szCs w:val="20"/>
-        </w:rPr>
-      </w:pPr>
-      <w:r>
-        <w:rPr>
-          <w:rFonts w:ascii="Courier New" w:hAnsi="Courier New" w:cs="Courier New"/>
-          <w:sz w:val="20"/>
-          <w:szCs w:val="20"/>
-        </w:rPr>
-        <w:t xml:space="preserve">          }</w:t>
-      </w:r>
-    </w:p>
-    <w:p>
-      <w:pPr>
-        <w:autoSpaceDE w:val="0"/>
-        <w:autoSpaceDN w:val="0"/>
-        <w:adjustRightInd w:val="0"/>
-        <w:spacing w:after="0" w:line="240" w:lineRule="auto"/>
-        <w:rPr>
-          <w:rFonts w:ascii="Courier New" w:hAnsi="Courier New" w:cs="Courier New"/>
-          <w:sz w:val="20"/>
-          <w:szCs w:val="20"/>
-        </w:rPr>
-      </w:pPr>
-      <w:r>
-        <w:rPr>
-          <w:rFonts w:ascii="Courier New" w:hAnsi="Courier New" w:cs="Courier New"/>
-          <w:sz w:val="20"/>
-          <w:szCs w:val="20"/>
-        </w:rPr>
-        <w:t xml:space="preserve">          </w:t>
+        <w:t>(((</w:t>
+      </w:r>
+      <w:r>
+        <w:rPr>
+          <w:rFonts w:ascii="Courier New" w:hAnsi="Courier New" w:cs="Courier New"/>
+          <w:b/>
+          <w:bCs/>
+          <w:sz w:val="20"/>
+          <w:szCs w:val="20"/>
+        </w:rPr>
+        <w:t>int</w:t>
+      </w:r>
+      <w:r>
+        <w:rPr>
+          <w:rFonts w:ascii="Courier New" w:hAnsi="Courier New" w:cs="Courier New"/>
+          <w:sz w:val="20"/>
+          <w:szCs w:val="20"/>
+        </w:rPr>
+        <w:t>) (</w:t>
       </w:r>
       <w:proofErr w:type="spellStart"/>
       <w:r>
@@ -18028,7 +17981,7 @@
           <w:sz w:val="20"/>
           <w:szCs w:val="20"/>
         </w:rPr>
-        <w:t>System</w:t>
+        <w:t>Math</w:t>
       </w:r>
       <w:r>
         <w:rPr>
@@ -18041,22 +17994,12 @@
       <w:r>
         <w:rPr>
           <w:rFonts w:ascii="Courier New" w:hAnsi="Courier New" w:cs="Courier New"/>
-          <w:b/>
-          <w:bCs/>
           <w:i/>
           <w:iCs/>
           <w:sz w:val="20"/>
           <w:szCs w:val="20"/>
         </w:rPr>
-        <w:t>out</w:t>
-      </w:r>
-      <w:r>
-        <w:rPr>
-          <w:rFonts w:ascii="Courier New" w:hAnsi="Courier New" w:cs="Courier New"/>
-          <w:sz w:val="20"/>
-          <w:szCs w:val="20"/>
-        </w:rPr>
-        <w:t>.println</w:t>
+        <w:t>random</w:t>
       </w:r>
       <w:proofErr w:type="spellEnd"/>
       <w:r>
@@ -18065,7 +18008,72 @@
           <w:sz w:val="20"/>
           <w:szCs w:val="20"/>
         </w:rPr>
-        <w:t xml:space="preserve">("Philosopher " + </w:t>
+        <w:t>() * 1000)));</w:t>
+      </w:r>
+    </w:p>
+    <w:p>
+      <w:pPr>
+        <w:autoSpaceDE w:val="0"/>
+        <w:autoSpaceDN w:val="0"/>
+        <w:adjustRightInd w:val="0"/>
+        <w:spacing w:after="0" w:line="240" w:lineRule="auto"/>
+        <w:rPr>
+          <w:rFonts w:ascii="Courier New" w:hAnsi="Courier New" w:cs="Courier New"/>
+          <w:sz w:val="20"/>
+          <w:szCs w:val="20"/>
+        </w:rPr>
+      </w:pPr>
+      <w:bookmarkStart w:id="1" w:name="_GoBack"/>
+      <w:bookmarkEnd w:id="1"/>
+      <w:r>
+        <w:rPr>
+          <w:rFonts w:ascii="Courier New" w:hAnsi="Courier New" w:cs="Courier New"/>
+          <w:sz w:val="20"/>
+          <w:szCs w:val="20"/>
+        </w:rPr>
+        <w:t xml:space="preserve">            }</w:t>
+      </w:r>
+    </w:p>
+    <w:p>
+      <w:pPr>
+        <w:autoSpaceDE w:val="0"/>
+        <w:autoSpaceDN w:val="0"/>
+        <w:adjustRightInd w:val="0"/>
+        <w:spacing w:after="0" w:line="240" w:lineRule="auto"/>
+        <w:rPr>
+          <w:rFonts w:ascii="Courier New" w:hAnsi="Courier New" w:cs="Courier New"/>
+          <w:sz w:val="20"/>
+          <w:szCs w:val="20"/>
+        </w:rPr>
+      </w:pPr>
+      <w:r>
+        <w:rPr>
+          <w:rFonts w:ascii="Courier New" w:hAnsi="Courier New" w:cs="Courier New"/>
+          <w:sz w:val="20"/>
+          <w:szCs w:val="20"/>
+        </w:rPr>
+        <w:t xml:space="preserve">          }</w:t>
+      </w:r>
+    </w:p>
+    <w:p>
+      <w:pPr>
+        <w:autoSpaceDE w:val="0"/>
+        <w:autoSpaceDN w:val="0"/>
+        <w:adjustRightInd w:val="0"/>
+        <w:spacing w:after="0" w:line="240" w:lineRule="auto"/>
+        <w:rPr>
+          <w:rFonts w:ascii="Courier New" w:hAnsi="Courier New" w:cs="Courier New"/>
+          <w:sz w:val="20"/>
+          <w:szCs w:val="20"/>
+        </w:rPr>
+      </w:pPr>
+      <w:r>
+        <w:rPr>
+          <w:rFonts w:ascii="Courier New" w:hAnsi="Courier New" w:cs="Courier New"/>
+          <w:sz w:val="20"/>
+          <w:szCs w:val="20"/>
+        </w:rPr>
+        <w:t xml:space="preserve">          </w:t>
       </w:r>
       <w:proofErr w:type="spellStart"/>
       <w:r>
@@ -18076,7 +18084,7 @@
           <w:sz w:val="20"/>
           <w:szCs w:val="20"/>
         </w:rPr>
-        <w:t>Thread</w:t>
+        <w:t>System</w:t>
       </w:r>
       <w:r>
         <w:rPr>
@@ -18089,11 +18097,59 @@
       <w:r>
         <w:rPr>
           <w:rFonts w:ascii="Courier New" w:hAnsi="Courier New" w:cs="Courier New"/>
+          <w:b/>
+          <w:bCs/>
           <w:i/>
           <w:iCs/>
           <w:sz w:val="20"/>
           <w:szCs w:val="20"/>
         </w:rPr>
+        <w:t>out</w:t>
+      </w:r>
+      <w:r>
+        <w:rPr>
+          <w:rFonts w:ascii="Courier New" w:hAnsi="Courier New" w:cs="Courier New"/>
+          <w:sz w:val="20"/>
+          <w:szCs w:val="20"/>
+        </w:rPr>
+        <w:t>.println</w:t>
+      </w:r>
+      <w:proofErr w:type="spellEnd"/>
+      <w:r>
+        <w:rPr>
+          <w:rFonts w:ascii="Courier New" w:hAnsi="Courier New" w:cs="Courier New"/>
+          <w:sz w:val="20"/>
+          <w:szCs w:val="20"/>
+        </w:rPr>
+        <w:t xml:space="preserve">("Philosopher " + </w:t>
+      </w:r>
+      <w:proofErr w:type="spellStart"/>
+      <w:r>
+        <w:rPr>
+          <w:rFonts w:ascii="Courier New" w:hAnsi="Courier New" w:cs="Courier New"/>
+          <w:b/>
+          <w:bCs/>
+          <w:sz w:val="20"/>
+          <w:szCs w:val="20"/>
+        </w:rPr>
+        <w:t>Thread</w:t>
+      </w:r>
+      <w:r>
+        <w:rPr>
+          <w:rFonts w:ascii="Courier New" w:hAnsi="Courier New" w:cs="Courier New"/>
+          <w:sz w:val="20"/>
+          <w:szCs w:val="20"/>
+        </w:rPr>
+        <w:t>.</w:t>
+      </w:r>
+      <w:r>
+        <w:rPr>
+          <w:rFonts w:ascii="Courier New" w:hAnsi="Courier New" w:cs="Courier New"/>
+          <w:i/>
+          <w:iCs/>
+          <w:sz w:val="20"/>
+          <w:szCs w:val="20"/>
+        </w:rPr>
         <w:t>currentThread</w:t>
       </w:r>
       <w:proofErr w:type="spellEnd"/>
@@ -18207,16 +18263,36 @@
           <w:sz w:val="20"/>
           <w:szCs w:val="20"/>
         </w:rPr>
-        <w:t xml:space="preserve">          // </w:t>
+        <w:t xml:space="preserve">          </w:t>
       </w:r>
       <w:proofErr w:type="spellStart"/>
       <w:r>
         <w:rPr>
           <w:rFonts w:ascii="Courier New" w:hAnsi="Courier New" w:cs="Courier New"/>
-          <w:sz w:val="20"/>
-          <w:szCs w:val="20"/>
-        </w:rPr>
-        <w:t>Thread.sleep</w:t>
+          <w:b/>
+          <w:bCs/>
+          <w:sz w:val="20"/>
+          <w:szCs w:val="20"/>
+        </w:rPr>
+        <w:t>Thread</w:t>
+      </w:r>
+      <w:r>
+        <w:rPr>
+          <w:rFonts w:ascii="Courier New" w:hAnsi="Courier New" w:cs="Courier New"/>
+          <w:sz w:val="20"/>
+          <w:szCs w:val="20"/>
+        </w:rPr>
+        <w:t>.</w:t>
+      </w:r>
+      <w:r>
+        <w:rPr>
+          <w:rFonts w:ascii="Courier New" w:hAnsi="Courier New" w:cs="Courier New"/>
+          <w:i/>
+          <w:iCs/>
+          <w:sz w:val="20"/>
+          <w:szCs w:val="20"/>
+        </w:rPr>
+        <w:t>sleep</w:t>
       </w:r>
       <w:proofErr w:type="spellEnd"/>
       <w:r>
@@ -18225,7 +18301,63 @@
           <w:sz w:val="20"/>
           <w:szCs w:val="20"/>
         </w:rPr>
-        <w:t>(500);</w:t>
+        <w:t>(((</w:t>
+      </w:r>
+      <w:r>
+        <w:rPr>
+          <w:rFonts w:ascii="Courier New" w:hAnsi="Courier New" w:cs="Courier New"/>
+          <w:b/>
+          <w:bCs/>
+          <w:sz w:val="20"/>
+          <w:szCs w:val="20"/>
+        </w:rPr>
+        <w:t>int</w:t>
+      </w:r>
+      <w:r>
+        <w:rPr>
+          <w:rFonts w:ascii="Courier New" w:hAnsi="Courier New" w:cs="Courier New"/>
+          <w:sz w:val="20"/>
+          <w:szCs w:val="20"/>
+        </w:rPr>
+        <w:t>) (</w:t>
+      </w:r>
+      <w:proofErr w:type="spellStart"/>
+      <w:r>
+        <w:rPr>
+          <w:rFonts w:ascii="Courier New" w:hAnsi="Courier New" w:cs="Courier New"/>
+          <w:b/>
+          <w:bCs/>
+          <w:sz w:val="20"/>
+          <w:szCs w:val="20"/>
+        </w:rPr>
+        <w:t>Math</w:t>
+      </w:r>
+      <w:r>
+        <w:rPr>
+          <w:rFonts w:ascii="Courier New" w:hAnsi="Courier New" w:cs="Courier New"/>
+          <w:sz w:val="20"/>
+          <w:szCs w:val="20"/>
+        </w:rPr>
+        <w:t>.</w:t>
+      </w:r>
+      <w:r>
+        <w:rPr>
+          <w:rFonts w:ascii="Courier New" w:hAnsi="Courier New" w:cs="Courier New"/>
+          <w:i/>
+          <w:iCs/>
+          <w:sz w:val="20"/>
+          <w:szCs w:val="20"/>
+        </w:rPr>
+        <w:t>random</w:t>
+      </w:r>
+      <w:proofErr w:type="spellEnd"/>
+      <w:r>
+        <w:rPr>
+          <w:rFonts w:ascii="Courier New" w:hAnsi="Courier New" w:cs="Courier New"/>
+          <w:sz w:val="20"/>
+          <w:szCs w:val="20"/>
+        </w:rPr>
+        <w:t>() * 1000)));</w:t>
       </w:r>
     </w:p>
     <w:p>
@@ -19716,7 +19848,6 @@
   <w:style w:type="character" w:default="1" w:styleId="DefaultParagraphFont">
     <w:name w:val="Default Paragraph Font"/>
     <w:uiPriority w:val="1"/>
-    <w:semiHidden/>
     <w:unhideWhenUsed/>
   </w:style>
   <w:style w:type="table" w:default="1" w:styleId="TableNormal">

</xml_diff>